<commit_message>
template change for balancedue
</commit_message>
<xml_diff>
--- a/request-management-api/request_api/receipt_templates/cfr_fee_payment_receipt.docx
+++ b/request-management-api/request_api/receipt_templates/cfr_fee_payment_receipt.docx
@@ -82,6 +82,7 @@
               <w:t>{</w:t>
             </w:r>
             <w:proofErr w:type="spellStart"/>
+            <w:proofErr w:type="gramStart"/>
             <w:r>
               <w:rPr>
                 <w:rFonts w:ascii="BC Sans" w:eastAsia="BC Sans" w:hAnsi="BC Sans" w:cs="BC Sans"/>
@@ -91,6 +92,7 @@
               <w:t>d.firstName</w:t>
             </w:r>
             <w:proofErr w:type="spellEnd"/>
+            <w:proofErr w:type="gramEnd"/>
             <w:r>
               <w:rPr>
                 <w:rFonts w:ascii="BC Sans" w:eastAsia="BC Sans" w:hAnsi="BC Sans" w:cs="BC Sans"/>
@@ -243,6 +245,7 @@
               <w:t>{</w:t>
             </w:r>
             <w:proofErr w:type="spellStart"/>
+            <w:proofErr w:type="gramStart"/>
             <w:r>
               <w:rPr>
                 <w:rFonts w:ascii="BC Sans" w:eastAsia="BC Sans" w:hAnsi="BC Sans" w:cs="BC Sans"/>
@@ -268,6 +271,7 @@
               <w:t>paymentDate</w:t>
             </w:r>
             <w:proofErr w:type="spellEnd"/>
+            <w:proofErr w:type="gramEnd"/>
             <w:r>
               <w:rPr>
                 <w:rFonts w:ascii="BC Sans" w:eastAsia="BC Sans" w:hAnsi="BC Sans" w:cs="BC Sans"/>
@@ -388,6 +392,7 @@
               <w:t>{</w:t>
             </w:r>
             <w:proofErr w:type="spellStart"/>
+            <w:proofErr w:type="gramStart"/>
             <w:r>
               <w:rPr>
                 <w:rFonts w:ascii="BC Sans" w:eastAsia="BC Sans" w:hAnsi="BC Sans" w:cs="BC Sans"/>
@@ -397,6 +402,7 @@
               <w:t>d.axisRequestId</w:t>
             </w:r>
             <w:proofErr w:type="spellEnd"/>
+            <w:proofErr w:type="gramEnd"/>
             <w:r>
               <w:rPr>
                 <w:rFonts w:ascii="BC Sans" w:eastAsia="BC Sans" w:hAnsi="BC Sans" w:cs="BC Sans"/>
@@ -815,8 +821,19 @@
                 <w:sz w:val="18"/>
                 <w:szCs w:val="18"/>
               </w:rPr>
-              <w:t>Locating &amp; Retrieving</w:t>
-            </w:r>
+              <w:t xml:space="preserve">Locating &amp; </w:t>
+            </w:r>
+            <w:proofErr w:type="gramStart"/>
+            <w:r>
+              <w:rPr>
+                <w:rFonts w:ascii="BC Sans" w:eastAsia="BC Sans" w:hAnsi="BC Sans" w:cs="BC Sans"/>
+                <w:color w:val="000000"/>
+                <w:sz w:val="18"/>
+                <w:szCs w:val="18"/>
+              </w:rPr>
+              <w:t>Retrieving</w:t>
+            </w:r>
+            <w:proofErr w:type="gramEnd"/>
           </w:p>
         </w:tc>
         <w:tc>
@@ -847,6 +864,7 @@
               <w:t>{</w:t>
             </w:r>
             <w:proofErr w:type="spellStart"/>
+            <w:proofErr w:type="gramStart"/>
             <w:r>
               <w:rPr>
                 <w:rFonts w:ascii="BC Sans" w:eastAsia="BC Sans" w:hAnsi="BC Sans" w:cs="BC Sans"/>
@@ -865,6 +883,7 @@
               </w:rPr>
               <w:t>cfrfee</w:t>
             </w:r>
+            <w:proofErr w:type="gramEnd"/>
             <w:r>
               <w:rPr>
                 <w:rFonts w:ascii="BC Sans" w:eastAsia="BC Sans" w:hAnsi="BC Sans" w:cs="BC Sans"/>
@@ -933,6 +952,7 @@
                 <w:szCs w:val="18"/>
               </w:rPr>
             </w:pPr>
+            <w:proofErr w:type="gramStart"/>
             <w:r>
               <w:rPr>
                 <w:rFonts w:ascii="BC Sans" w:eastAsia="BC Sans" w:hAnsi="BC Sans" w:cs="BC Sans"/>
@@ -968,7 +988,17 @@
                 <w:sz w:val="18"/>
                 <w:szCs w:val="18"/>
               </w:rPr>
-              <w:t>d.</w:t>
+              <w:t>d</w:t>
+            </w:r>
+            <w:proofErr w:type="gramEnd"/>
+            <w:r>
+              <w:rPr>
+                <w:rFonts w:ascii="BC Sans" w:eastAsia="BC Sans" w:hAnsi="BC Sans" w:cs="BC Sans"/>
+                <w:color w:val="000000"/>
+                <w:sz w:val="18"/>
+                <w:szCs w:val="18"/>
+              </w:rPr>
+              <w:t>.</w:t>
             </w:r>
             <w:r>
               <w:rPr>
@@ -1057,6 +1087,7 @@
               <w:t>${</w:t>
             </w:r>
             <w:proofErr w:type="spellStart"/>
+            <w:proofErr w:type="gramStart"/>
             <w:r>
               <w:rPr>
                 <w:rFonts w:ascii="BC Sans" w:eastAsia="BC Sans" w:hAnsi="BC Sans" w:cs="BC Sans"/>
@@ -1075,6 +1106,7 @@
               </w:rPr>
               <w:t>waivedAmount</w:t>
             </w:r>
+            <w:proofErr w:type="gramEnd"/>
             <w:r>
               <w:rPr>
                 <w:rFonts w:ascii="BC Sans" w:eastAsia="BC Sans" w:hAnsi="BC Sans" w:cs="BC Sans"/>
@@ -1123,6 +1155,7 @@
                 <w:szCs w:val="18"/>
               </w:rPr>
             </w:pPr>
+            <w:proofErr w:type="gramStart"/>
             <w:r>
               <w:rPr>
                 <w:rFonts w:ascii="BC Sans" w:eastAsia="BC Sans" w:hAnsi="BC Sans" w:cs="BC Sans"/>
@@ -1139,16 +1172,17 @@
                 <w:sz w:val="18"/>
                 <w:szCs w:val="18"/>
               </w:rPr>
-              <w:t xml:space="preserve"> </w:t>
-            </w:r>
-            <w:r>
-              <w:rPr>
-                <w:rFonts w:ascii="BC Sans" w:eastAsia="BC Sans" w:hAnsi="BC Sans" w:cs="BC Sans"/>
-                <w:color w:val="000000"/>
-                <w:sz w:val="18"/>
-                <w:szCs w:val="18"/>
-              </w:rPr>
-              <w:t>d.</w:t>
+              <w:t xml:space="preserve"> d</w:t>
+            </w:r>
+            <w:proofErr w:type="gramEnd"/>
+            <w:r>
+              <w:rPr>
+                <w:rFonts w:ascii="BC Sans" w:eastAsia="BC Sans" w:hAnsi="BC Sans" w:cs="BC Sans"/>
+                <w:color w:val="000000"/>
+                <w:sz w:val="18"/>
+                <w:szCs w:val="18"/>
+              </w:rPr>
+              <w:t>.</w:t>
             </w:r>
             <w:r>
               <w:rPr>
@@ -1166,16 +1200,7 @@
                 <w:sz w:val="18"/>
                 <w:szCs w:val="18"/>
               </w:rPr>
-              <w:t>.feedata.estimatedlocatinghrs:mul(30</w:t>
-            </w:r>
-            <w:r>
-              <w:rPr>
-                <w:rFonts w:ascii="BC Sans" w:eastAsia="BC Sans" w:hAnsi="BC Sans" w:cs="BC Sans"/>
-                <w:color w:val="000000"/>
-                <w:sz w:val="18"/>
-                <w:szCs w:val="18"/>
-              </w:rPr>
-              <w:t>)</w:t>
+              <w:t>.feedata.estimatedlocatinghrs:mul(30)</w:t>
             </w:r>
             <w:r>
               <w:rPr>
@@ -1312,6 +1337,7 @@
               <w:t>{</w:t>
             </w:r>
             <w:proofErr w:type="spellStart"/>
+            <w:proofErr w:type="gramStart"/>
             <w:r>
               <w:rPr>
                 <w:rFonts w:ascii="BC Sans" w:eastAsia="BC Sans" w:hAnsi="BC Sans" w:cs="BC Sans"/>
@@ -1330,23 +1356,15 @@
               </w:rPr>
               <w:t>cfrfee</w:t>
             </w:r>
-            <w:r>
-              <w:rPr>
-                <w:rFonts w:ascii="BC Sans" w:eastAsia="BC Sans" w:hAnsi="BC Sans" w:cs="BC Sans"/>
-                <w:color w:val="000000"/>
-                <w:sz w:val="18"/>
-                <w:szCs w:val="18"/>
-              </w:rPr>
-              <w:t>.feedata.</w:t>
-            </w:r>
-            <w:r>
-              <w:rPr>
-                <w:rFonts w:ascii="BC Sans" w:eastAsia="BC Sans" w:hAnsi="BC Sans" w:cs="BC Sans"/>
-                <w:color w:val="000000"/>
-                <w:sz w:val="18"/>
-                <w:szCs w:val="18"/>
-              </w:rPr>
-              <w:t>estimatedproducinghrs</w:t>
+            <w:proofErr w:type="gramEnd"/>
+            <w:r>
+              <w:rPr>
+                <w:rFonts w:ascii="BC Sans" w:eastAsia="BC Sans" w:hAnsi="BC Sans" w:cs="BC Sans"/>
+                <w:color w:val="000000"/>
+                <w:sz w:val="18"/>
+                <w:szCs w:val="18"/>
+              </w:rPr>
+              <w:t>.feedata.estimatedproducinghrs</w:t>
             </w:r>
             <w:proofErr w:type="spellEnd"/>
             <w:r>
@@ -1417,6 +1435,7 @@
               <w:t>${</w:t>
             </w:r>
             <w:proofErr w:type="spellStart"/>
+            <w:proofErr w:type="gramStart"/>
             <w:r>
               <w:rPr>
                 <w:rFonts w:ascii="BC Sans" w:eastAsia="BC Sans" w:hAnsi="BC Sans" w:cs="BC Sans"/>
@@ -1435,6 +1454,7 @@
               </w:rPr>
               <w:t>cfrfee</w:t>
             </w:r>
+            <w:proofErr w:type="gramEnd"/>
             <w:r>
               <w:rPr>
                 <w:rFonts w:ascii="BC Sans" w:eastAsia="BC Sans" w:hAnsi="BC Sans" w:cs="BC Sans"/>
@@ -1452,18 +1472,10 @@
                 <w:sz w:val="18"/>
                 <w:szCs w:val="18"/>
               </w:rPr>
-              <w:t>.</w:t>
-            </w:r>
-            <w:r>
-              <w:rPr>
-                <w:rFonts w:ascii="BC Sans" w:eastAsia="BC Sans" w:hAnsi="BC Sans" w:cs="BC Sans"/>
-                <w:color w:val="000000"/>
-                <w:sz w:val="18"/>
-                <w:szCs w:val="18"/>
-              </w:rPr>
-              <w:t xml:space="preserve"> </w:t>
+              <w:t xml:space="preserve">. </w:t>
             </w:r>
             <w:proofErr w:type="spellStart"/>
+            <w:proofErr w:type="gramStart"/>
             <w:r>
               <w:rPr>
                 <w:rFonts w:ascii="BC Sans" w:eastAsia="BC Sans" w:hAnsi="BC Sans" w:cs="BC Sans"/>
@@ -1474,6 +1486,7 @@
               <w:t>estimatedproducinghrs:mul</w:t>
             </w:r>
             <w:proofErr w:type="spellEnd"/>
+            <w:proofErr w:type="gramEnd"/>
             <w:r>
               <w:rPr>
                 <w:rFonts w:ascii="BC Sans" w:eastAsia="BC Sans" w:hAnsi="BC Sans" w:cs="BC Sans"/>
@@ -1562,6 +1575,7 @@
               <w:t>${</w:t>
             </w:r>
             <w:proofErr w:type="spellStart"/>
+            <w:proofErr w:type="gramStart"/>
             <w:r>
               <w:rPr>
                 <w:rFonts w:ascii="BC Sans" w:eastAsia="BC Sans" w:hAnsi="BC Sans" w:cs="BC Sans"/>
@@ -1580,6 +1594,7 @@
               </w:rPr>
               <w:t>cfrfee</w:t>
             </w:r>
+            <w:proofErr w:type="gramEnd"/>
             <w:r>
               <w:rPr>
                 <w:rFonts w:ascii="BC Sans" w:eastAsia="BC Sans" w:hAnsi="BC Sans" w:cs="BC Sans"/>
@@ -1600,6 +1615,7 @@
               <w:t xml:space="preserve">. </w:t>
             </w:r>
             <w:proofErr w:type="spellStart"/>
+            <w:proofErr w:type="gramStart"/>
             <w:r>
               <w:rPr>
                 <w:rFonts w:ascii="BC Sans" w:eastAsia="BC Sans" w:hAnsi="BC Sans" w:cs="BC Sans"/>
@@ -1610,6 +1626,7 @@
               <w:t>estimatedproducinghrs:mul</w:t>
             </w:r>
             <w:proofErr w:type="spellEnd"/>
+            <w:proofErr w:type="gramEnd"/>
             <w:r>
               <w:rPr>
                 <w:rFonts w:ascii="BC Sans" w:eastAsia="BC Sans" w:hAnsi="BC Sans" w:cs="BC Sans"/>
@@ -1670,16 +1687,7 @@
                 <w:sz w:val="18"/>
                 <w:szCs w:val="18"/>
               </w:rPr>
-              <w:t xml:space="preserve">Preparing </w:t>
-            </w:r>
-            <w:r>
-              <w:rPr>
-                <w:rFonts w:ascii="BC Sans" w:eastAsia="BC Sans" w:hAnsi="BC Sans" w:cs="BC Sans"/>
-                <w:color w:val="000000"/>
-                <w:sz w:val="18"/>
-                <w:szCs w:val="18"/>
-              </w:rPr>
-              <w:t>a Record</w:t>
+              <w:t>Preparing a Record</w:t>
             </w:r>
           </w:p>
         </w:tc>
@@ -1711,6 +1719,7 @@
               <w:t>{</w:t>
             </w:r>
             <w:proofErr w:type="spellStart"/>
+            <w:proofErr w:type="gramStart"/>
             <w:r>
               <w:rPr>
                 <w:rFonts w:ascii="BC Sans" w:eastAsia="BC Sans" w:hAnsi="BC Sans" w:cs="BC Sans"/>
@@ -1729,6 +1738,7 @@
               </w:rPr>
               <w:t>cfrfee</w:t>
             </w:r>
+            <w:proofErr w:type="gramEnd"/>
             <w:r>
               <w:rPr>
                 <w:rFonts w:ascii="BC Sans" w:eastAsia="BC Sans" w:hAnsi="BC Sans" w:cs="BC Sans"/>
@@ -1756,25 +1766,18 @@
               <w:t xml:space="preserve"> </w:t>
             </w:r>
             <w:proofErr w:type="spellStart"/>
-            <w:r>
-              <w:rPr>
-                <w:rFonts w:ascii="BC Sans" w:eastAsia="BC Sans" w:hAnsi="BC Sans" w:cs="BC Sans"/>
-                <w:color w:val="000000"/>
-                <w:sz w:val="18"/>
-                <w:szCs w:val="18"/>
-              </w:rPr>
-              <w:t>estimatediaopreparinghrs</w:t>
-            </w:r>
-            <w:r>
-              <w:rPr>
-                <w:rFonts w:ascii="BC Sans" w:eastAsia="BC Sans" w:hAnsi="BC Sans" w:cs="BC Sans"/>
-                <w:color w:val="000000"/>
-                <w:sz w:val="18"/>
-                <w:szCs w:val="18"/>
-              </w:rPr>
-              <w:t>:add</w:t>
+            <w:proofErr w:type="gramStart"/>
+            <w:r>
+              <w:rPr>
+                <w:rFonts w:ascii="BC Sans" w:eastAsia="BC Sans" w:hAnsi="BC Sans" w:cs="BC Sans"/>
+                <w:color w:val="000000"/>
+                <w:sz w:val="18"/>
+                <w:szCs w:val="18"/>
+              </w:rPr>
+              <w:t>estimatediaopreparinghrs:add</w:t>
             </w:r>
             <w:proofErr w:type="spellEnd"/>
+            <w:proofErr w:type="gramEnd"/>
             <w:r>
               <w:rPr>
                 <w:rFonts w:ascii="BC Sans" w:eastAsia="BC Sans" w:hAnsi="BC Sans" w:cs="BC Sans"/>
@@ -1802,16 +1805,7 @@
                 <w:sz w:val="18"/>
                 <w:szCs w:val="18"/>
               </w:rPr>
-              <w:t xml:space="preserve">) </w:t>
-            </w:r>
-            <w:r>
-              <w:rPr>
-                <w:rFonts w:ascii="BC Sans" w:eastAsia="BC Sans" w:hAnsi="BC Sans" w:cs="BC Sans"/>
-                <w:color w:val="000000"/>
-                <w:sz w:val="18"/>
-                <w:szCs w:val="18"/>
-              </w:rPr>
-              <w:t>}</w:t>
+              <w:t>) }</w:t>
             </w:r>
           </w:p>
         </w:tc>
@@ -1862,77 +1856,90 @@
                 <w:szCs w:val="18"/>
               </w:rPr>
             </w:pPr>
-            <w:r>
-              <w:rPr>
-                <w:rFonts w:ascii="BC Sans" w:eastAsia="BC Sans" w:hAnsi="BC Sans" w:cs="BC Sans"/>
-                <w:color w:val="000000"/>
-                <w:sz w:val="18"/>
-                <w:szCs w:val="18"/>
-              </w:rPr>
-              <w:t>${</w:t>
-            </w:r>
-            <w:r>
-              <w:rPr>
-                <w:rFonts w:ascii="BC Sans" w:eastAsia="BC Sans" w:hAnsi="BC Sans" w:cs="BC Sans"/>
-                <w:color w:val="000000"/>
+            <w:proofErr w:type="gramStart"/>
+            <w:r>
+              <w:rPr>
+                <w:rFonts w:ascii="BC Sans" w:eastAsia="BC Sans" w:hAnsi="BC Sans" w:cs="BC Sans"/>
+                <w:color w:val="000000"/>
+                <w:sz w:val="18"/>
+                <w:szCs w:val="18"/>
+              </w:rPr>
+              <w:t xml:space="preserve">${ </w:t>
+            </w:r>
+            <w:proofErr w:type="spellStart"/>
+            <w:r>
+              <w:rPr>
+                <w:rFonts w:ascii="BC Sans" w:eastAsia="BC Sans" w:hAnsi="BC Sans" w:cs="BC Sans"/>
+                <w:color w:val="000000"/>
+                <w:sz w:val="18"/>
+                <w:szCs w:val="18"/>
+              </w:rPr>
+              <w:t>d</w:t>
+            </w:r>
+            <w:proofErr w:type="gramEnd"/>
+            <w:r>
+              <w:rPr>
+                <w:rFonts w:ascii="BC Sans" w:eastAsia="BC Sans" w:hAnsi="BC Sans" w:cs="BC Sans"/>
+                <w:color w:val="000000"/>
+                <w:sz w:val="18"/>
+                <w:szCs w:val="18"/>
+              </w:rPr>
+              <w:t>.</w:t>
+            </w:r>
+            <w:r>
+              <w:rPr>
+                <w:rFonts w:ascii="BC Sans" w:eastAsia="BC Sans" w:hAnsi="BC Sans" w:cs="BC Sans"/>
+                <w:color w:val="000000"/>
+                <w:sz w:val="18"/>
+                <w:szCs w:val="18"/>
+              </w:rPr>
+              <w:t>cfrfee</w:t>
+            </w:r>
+            <w:r>
+              <w:rPr>
+                <w:rFonts w:ascii="BC Sans" w:eastAsia="BC Sans" w:hAnsi="BC Sans" w:cs="BC Sans"/>
+                <w:color w:val="000000"/>
+                <w:sz w:val="18"/>
+                <w:szCs w:val="18"/>
+              </w:rPr>
+              <w:t>.feedata</w:t>
+            </w:r>
+            <w:proofErr w:type="spellEnd"/>
+            <w:r>
+              <w:rPr>
+                <w:rFonts w:ascii="BC Sans" w:eastAsia="BC Sans" w:hAnsi="BC Sans" w:cs="BC Sans"/>
+                <w:color w:val="000000"/>
+                <w:sz w:val="18"/>
+                <w:szCs w:val="18"/>
+              </w:rPr>
+              <w:t>.</w:t>
+            </w:r>
+            <w:r>
+              <w:rPr>
                 <w:sz w:val="18"/>
                 <w:szCs w:val="18"/>
               </w:rPr>
               <w:t xml:space="preserve"> </w:t>
             </w:r>
-            <w:proofErr w:type="spellStart"/>
-            <w:r>
-              <w:rPr>
-                <w:rFonts w:ascii="BC Sans" w:eastAsia="BC Sans" w:hAnsi="BC Sans" w:cs="BC Sans"/>
-                <w:color w:val="000000"/>
-                <w:sz w:val="18"/>
-                <w:szCs w:val="18"/>
-              </w:rPr>
-              <w:t>d.</w:t>
-            </w:r>
-            <w:r>
-              <w:rPr>
-                <w:rFonts w:ascii="BC Sans" w:eastAsia="BC Sans" w:hAnsi="BC Sans" w:cs="BC Sans"/>
-                <w:color w:val="000000"/>
-                <w:sz w:val="18"/>
-                <w:szCs w:val="18"/>
-              </w:rPr>
-              <w:t>cfrfee</w:t>
-            </w:r>
-            <w:r>
-              <w:rPr>
-                <w:rFonts w:ascii="BC Sans" w:eastAsia="BC Sans" w:hAnsi="BC Sans" w:cs="BC Sans"/>
-                <w:color w:val="000000"/>
-                <w:sz w:val="18"/>
-                <w:szCs w:val="18"/>
-              </w:rPr>
-              <w:t>.feedata</w:t>
-            </w:r>
-            <w:proofErr w:type="spellEnd"/>
-            <w:r>
-              <w:rPr>
-                <w:rFonts w:ascii="BC Sans" w:eastAsia="BC Sans" w:hAnsi="BC Sans" w:cs="BC Sans"/>
-                <w:color w:val="000000"/>
-                <w:sz w:val="18"/>
-                <w:szCs w:val="18"/>
-              </w:rPr>
-              <w:t>.</w:t>
-            </w:r>
-            <w:r>
-              <w:rPr>
-                <w:sz w:val="18"/>
-                <w:szCs w:val="18"/>
-              </w:rPr>
-              <w:t xml:space="preserve"> </w:t>
-            </w:r>
-            <w:r>
-              <w:rPr>
-                <w:rFonts w:ascii="BC Sans" w:eastAsia="BC Sans" w:hAnsi="BC Sans" w:cs="BC Sans"/>
-                <w:color w:val="000000"/>
-                <w:sz w:val="18"/>
-                <w:szCs w:val="18"/>
-              </w:rPr>
-              <w:t>estimatediaopreparinghrs:add(.estimatedministrypreparinghrs):mul(30):formatN(2)}</w:t>
+            <w:proofErr w:type="gramStart"/>
+            <w:r>
+              <w:rPr>
+                <w:rFonts w:ascii="BC Sans" w:eastAsia="BC Sans" w:hAnsi="BC Sans" w:cs="BC Sans"/>
+                <w:color w:val="000000"/>
+                <w:sz w:val="18"/>
+                <w:szCs w:val="18"/>
+              </w:rPr>
+              <w:t>estimatediaopreparinghrs:add</w:t>
+            </w:r>
+            <w:proofErr w:type="gramEnd"/>
+            <w:r>
+              <w:rPr>
+                <w:rFonts w:ascii="BC Sans" w:eastAsia="BC Sans" w:hAnsi="BC Sans" w:cs="BC Sans"/>
+                <w:color w:val="000000"/>
+                <w:sz w:val="18"/>
+                <w:szCs w:val="18"/>
+              </w:rPr>
+              <w:t>(.estimatedministrypreparinghrs):mul(30):formatN(2)}</w:t>
             </w:r>
           </w:p>
         </w:tc>
@@ -1983,6 +1990,7 @@
                 <w:szCs w:val="18"/>
               </w:rPr>
             </w:pPr>
+            <w:proofErr w:type="gramStart"/>
             <w:r>
               <w:rPr>
                 <w:rFonts w:ascii="BC Sans" w:eastAsia="BC Sans" w:hAnsi="BC Sans" w:cs="BC Sans"/>
@@ -2000,7 +2008,17 @@
                 <w:sz w:val="18"/>
                 <w:szCs w:val="18"/>
               </w:rPr>
-              <w:t>d.</w:t>
+              <w:t>d</w:t>
+            </w:r>
+            <w:proofErr w:type="gramEnd"/>
+            <w:r>
+              <w:rPr>
+                <w:rFonts w:ascii="BC Sans" w:eastAsia="BC Sans" w:hAnsi="BC Sans" w:cs="BC Sans"/>
+                <w:color w:val="000000"/>
+                <w:sz w:val="18"/>
+                <w:szCs w:val="18"/>
+              </w:rPr>
+              <w:t>.</w:t>
             </w:r>
             <w:r>
               <w:rPr>
@@ -2037,14 +2055,25 @@
               </w:rPr>
               <w:t xml:space="preserve"> </w:t>
             </w:r>
-            <w:r>
-              <w:rPr>
-                <w:rFonts w:ascii="BC Sans" w:eastAsia="BC Sans" w:hAnsi="BC Sans" w:cs="BC Sans"/>
-                <w:color w:val="000000"/>
-                <w:sz w:val="18"/>
-                <w:szCs w:val="18"/>
-              </w:rPr>
-              <w:t>estimatediaopreparinghrs:add(.estimatedministrypreparinghrs):mul(30):formatN(2)}</w:t>
+            <w:proofErr w:type="gramStart"/>
+            <w:r>
+              <w:rPr>
+                <w:rFonts w:ascii="BC Sans" w:eastAsia="BC Sans" w:hAnsi="BC Sans" w:cs="BC Sans"/>
+                <w:color w:val="000000"/>
+                <w:sz w:val="18"/>
+                <w:szCs w:val="18"/>
+              </w:rPr>
+              <w:t>estimatediaopreparinghrs:add</w:t>
+            </w:r>
+            <w:proofErr w:type="gramEnd"/>
+            <w:r>
+              <w:rPr>
+                <w:rFonts w:ascii="BC Sans" w:eastAsia="BC Sans" w:hAnsi="BC Sans" w:cs="BC Sans"/>
+                <w:color w:val="000000"/>
+                <w:sz w:val="18"/>
+                <w:szCs w:val="18"/>
+              </w:rPr>
+              <w:t>(.estimatedministrypreparinghrs):mul(30):formatN(2)}</w:t>
             </w:r>
           </w:p>
         </w:tc>
@@ -2109,6 +2138,7 @@
               <w:t>{</w:t>
             </w:r>
             <w:proofErr w:type="spellStart"/>
+            <w:proofErr w:type="gramStart"/>
             <w:r>
               <w:rPr>
                 <w:rFonts w:ascii="BC Sans" w:eastAsia="BC Sans" w:hAnsi="BC Sans" w:cs="BC Sans"/>
@@ -2127,6 +2157,7 @@
               </w:rPr>
               <w:t>cfrfee</w:t>
             </w:r>
+            <w:proofErr w:type="gramEnd"/>
             <w:r>
               <w:rPr>
                 <w:rFonts w:ascii="BC Sans" w:eastAsia="BC Sans" w:hAnsi="BC Sans" w:cs="BC Sans"/>
@@ -2200,25 +2231,7 @@
                 <w:sz w:val="18"/>
                 <w:szCs w:val="18"/>
               </w:rPr>
-              <w:t>$0.</w:t>
-            </w:r>
-            <w:r>
-              <w:rPr>
-                <w:rFonts w:ascii="BC Sans" w:eastAsia="BC Sans" w:hAnsi="BC Sans" w:cs="BC Sans"/>
-                <w:color w:val="000000"/>
-                <w:sz w:val="18"/>
-                <w:szCs w:val="18"/>
-              </w:rPr>
-              <w:t>1</w:t>
-            </w:r>
-            <w:r>
-              <w:rPr>
-                <w:rFonts w:ascii="BC Sans" w:eastAsia="BC Sans" w:hAnsi="BC Sans" w:cs="BC Sans"/>
-                <w:color w:val="000000"/>
-                <w:sz w:val="18"/>
-                <w:szCs w:val="18"/>
-              </w:rPr>
-              <w:t>0</w:t>
+              <w:t>$0.10</w:t>
             </w:r>
           </w:p>
         </w:tc>
@@ -2250,6 +2263,7 @@
               <w:t>${</w:t>
             </w:r>
             <w:proofErr w:type="spellStart"/>
+            <w:proofErr w:type="gramStart"/>
             <w:r>
               <w:rPr>
                 <w:rFonts w:ascii="BC Sans" w:eastAsia="BC Sans" w:hAnsi="BC Sans" w:cs="BC Sans"/>
@@ -2268,6 +2282,7 @@
               </w:rPr>
               <w:t>cfrfee</w:t>
             </w:r>
+            <w:proofErr w:type="gramEnd"/>
             <w:r>
               <w:rPr>
                 <w:rFonts w:ascii="BC Sans" w:eastAsia="BC Sans" w:hAnsi="BC Sans" w:cs="BC Sans"/>
@@ -2288,6 +2303,7 @@
               <w:t xml:space="preserve">. </w:t>
             </w:r>
             <w:proofErr w:type="spellStart"/>
+            <w:proofErr w:type="gramStart"/>
             <w:r>
               <w:rPr>
                 <w:rFonts w:ascii="BC Sans" w:eastAsia="BC Sans" w:hAnsi="BC Sans" w:cs="BC Sans"/>
@@ -2307,6 +2323,7 @@
               <w:t>:mul</w:t>
             </w:r>
             <w:proofErr w:type="spellEnd"/>
+            <w:proofErr w:type="gramEnd"/>
             <w:r>
               <w:rPr>
                 <w:rFonts w:ascii="BC Sans" w:eastAsia="BC Sans" w:hAnsi="BC Sans" w:cs="BC Sans"/>
@@ -2413,6 +2430,7 @@
               <w:t>${</w:t>
             </w:r>
             <w:proofErr w:type="spellStart"/>
+            <w:proofErr w:type="gramStart"/>
             <w:r>
               <w:rPr>
                 <w:rFonts w:ascii="BC Sans" w:eastAsia="BC Sans" w:hAnsi="BC Sans" w:cs="BC Sans"/>
@@ -2431,6 +2449,7 @@
               </w:rPr>
               <w:t>cfrfee</w:t>
             </w:r>
+            <w:proofErr w:type="gramEnd"/>
             <w:r>
               <w:rPr>
                 <w:rFonts w:ascii="BC Sans" w:eastAsia="BC Sans" w:hAnsi="BC Sans" w:cs="BC Sans"/>
@@ -2451,6 +2470,7 @@
               <w:t xml:space="preserve">. </w:t>
             </w:r>
             <w:proofErr w:type="spellStart"/>
+            <w:proofErr w:type="gramStart"/>
             <w:r>
               <w:rPr>
                 <w:rFonts w:ascii="BC Sans" w:eastAsia="BC Sans" w:hAnsi="BC Sans" w:cs="BC Sans"/>
@@ -2470,6 +2490,7 @@
               <w:t>:mul</w:t>
             </w:r>
             <w:proofErr w:type="spellEnd"/>
+            <w:proofErr w:type="gramEnd"/>
             <w:r>
               <w:rPr>
                 <w:rFonts w:ascii="BC Sans" w:eastAsia="BC Sans" w:hAnsi="BC Sans" w:cs="BC Sans"/>
@@ -2701,6 +2722,7 @@
               <w:t>${</w:t>
             </w:r>
             <w:proofErr w:type="spellStart"/>
+            <w:proofErr w:type="gramStart"/>
             <w:r>
               <w:rPr>
                 <w:rFonts w:ascii="BC Sans" w:eastAsia="BC Sans" w:hAnsi="BC Sans" w:cs="BC Sans"/>
@@ -2721,6 +2743,7 @@
               </w:rPr>
               <w:t>cfrfee</w:t>
             </w:r>
+            <w:proofErr w:type="gramEnd"/>
             <w:r>
               <w:rPr>
                 <w:rFonts w:ascii="BC Sans" w:eastAsia="BC Sans" w:hAnsi="BC Sans" w:cs="BC Sans"/>
@@ -2768,6 +2791,7 @@
               <w:t>${</w:t>
             </w:r>
             <w:proofErr w:type="spellStart"/>
+            <w:proofErr w:type="gramStart"/>
             <w:r>
               <w:rPr>
                 <w:rFonts w:ascii="BC Sans" w:eastAsia="BC Sans" w:hAnsi="BC Sans" w:cs="BC Sans"/>
@@ -2788,6 +2812,7 @@
               </w:rPr>
               <w:t>cfrfee</w:t>
             </w:r>
+            <w:proofErr w:type="gramEnd"/>
             <w:r>
               <w:rPr>
                 <w:rFonts w:ascii="BC Sans" w:eastAsia="BC Sans" w:hAnsi="BC Sans" w:cs="BC Sans"/>
@@ -2960,6 +2985,7 @@
               <w:t>${</w:t>
             </w:r>
             <w:proofErr w:type="spellStart"/>
+            <w:proofErr w:type="gramStart"/>
             <w:r>
               <w:rPr>
                 <w:rFonts w:ascii="BC Sans" w:eastAsia="BC Sans" w:hAnsi="BC Sans" w:cs="BC Sans"/>
@@ -2968,7 +2994,28 @@
                 <w:sz w:val="18"/>
                 <w:szCs w:val="18"/>
               </w:rPr>
-              <w:t>d.balanceDue</w:t>
+              <w:t>d.</w:t>
+            </w:r>
+            <w:r>
+              <w:rPr>
+                <w:rFonts w:ascii="BC Sans" w:eastAsia="BC Sans" w:hAnsi="BC Sans" w:cs="BC Sans"/>
+                <w:b/>
+                <w:color w:val="A61C00"/>
+                <w:sz w:val="18"/>
+                <w:szCs w:val="18"/>
+              </w:rPr>
+              <w:t>cfrfee</w:t>
+            </w:r>
+            <w:proofErr w:type="gramEnd"/>
+            <w:r>
+              <w:rPr>
+                <w:rFonts w:ascii="BC Sans" w:eastAsia="BC Sans" w:hAnsi="BC Sans" w:cs="BC Sans"/>
+                <w:b/>
+                <w:color w:val="A61C00"/>
+                <w:sz w:val="18"/>
+                <w:szCs w:val="18"/>
+              </w:rPr>
+              <w:t>.feedata.balanceDue</w:t>
             </w:r>
             <w:proofErr w:type="spellEnd"/>
             <w:r>
@@ -3145,6 +3192,7 @@
         <w:t>Payment Method: {</w:t>
       </w:r>
       <w:proofErr w:type="spellStart"/>
+      <w:proofErr w:type="gramStart"/>
       <w:r>
         <w:rPr>
           <w:rFonts w:ascii="BC Sans" w:eastAsia="BC Sans" w:hAnsi="BC Sans" w:cs="BC Sans"/>
@@ -3155,6 +3203,7 @@
         <w:t>d.paymentInfo.cardType</w:t>
       </w:r>
       <w:proofErr w:type="spellEnd"/>
+      <w:proofErr w:type="gramEnd"/>
       <w:r>
         <w:rPr>
           <w:rFonts w:ascii="BC Sans" w:eastAsia="BC Sans" w:hAnsi="BC Sans" w:cs="BC Sans"/>
@@ -3187,6 +3236,7 @@
         <w:t>Order ID: {</w:t>
       </w:r>
       <w:proofErr w:type="spellStart"/>
+      <w:proofErr w:type="gramStart"/>
       <w:r>
         <w:rPr>
           <w:rFonts w:ascii="BC Sans" w:eastAsia="BC Sans" w:hAnsi="BC Sans" w:cs="BC Sans"/>
@@ -3206,6 +3256,7 @@
         <w:t>orderId</w:t>
       </w:r>
       <w:proofErr w:type="spellEnd"/>
+      <w:proofErr w:type="gramEnd"/>
       <w:r>
         <w:rPr>
           <w:rFonts w:ascii="BC Sans" w:eastAsia="BC Sans" w:hAnsi="BC Sans" w:cs="BC Sans"/>
@@ -3554,7 +3605,25 @@
               <w:sz w:val="16"/>
               <w:szCs w:val="16"/>
             </w:rPr>
-            <w:t>Victoria BC  V8W 9K1</w:t>
+            <w:t xml:space="preserve">Victoria </w:t>
+          </w:r>
+          <w:proofErr w:type="gramStart"/>
+          <w:r>
+            <w:rPr>
+              <w:rFonts w:ascii="Times New Roman" w:eastAsia="Times New Roman" w:hAnsi="Times New Roman" w:cs="Times New Roman"/>
+              <w:sz w:val="16"/>
+              <w:szCs w:val="16"/>
+            </w:rPr>
+            <w:t>BC  V</w:t>
+          </w:r>
+          <w:proofErr w:type="gramEnd"/>
+          <w:r>
+            <w:rPr>
+              <w:rFonts w:ascii="Times New Roman" w:eastAsia="Times New Roman" w:hAnsi="Times New Roman" w:cs="Times New Roman"/>
+              <w:sz w:val="16"/>
+              <w:szCs w:val="16"/>
+            </w:rPr>
+            <w:t>8W 9K1</w:t>
           </w:r>
         </w:p>
         <w:p>
@@ -3786,7 +3855,29 @@
               <w:sz w:val="12"/>
               <w:szCs w:val="12"/>
             </w:rPr>
-            <w:t>(ask for</w:t>
+            <w:t>(</w:t>
+          </w:r>
+          <w:proofErr w:type="gramStart"/>
+          <w:r>
+            <w:rPr>
+              <w:rFonts w:ascii="Times New Roman" w:eastAsia="Times New Roman" w:hAnsi="Times New Roman" w:cs="Times New Roman"/>
+              <w:i/>
+              <w:color w:val="000000"/>
+              <w:sz w:val="12"/>
+              <w:szCs w:val="12"/>
+            </w:rPr>
+            <w:t>ask</w:t>
+          </w:r>
+          <w:proofErr w:type="gramEnd"/>
+          <w:r>
+            <w:rPr>
+              <w:rFonts w:ascii="Times New Roman" w:eastAsia="Times New Roman" w:hAnsi="Times New Roman" w:cs="Times New Roman"/>
+              <w:i/>
+              <w:color w:val="000000"/>
+              <w:sz w:val="12"/>
+              <w:szCs w:val="12"/>
+            </w:rPr>
+            <w:t xml:space="preserve"> for</w:t>
           </w:r>
           <w:r>
             <w:rPr>
@@ -4233,6 +4324,7 @@
             <w:t>Transaction # {</w:t>
           </w:r>
           <w:proofErr w:type="spellStart"/>
+          <w:proofErr w:type="gramStart"/>
           <w:r>
             <w:rPr>
               <w:rFonts w:ascii="BC Sans" w:eastAsia="BC Sans" w:hAnsi="BC Sans" w:cs="BC Sans"/>
@@ -4242,6 +4334,7 @@
             <w:t>d.paymentInfo.transactionId</w:t>
           </w:r>
           <w:proofErr w:type="spellEnd"/>
+          <w:proofErr w:type="gramEnd"/>
           <w:r>
             <w:rPr>
               <w:rFonts w:ascii="BC Sans" w:eastAsia="BC Sans" w:hAnsi="BC Sans" w:cs="BC Sans"/>

</xml_diff>

<commit_message>
Changes to display logo in receipt
</commit_message>
<xml_diff>
--- a/request-management-api/request_api/receipt_templates/cfr_fee_payment_receipt.docx
+++ b/request-management-api/request_api/receipt_templates/cfr_fee_payment_receipt.docx
@@ -2322,17 +2322,7 @@
                 <w:sz w:val="18"/>
                 <w:szCs w:val="18"/>
               </w:rPr>
-              <w:t>0.</w:t>
-            </w:r>
-            <w:r>
-              <w:rPr>
-                <w:rFonts w:ascii="BC Sans" w:eastAsia="BC Sans" w:hAnsi="BC Sans" w:cs="BC Sans"/>
-                <w:color w:val="000000"/>
-                <w:sz w:val="18"/>
-                <w:szCs w:val="18"/>
-              </w:rPr>
-              <w:lastRenderedPageBreak/>
-              <w:t>1</w:t>
+              <w:t>0.1</w:t>
             </w:r>
             <w:r>
               <w:rPr>
@@ -2390,7 +2380,6 @@
                 <w:sz w:val="18"/>
                 <w:szCs w:val="18"/>
               </w:rPr>
-              <w:lastRenderedPageBreak/>
               <w:t>$0.00</w:t>
             </w:r>
           </w:p>
@@ -2979,6 +2968,7 @@
                 <w:sz w:val="18"/>
                 <w:szCs w:val="18"/>
               </w:rPr>
+              <w:lastRenderedPageBreak/>
               <w:t>BALANCE DUE:</w:t>
             </w:r>
           </w:p>
@@ -3392,8 +3382,12 @@
       </w:pPr>
     </w:p>
     <w:sectPr>
-      <w:headerReference w:type="default" r:id="rId7"/>
-      <w:footerReference w:type="default" r:id="rId8"/>
+      <w:headerReference w:type="even" r:id="rId7"/>
+      <w:headerReference w:type="default" r:id="rId8"/>
+      <w:footerReference w:type="even" r:id="rId9"/>
+      <w:footerReference w:type="default" r:id="rId10"/>
+      <w:headerReference w:type="first" r:id="rId11"/>
+      <w:footerReference w:type="first" r:id="rId12"/>
       <w:pgSz w:w="12240" w:h="15840"/>
       <w:pgMar w:top="1440" w:right="1440" w:bottom="1440" w:left="1440" w:header="708" w:footer="708" w:gutter="0"/>
       <w:pgNumType w:start="1"/>
@@ -3423,6 +3417,16 @@
 </file>
 
 <file path=word/footer1.xml><?xml version="1.0" encoding="utf-8"?>
+<w:ftr xmlns:wpc="http://schemas.microsoft.com/office/word/2010/wordprocessingCanvas" xmlns:cx="http://schemas.microsoft.com/office/drawing/2014/chartex" xmlns:cx1="http://schemas.microsoft.com/office/drawing/2015/9/8/chartex" xmlns:cx2="http://schemas.microsoft.com/office/drawing/2015/10/21/chartex" xmlns:cx3="http://schemas.microsoft.com/office/drawing/2016/5/9/chartex" xmlns:cx4="http://schemas.microsoft.com/office/drawing/2016/5/10/chartex" xmlns:cx5="http://schemas.microsoft.com/office/drawing/2016/5/11/chartex" xmlns:cx6="http://schemas.microsoft.com/office/drawing/2016/5/12/chartex" xmlns:cx7="http://schemas.microsoft.com/office/drawing/2016/5/13/chartex" xmlns:cx8="http://schemas.microsoft.com/office/drawing/2016/5/14/chartex" xmlns:mc="http://schemas.openxmlformats.org/markup-compatibility/2006" xmlns:aink="http://schemas.microsoft.com/office/drawing/2016/ink" xmlns:am3d="http://schemas.microsoft.com/office/drawing/2017/model3d" xmlns:o="urn:schemas-microsoft-com:office:office" xmlns:oel="http://schemas.microsoft.com/office/2019/extlst" xmlns:r="http://schemas.openxmlformats.org/officeDocument/2006/relationships" xmlns:m="http://schemas.openxmlformats.org/officeDocument/2006/math" xmlns:v="urn:schemas-microsoft-com:vml" xmlns:wp14="http://schemas.microsoft.com/office/word/2010/wordprocessingDrawing" xmlns:wp="http://schemas.openxmlformats.org/drawingml/2006/wordprocessingDrawing" xmlns:w10="urn:schemas-microsoft-com:office:word" xmlns:w="http://schemas.openxmlformats.org/wordprocessingml/2006/main" xmlns:w14="http://schemas.microsoft.com/office/word/2010/wordml" xmlns:w15="http://schemas.microsoft.com/office/word/2012/wordml" xmlns:w16cex="http://schemas.microsoft.com/office/word/2018/wordml/cex" xmlns:w16cid="http://schemas.microsoft.com/office/word/2016/wordml/cid" xmlns:w16="http://schemas.microsoft.com/office/word/2018/wordml" xmlns:w16sdtdh="http://schemas.microsoft.com/office/word/2020/wordml/sdtdatahash" xmlns:w16se="http://schemas.microsoft.com/office/word/2015/wordml/symex" xmlns:wpg="http://schemas.microsoft.com/office/word/2010/wordprocessingGroup" xmlns:wpi="http://schemas.microsoft.com/office/word/2010/wordprocessingInk" xmlns:wne="http://schemas.microsoft.com/office/word/2006/wordml" xmlns:wps="http://schemas.microsoft.com/office/word/2010/wordprocessingShape" mc:Ignorable="w14 w15 w16se w16cid w16 w16cex w16sdtdh wp14">
+  <w:p>
+    <w:pPr>
+      <w:pStyle w:val="Footer"/>
+    </w:pPr>
+  </w:p>
+</w:ftr>
+</file>
+
+<file path=word/footer2.xml><?xml version="1.0" encoding="utf-8"?>
 <w:ftr xmlns:wpc="http://schemas.microsoft.com/office/word/2010/wordprocessingCanvas" xmlns:cx="http://schemas.microsoft.com/office/drawing/2014/chartex" xmlns:cx1="http://schemas.microsoft.com/office/drawing/2015/9/8/chartex" xmlns:cx2="http://schemas.microsoft.com/office/drawing/2015/10/21/chartex" xmlns:cx3="http://schemas.microsoft.com/office/drawing/2016/5/9/chartex" xmlns:cx4="http://schemas.microsoft.com/office/drawing/2016/5/10/chartex" xmlns:cx5="http://schemas.microsoft.com/office/drawing/2016/5/11/chartex" xmlns:cx6="http://schemas.microsoft.com/office/drawing/2016/5/12/chartex" xmlns:cx7="http://schemas.microsoft.com/office/drawing/2016/5/13/chartex" xmlns:cx8="http://schemas.microsoft.com/office/drawing/2016/5/14/chartex" xmlns:mc="http://schemas.openxmlformats.org/markup-compatibility/2006" xmlns:aink="http://schemas.microsoft.com/office/drawing/2016/ink" xmlns:am3d="http://schemas.microsoft.com/office/drawing/2017/model3d" xmlns:o="urn:schemas-microsoft-com:office:office" xmlns:oel="http://schemas.microsoft.com/office/2019/extlst" xmlns:r="http://schemas.openxmlformats.org/officeDocument/2006/relationships" xmlns:m="http://schemas.openxmlformats.org/officeDocument/2006/math" xmlns:v="urn:schemas-microsoft-com:vml" xmlns:wp14="http://schemas.microsoft.com/office/word/2010/wordprocessingDrawing" xmlns:wp="http://schemas.openxmlformats.org/drawingml/2006/wordprocessingDrawing" xmlns:w10="urn:schemas-microsoft-com:office:word" xmlns:w="http://schemas.openxmlformats.org/wordprocessingml/2006/main" xmlns:w14="http://schemas.microsoft.com/office/word/2010/wordml" xmlns:w15="http://schemas.microsoft.com/office/word/2012/wordml" xmlns:w16cex="http://schemas.microsoft.com/office/word/2018/wordml/cex" xmlns:w16cid="http://schemas.microsoft.com/office/word/2016/wordml/cid" xmlns:w16="http://schemas.microsoft.com/office/word/2018/wordml" xmlns:w16sdtdh="http://schemas.microsoft.com/office/word/2020/wordml/sdtdatahash" xmlns:w16se="http://schemas.microsoft.com/office/word/2015/wordml/symex" xmlns:wpg="http://schemas.microsoft.com/office/word/2010/wordprocessingGroup" xmlns:wpi="http://schemas.microsoft.com/office/word/2010/wordprocessingInk" xmlns:wne="http://schemas.microsoft.com/office/word/2006/wordml" xmlns:wps="http://schemas.microsoft.com/office/word/2010/wordprocessingShape" mc:Ignorable="w14 w15 w16se w16cid w16 w16cex w16sdtdh wp14">
   <w:p>
     <w:pPr>
@@ -4238,6 +4242,16 @@
 </w:ftr>
 </file>
 
+<file path=word/footer3.xml><?xml version="1.0" encoding="utf-8"?>
+<w:ftr xmlns:wpc="http://schemas.microsoft.com/office/word/2010/wordprocessingCanvas" xmlns:cx="http://schemas.microsoft.com/office/drawing/2014/chartex" xmlns:cx1="http://schemas.microsoft.com/office/drawing/2015/9/8/chartex" xmlns:cx2="http://schemas.microsoft.com/office/drawing/2015/10/21/chartex" xmlns:cx3="http://schemas.microsoft.com/office/drawing/2016/5/9/chartex" xmlns:cx4="http://schemas.microsoft.com/office/drawing/2016/5/10/chartex" xmlns:cx5="http://schemas.microsoft.com/office/drawing/2016/5/11/chartex" xmlns:cx6="http://schemas.microsoft.com/office/drawing/2016/5/12/chartex" xmlns:cx7="http://schemas.microsoft.com/office/drawing/2016/5/13/chartex" xmlns:cx8="http://schemas.microsoft.com/office/drawing/2016/5/14/chartex" xmlns:mc="http://schemas.openxmlformats.org/markup-compatibility/2006" xmlns:aink="http://schemas.microsoft.com/office/drawing/2016/ink" xmlns:am3d="http://schemas.microsoft.com/office/drawing/2017/model3d" xmlns:o="urn:schemas-microsoft-com:office:office" xmlns:oel="http://schemas.microsoft.com/office/2019/extlst" xmlns:r="http://schemas.openxmlformats.org/officeDocument/2006/relationships" xmlns:m="http://schemas.openxmlformats.org/officeDocument/2006/math" xmlns:v="urn:schemas-microsoft-com:vml" xmlns:wp14="http://schemas.microsoft.com/office/word/2010/wordprocessingDrawing" xmlns:wp="http://schemas.openxmlformats.org/drawingml/2006/wordprocessingDrawing" xmlns:w10="urn:schemas-microsoft-com:office:word" xmlns:w="http://schemas.openxmlformats.org/wordprocessingml/2006/main" xmlns:w14="http://schemas.microsoft.com/office/word/2010/wordml" xmlns:w15="http://schemas.microsoft.com/office/word/2012/wordml" xmlns:w16cex="http://schemas.microsoft.com/office/word/2018/wordml/cex" xmlns:w16cid="http://schemas.microsoft.com/office/word/2016/wordml/cid" xmlns:w16="http://schemas.microsoft.com/office/word/2018/wordml" xmlns:w16sdtdh="http://schemas.microsoft.com/office/word/2020/wordml/sdtdatahash" xmlns:w16se="http://schemas.microsoft.com/office/word/2015/wordml/symex" xmlns:wpg="http://schemas.microsoft.com/office/word/2010/wordprocessingGroup" xmlns:wpi="http://schemas.microsoft.com/office/word/2010/wordprocessingInk" xmlns:wne="http://schemas.microsoft.com/office/word/2006/wordml" xmlns:wps="http://schemas.microsoft.com/office/word/2010/wordprocessingShape" mc:Ignorable="w14 w15 w16se w16cid w16 w16cex w16sdtdh wp14">
+  <w:p>
+    <w:pPr>
+      <w:pStyle w:val="Footer"/>
+    </w:pPr>
+  </w:p>
+</w:ftr>
+</file>
+
 <file path=word/footnotes.xml><?xml version="1.0" encoding="utf-8"?>
 <w:footnotes xmlns:wpc="http://schemas.microsoft.com/office/word/2010/wordprocessingCanvas" xmlns:cx="http://schemas.microsoft.com/office/drawing/2014/chartex" xmlns:cx1="http://schemas.microsoft.com/office/drawing/2015/9/8/chartex" xmlns:cx2="http://schemas.microsoft.com/office/drawing/2015/10/21/chartex" xmlns:cx3="http://schemas.microsoft.com/office/drawing/2016/5/9/chartex" xmlns:cx4="http://schemas.microsoft.com/office/drawing/2016/5/10/chartex" xmlns:cx5="http://schemas.microsoft.com/office/drawing/2016/5/11/chartex" xmlns:cx6="http://schemas.microsoft.com/office/drawing/2016/5/12/chartex" xmlns:cx7="http://schemas.microsoft.com/office/drawing/2016/5/13/chartex" xmlns:cx8="http://schemas.microsoft.com/office/drawing/2016/5/14/chartex" xmlns:mc="http://schemas.openxmlformats.org/markup-compatibility/2006" xmlns:aink="http://schemas.microsoft.com/office/drawing/2016/ink" xmlns:am3d="http://schemas.microsoft.com/office/drawing/2017/model3d" xmlns:o="urn:schemas-microsoft-com:office:office" xmlns:oel="http://schemas.microsoft.com/office/2019/extlst" xmlns:r="http://schemas.openxmlformats.org/officeDocument/2006/relationships" xmlns:m="http://schemas.openxmlformats.org/officeDocument/2006/math" xmlns:v="urn:schemas-microsoft-com:vml" xmlns:wp14="http://schemas.microsoft.com/office/word/2010/wordprocessingDrawing" xmlns:wp="http://schemas.openxmlformats.org/drawingml/2006/wordprocessingDrawing" xmlns:w10="urn:schemas-microsoft-com:office:word" xmlns:w="http://schemas.openxmlformats.org/wordprocessingml/2006/main" xmlns:w14="http://schemas.microsoft.com/office/word/2010/wordml" xmlns:w15="http://schemas.microsoft.com/office/word/2012/wordml" xmlns:w16cex="http://schemas.microsoft.com/office/word/2018/wordml/cex" xmlns:w16cid="http://schemas.microsoft.com/office/word/2016/wordml/cid" xmlns:w16="http://schemas.microsoft.com/office/word/2018/wordml" xmlns:w16sdtdh="http://schemas.microsoft.com/office/word/2020/wordml/sdtdatahash" xmlns:w16se="http://schemas.microsoft.com/office/word/2015/wordml/symex" xmlns:wpg="http://schemas.microsoft.com/office/word/2010/wordprocessingGroup" xmlns:wpi="http://schemas.microsoft.com/office/word/2010/wordprocessingInk" xmlns:wne="http://schemas.microsoft.com/office/word/2006/wordml" xmlns:wps="http://schemas.microsoft.com/office/word/2010/wordprocessingShape" mc:Ignorable="w14 w15 w16se w16cid w16 w16cex w16sdtdh wp14">
   <w:footnote w:type="separator" w:id="-1">
@@ -4261,13 +4275,16 @@
 <w:hdr xmlns:wpc="http://schemas.microsoft.com/office/word/2010/wordprocessingCanvas" xmlns:cx="http://schemas.microsoft.com/office/drawing/2014/chartex" xmlns:cx1="http://schemas.microsoft.com/office/drawing/2015/9/8/chartex" xmlns:cx2="http://schemas.microsoft.com/office/drawing/2015/10/21/chartex" xmlns:cx3="http://schemas.microsoft.com/office/drawing/2016/5/9/chartex" xmlns:cx4="http://schemas.microsoft.com/office/drawing/2016/5/10/chartex" xmlns:cx5="http://schemas.microsoft.com/office/drawing/2016/5/11/chartex" xmlns:cx6="http://schemas.microsoft.com/office/drawing/2016/5/12/chartex" xmlns:cx7="http://schemas.microsoft.com/office/drawing/2016/5/13/chartex" xmlns:cx8="http://schemas.microsoft.com/office/drawing/2016/5/14/chartex" xmlns:mc="http://schemas.openxmlformats.org/markup-compatibility/2006" xmlns:aink="http://schemas.microsoft.com/office/drawing/2016/ink" xmlns:am3d="http://schemas.microsoft.com/office/drawing/2017/model3d" xmlns:o="urn:schemas-microsoft-com:office:office" xmlns:oel="http://schemas.microsoft.com/office/2019/extlst" xmlns:r="http://schemas.openxmlformats.org/officeDocument/2006/relationships" xmlns:m="http://schemas.openxmlformats.org/officeDocument/2006/math" xmlns:v="urn:schemas-microsoft-com:vml" xmlns:wp14="http://schemas.microsoft.com/office/word/2010/wordprocessingDrawing" xmlns:wp="http://schemas.openxmlformats.org/drawingml/2006/wordprocessingDrawing" xmlns:w10="urn:schemas-microsoft-com:office:word" xmlns:w="http://schemas.openxmlformats.org/wordprocessingml/2006/main" xmlns:w14="http://schemas.microsoft.com/office/word/2010/wordml" xmlns:w15="http://schemas.microsoft.com/office/word/2012/wordml" xmlns:w16cex="http://schemas.microsoft.com/office/word/2018/wordml/cex" xmlns:w16cid="http://schemas.microsoft.com/office/word/2016/wordml/cid" xmlns:w16="http://schemas.microsoft.com/office/word/2018/wordml" xmlns:w16sdtdh="http://schemas.microsoft.com/office/word/2020/wordml/sdtdatahash" xmlns:w16se="http://schemas.microsoft.com/office/word/2015/wordml/symex" xmlns:wpg="http://schemas.microsoft.com/office/word/2010/wordprocessingGroup" xmlns:wpi="http://schemas.microsoft.com/office/word/2010/wordprocessingInk" xmlns:wne="http://schemas.microsoft.com/office/word/2006/wordml" xmlns:wps="http://schemas.microsoft.com/office/word/2010/wordprocessingShape" mc:Ignorable="w14 w15 w16se w16cid w16 w16cex w16sdtdh wp14">
   <w:p>
     <w:pPr>
-      <w:pBdr>
-        <w:top w:val="nil"/>
-        <w:left w:val="nil"/>
-        <w:bottom w:val="nil"/>
-        <w:right w:val="nil"/>
-        <w:between w:val="nil"/>
-      </w:pBdr>
+      <w:pStyle w:val="Header"/>
+    </w:pPr>
+  </w:p>
+</w:hdr>
+</file>
+
+<file path=word/header2.xml><?xml version="1.0" encoding="utf-8"?>
+<w:hdr xmlns:wpc="http://schemas.microsoft.com/office/word/2010/wordprocessingCanvas" xmlns:cx="http://schemas.microsoft.com/office/drawing/2014/chartex" xmlns:cx1="http://schemas.microsoft.com/office/drawing/2015/9/8/chartex" xmlns:cx2="http://schemas.microsoft.com/office/drawing/2015/10/21/chartex" xmlns:cx3="http://schemas.microsoft.com/office/drawing/2016/5/9/chartex" xmlns:cx4="http://schemas.microsoft.com/office/drawing/2016/5/10/chartex" xmlns:cx5="http://schemas.microsoft.com/office/drawing/2016/5/11/chartex" xmlns:cx6="http://schemas.microsoft.com/office/drawing/2016/5/12/chartex" xmlns:cx7="http://schemas.microsoft.com/office/drawing/2016/5/13/chartex" xmlns:cx8="http://schemas.microsoft.com/office/drawing/2016/5/14/chartex" xmlns:mc="http://schemas.openxmlformats.org/markup-compatibility/2006" xmlns:aink="http://schemas.microsoft.com/office/drawing/2016/ink" xmlns:am3d="http://schemas.microsoft.com/office/drawing/2017/model3d" xmlns:o="urn:schemas-microsoft-com:office:office" xmlns:oel="http://schemas.microsoft.com/office/2019/extlst" xmlns:r="http://schemas.openxmlformats.org/officeDocument/2006/relationships" xmlns:m="http://schemas.openxmlformats.org/officeDocument/2006/math" xmlns:v="urn:schemas-microsoft-com:vml" xmlns:wp14="http://schemas.microsoft.com/office/word/2010/wordprocessingDrawing" xmlns:wp="http://schemas.openxmlformats.org/drawingml/2006/wordprocessingDrawing" xmlns:w10="urn:schemas-microsoft-com:office:word" xmlns:w="http://schemas.openxmlformats.org/wordprocessingml/2006/main" xmlns:w14="http://schemas.microsoft.com/office/word/2010/wordml" xmlns:w15="http://schemas.microsoft.com/office/word/2012/wordml" xmlns:w16cex="http://schemas.microsoft.com/office/word/2018/wordml/cex" xmlns:w16cid="http://schemas.microsoft.com/office/word/2016/wordml/cid" xmlns:w16="http://schemas.microsoft.com/office/word/2018/wordml" xmlns:w16sdtdh="http://schemas.microsoft.com/office/word/2020/wordml/sdtdatahash" xmlns:w16se="http://schemas.microsoft.com/office/word/2015/wordml/symex" xmlns:wpg="http://schemas.microsoft.com/office/word/2010/wordprocessingGroup" xmlns:wpi="http://schemas.microsoft.com/office/word/2010/wordprocessingInk" xmlns:wne="http://schemas.microsoft.com/office/word/2006/wordml" xmlns:wps="http://schemas.microsoft.com/office/word/2010/wordprocessingShape" mc:Ignorable="w14 w15 w16se w16cid w16 w16cex w16sdtdh wp14">
+  <w:p>
+    <w:pPr>
       <w:tabs>
         <w:tab w:val="center" w:pos="4680"/>
         <w:tab w:val="right" w:pos="9360"/>
@@ -4292,13 +4309,6 @@
   </w:p>
   <w:p>
     <w:pPr>
-      <w:pBdr>
-        <w:top w:val="nil"/>
-        <w:left w:val="nil"/>
-        <w:bottom w:val="nil"/>
-        <w:right w:val="nil"/>
-        <w:between w:val="nil"/>
-      </w:pBdr>
       <w:tabs>
         <w:tab w:val="center" w:pos="4680"/>
         <w:tab w:val="right" w:pos="9360"/>
@@ -4314,18 +4324,10 @@
   </w:p>
   <w:tbl>
     <w:tblPr>
-      <w:tblStyle w:val="a1"/>
-      <w:tblW w:w="9360" w:type="dxa"/>
-      <w:tblBorders>
-        <w:top w:val="single" w:sz="4" w:space="0" w:color="000000"/>
-        <w:left w:val="single" w:sz="4" w:space="0" w:color="000000"/>
-        <w:bottom w:val="single" w:sz="4" w:space="0" w:color="000000"/>
-        <w:right w:val="single" w:sz="4" w:space="0" w:color="000000"/>
-        <w:insideH w:val="single" w:sz="4" w:space="0" w:color="000000"/>
-        <w:insideV w:val="single" w:sz="4" w:space="0" w:color="000000"/>
-      </w:tblBorders>
-      <w:tblLayout w:type="fixed"/>
-      <w:tblLook w:val="0400" w:firstRow="0" w:lastRow="0" w:firstColumn="0" w:lastColumn="0" w:noHBand="0" w:noVBand="1"/>
+      <w:tblStyle w:val="TableGrid"/>
+      <w:tblW w:w="0" w:type="auto"/>
+      <w:tblInd w:w="0" w:type="dxa"/>
+      <w:tblLook w:val="04A0" w:firstRow="1" w:lastRow="0" w:firstColumn="1" w:lastColumn="0" w:noHBand="0" w:noVBand="1"/>
     </w:tblPr>
     <w:tblGrid>
       <w:gridCol w:w="4536"/>
@@ -4345,60 +4347,78 @@
             <w:right w:val="nil"/>
           </w:tcBorders>
           <w:shd w:val="clear" w:color="auto" w:fill="0A3266"/>
+          <w:hideMark/>
         </w:tcPr>
         <w:p>
           <w:pPr>
             <w:rPr>
-              <w:rFonts w:ascii="BC Sans" w:eastAsia="BC Sans" w:hAnsi="BC Sans" w:cs="BC Sans"/>
+              <w:rFonts w:ascii="BC Sans" w:hAnsi="BC Sans"/>
               <w:sz w:val="28"/>
               <w:szCs w:val="28"/>
             </w:rPr>
           </w:pPr>
           <w:r>
             <w:rPr>
+              <w:b/>
               <w:noProof/>
             </w:rPr>
             <w:drawing>
-              <wp:anchor distT="0" distB="0" distL="114300" distR="114300" simplePos="0" relativeHeight="251658240" behindDoc="0" locked="0" layoutInCell="1" hidden="0" allowOverlap="1" wp14:anchorId="5DD52D1E" wp14:editId="5630C525">
+              <wp:anchor distT="0" distB="0" distL="114300" distR="114300" simplePos="0" relativeHeight="251658240" behindDoc="0" locked="0" layoutInCell="1" allowOverlap="1" wp14:anchorId="01E2D3EF" wp14:editId="6102D827">
                 <wp:simplePos x="0" y="0"/>
                 <wp:positionH relativeFrom="column">
-                  <wp:posOffset>63320</wp:posOffset>
+                  <wp:posOffset>63500</wp:posOffset>
                 </wp:positionH>
                 <wp:positionV relativeFrom="paragraph">
                   <wp:posOffset>67310</wp:posOffset>
                 </wp:positionV>
-                <wp:extent cx="805758" cy="311907"/>
+                <wp:extent cx="805815" cy="311785"/>
                 <wp:effectExtent l="0" t="0" r="0" b="0"/>
                 <wp:wrapNone/>
-                <wp:docPr id="1" name="image1.png"/>
-                <wp:cNvGraphicFramePr/>
+                <wp:docPr id="2" name="Picture 2"/>
+                <wp:cNvGraphicFramePr>
+                  <a:graphicFrameLocks xmlns:a="http://schemas.openxmlformats.org/drawingml/2006/main" noChangeAspect="1"/>
+                </wp:cNvGraphicFramePr>
                 <a:graphic xmlns:a="http://schemas.openxmlformats.org/drawingml/2006/main">
                   <a:graphicData uri="http://schemas.openxmlformats.org/drawingml/2006/picture">
                     <pic:pic xmlns:pic="http://schemas.openxmlformats.org/drawingml/2006/picture">
                       <pic:nvPicPr>
-                        <pic:cNvPr id="0" name="image1.png"/>
-                        <pic:cNvPicPr preferRelativeResize="0"/>
+                        <pic:cNvPr id="0" name="Picture 2"/>
+                        <pic:cNvPicPr>
+                          <a:picLocks noChangeAspect="1" noChangeArrowheads="1"/>
+                        </pic:cNvPicPr>
                       </pic:nvPicPr>
                       <pic:blipFill>
-                        <a:blip r:embed="rId1"/>
+                        <a:blip r:embed="rId1">
+                          <a:extLst>
+                            <a:ext uri="{28A0092B-C50C-407E-A947-70E740481C1C}">
+                              <a14:useLocalDpi xmlns:a14="http://schemas.microsoft.com/office/drawing/2010/main" val="0"/>
+                            </a:ext>
+                          </a:extLst>
+                        </a:blip>
                         <a:srcRect/>
                         <a:stretch>
                           <a:fillRect/>
                         </a:stretch>
                       </pic:blipFill>
-                      <pic:spPr>
+                      <pic:spPr bwMode="auto">
                         <a:xfrm>
                           <a:off x="0" y="0"/>
-                          <a:ext cx="805758" cy="311907"/>
+                          <a:ext cx="805815" cy="311785"/>
                         </a:xfrm>
                         <a:prstGeom prst="rect">
                           <a:avLst/>
                         </a:prstGeom>
-                        <a:ln/>
+                        <a:noFill/>
                       </pic:spPr>
                     </pic:pic>
                   </a:graphicData>
                 </a:graphic>
+                <wp14:sizeRelH relativeFrom="page">
+                  <wp14:pctWidth>0</wp14:pctWidth>
+                </wp14:sizeRelH>
+                <wp14:sizeRelV relativeFrom="page">
+                  <wp14:pctHeight>0</wp14:pctHeight>
+                </wp14:sizeRelV>
               </wp:anchor>
             </w:drawing>
           </w:r>
@@ -4415,20 +4435,21 @@
           </w:tcBorders>
           <w:shd w:val="clear" w:color="auto" w:fill="0A3266"/>
           <w:vAlign w:val="center"/>
+          <w:hideMark/>
         </w:tcPr>
         <w:p>
           <w:pPr>
             <w:spacing w:line="276" w:lineRule="auto"/>
             <w:jc w:val="right"/>
             <w:rPr>
-              <w:rFonts w:ascii="BC Sans" w:eastAsia="BC Sans" w:hAnsi="BC Sans" w:cs="BC Sans"/>
+              <w:rFonts w:ascii="BC Sans" w:hAnsi="BC Sans"/>
               <w:sz w:val="28"/>
               <w:szCs w:val="28"/>
             </w:rPr>
           </w:pPr>
           <w:r>
             <w:rPr>
-              <w:rFonts w:ascii="BC Sans" w:eastAsia="BC Sans" w:hAnsi="BC Sans" w:cs="BC Sans"/>
+              <w:rFonts w:ascii="BC Sans" w:hAnsi="BC Sans"/>
               <w:sz w:val="28"/>
               <w:szCs w:val="28"/>
             </w:rPr>
@@ -4438,7 +4459,7 @@
           <w:proofErr w:type="gramStart"/>
           <w:r>
             <w:rPr>
-              <w:rFonts w:ascii="BC Sans" w:eastAsia="BC Sans" w:hAnsi="BC Sans" w:cs="BC Sans"/>
+              <w:rFonts w:ascii="BC Sans" w:hAnsi="BC Sans"/>
               <w:sz w:val="28"/>
               <w:szCs w:val="28"/>
             </w:rPr>
@@ -4448,7 +4469,7 @@
           <w:proofErr w:type="gramEnd"/>
           <w:r>
             <w:rPr>
-              <w:rFonts w:ascii="BC Sans" w:eastAsia="BC Sans" w:hAnsi="BC Sans" w:cs="BC Sans"/>
+              <w:rFonts w:ascii="BC Sans" w:hAnsi="BC Sans"/>
               <w:sz w:val="28"/>
               <w:szCs w:val="28"/>
             </w:rPr>
@@ -4477,6 +4498,16 @@
         <w:sz w:val="32"/>
         <w:szCs w:val="32"/>
       </w:rPr>
+    </w:pPr>
+  </w:p>
+</w:hdr>
+</file>
+
+<file path=word/header3.xml><?xml version="1.0" encoding="utf-8"?>
+<w:hdr xmlns:wpc="http://schemas.microsoft.com/office/word/2010/wordprocessingCanvas" xmlns:cx="http://schemas.microsoft.com/office/drawing/2014/chartex" xmlns:cx1="http://schemas.microsoft.com/office/drawing/2015/9/8/chartex" xmlns:cx2="http://schemas.microsoft.com/office/drawing/2015/10/21/chartex" xmlns:cx3="http://schemas.microsoft.com/office/drawing/2016/5/9/chartex" xmlns:cx4="http://schemas.microsoft.com/office/drawing/2016/5/10/chartex" xmlns:cx5="http://schemas.microsoft.com/office/drawing/2016/5/11/chartex" xmlns:cx6="http://schemas.microsoft.com/office/drawing/2016/5/12/chartex" xmlns:cx7="http://schemas.microsoft.com/office/drawing/2016/5/13/chartex" xmlns:cx8="http://schemas.microsoft.com/office/drawing/2016/5/14/chartex" xmlns:mc="http://schemas.openxmlformats.org/markup-compatibility/2006" xmlns:aink="http://schemas.microsoft.com/office/drawing/2016/ink" xmlns:am3d="http://schemas.microsoft.com/office/drawing/2017/model3d" xmlns:o="urn:schemas-microsoft-com:office:office" xmlns:oel="http://schemas.microsoft.com/office/2019/extlst" xmlns:r="http://schemas.openxmlformats.org/officeDocument/2006/relationships" xmlns:m="http://schemas.openxmlformats.org/officeDocument/2006/math" xmlns:v="urn:schemas-microsoft-com:vml" xmlns:wp14="http://schemas.microsoft.com/office/word/2010/wordprocessingDrawing" xmlns:wp="http://schemas.openxmlformats.org/drawingml/2006/wordprocessingDrawing" xmlns:w10="urn:schemas-microsoft-com:office:word" xmlns:w="http://schemas.openxmlformats.org/wordprocessingml/2006/main" xmlns:w14="http://schemas.microsoft.com/office/word/2010/wordml" xmlns:w15="http://schemas.microsoft.com/office/word/2012/wordml" xmlns:w16cex="http://schemas.microsoft.com/office/word/2018/wordml/cex" xmlns:w16cid="http://schemas.microsoft.com/office/word/2016/wordml/cid" xmlns:w16="http://schemas.microsoft.com/office/word/2018/wordml" xmlns:w16sdtdh="http://schemas.microsoft.com/office/word/2020/wordml/sdtdatahash" xmlns:w16se="http://schemas.microsoft.com/office/word/2015/wordml/symex" xmlns:wpg="http://schemas.microsoft.com/office/word/2010/wordprocessingGroup" xmlns:wpi="http://schemas.microsoft.com/office/word/2010/wordprocessingInk" xmlns:wne="http://schemas.microsoft.com/office/word/2006/wordml" xmlns:wps="http://schemas.microsoft.com/office/word/2010/wordprocessingShape" mc:Ignorable="w14 w15 w16se w16cid w16 w16cex w16sdtdh wp14">
+  <w:p>
+    <w:pPr>
+      <w:pStyle w:val="Header"/>
     </w:pPr>
   </w:p>
 </w:hdr>
@@ -5143,6 +5174,27 @@
     <w:uiPriority w:val="99"/>
     <w:rsid w:val="00EF19EA"/>
   </w:style>
+  <w:style w:type="table" w:styleId="TableGrid">
+    <w:name w:val="Table Grid"/>
+    <w:basedOn w:val="TableNormal"/>
+    <w:uiPriority w:val="39"/>
+    <w:rsid w:val="00F124D3"/>
+    <w:rPr>
+      <w:rFonts w:asciiTheme="minorHAnsi" w:eastAsiaTheme="minorHAnsi" w:hAnsiTheme="minorHAnsi" w:cstheme="minorBidi"/>
+      <w:lang w:eastAsia="en-US"/>
+    </w:rPr>
+    <w:tblPr>
+      <w:tblInd w:w="0" w:type="nil"/>
+      <w:tblBorders>
+        <w:top w:val="single" w:sz="4" w:space="0" w:color="auto"/>
+        <w:left w:val="single" w:sz="4" w:space="0" w:color="auto"/>
+        <w:bottom w:val="single" w:sz="4" w:space="0" w:color="auto"/>
+        <w:right w:val="single" w:sz="4" w:space="0" w:color="auto"/>
+        <w:insideH w:val="single" w:sz="4" w:space="0" w:color="auto"/>
+        <w:insideV w:val="single" w:sz="4" w:space="0" w:color="auto"/>
+      </w:tblBorders>
+    </w:tblPr>
+  </w:style>
 </w:styles>
 </file>
 

</xml_diff>

<commit_message>
Phone number change in template and Receipts
</commit_message>
<xml_diff>
--- a/request-management-api/request_api/receipt_templates/cfr_fee_payment_receipt.docx
+++ b/request-management-api/request_api/receipt_templates/cfr_fee_payment_receipt.docx
@@ -79,27 +79,7 @@
                 <w:sz w:val="18"/>
                 <w:szCs w:val="18"/>
               </w:rPr>
-              <w:t>{</w:t>
-            </w:r>
-            <w:proofErr w:type="spellStart"/>
-            <w:proofErr w:type="gramStart"/>
-            <w:r>
-              <w:rPr>
-                <w:rFonts w:ascii="BC Sans" w:eastAsia="BC Sans" w:hAnsi="BC Sans" w:cs="BC Sans"/>
-                <w:sz w:val="18"/>
-                <w:szCs w:val="18"/>
-              </w:rPr>
-              <w:t>d.firstName</w:t>
-            </w:r>
-            <w:proofErr w:type="spellEnd"/>
-            <w:proofErr w:type="gramEnd"/>
-            <w:r>
-              <w:rPr>
-                <w:rFonts w:ascii="BC Sans" w:eastAsia="BC Sans" w:hAnsi="BC Sans" w:cs="BC Sans"/>
-                <w:sz w:val="18"/>
-                <w:szCs w:val="18"/>
-              </w:rPr>
-              <w:t>}</w:t>
+              <w:t>{d.firstName}</w:t>
             </w:r>
             <w:r>
               <w:rPr>
@@ -115,25 +95,7 @@
                 <w:sz w:val="18"/>
                 <w:szCs w:val="18"/>
               </w:rPr>
-              <w:t>{</w:t>
-            </w:r>
-            <w:proofErr w:type="spellStart"/>
-            <w:r>
-              <w:rPr>
-                <w:rFonts w:ascii="BC Sans" w:eastAsia="BC Sans" w:hAnsi="BC Sans" w:cs="BC Sans"/>
-                <w:sz w:val="18"/>
-                <w:szCs w:val="18"/>
-              </w:rPr>
-              <w:t>d.lastName</w:t>
-            </w:r>
-            <w:proofErr w:type="spellEnd"/>
-            <w:r>
-              <w:rPr>
-                <w:rFonts w:ascii="BC Sans" w:eastAsia="BC Sans" w:hAnsi="BC Sans" w:cs="BC Sans"/>
-                <w:sz w:val="18"/>
-                <w:szCs w:val="18"/>
-              </w:rPr>
-              <w:t>}</w:t>
+              <w:t>{d.lastName}</w:t>
             </w:r>
           </w:p>
         </w:tc>
@@ -242,17 +204,7 @@
                 <w:sz w:val="18"/>
                 <w:szCs w:val="18"/>
               </w:rPr>
-              <w:t>{</w:t>
-            </w:r>
-            <w:proofErr w:type="spellStart"/>
-            <w:proofErr w:type="gramStart"/>
-            <w:r>
-              <w:rPr>
-                <w:rFonts w:ascii="BC Sans" w:eastAsia="BC Sans" w:hAnsi="BC Sans" w:cs="BC Sans"/>
-                <w:sz w:val="18"/>
-                <w:szCs w:val="18"/>
-              </w:rPr>
-              <w:t>d.</w:t>
+              <w:t>{d.</w:t>
             </w:r>
             <w:r>
               <w:rPr>
@@ -270,8 +222,6 @@
               </w:rPr>
               <w:t>paymentDate</w:t>
             </w:r>
-            <w:proofErr w:type="spellEnd"/>
-            <w:proofErr w:type="gramEnd"/>
             <w:r>
               <w:rPr>
                 <w:rFonts w:ascii="BC Sans" w:eastAsia="BC Sans" w:hAnsi="BC Sans" w:cs="BC Sans"/>
@@ -389,27 +339,7 @@
                 <w:sz w:val="18"/>
                 <w:szCs w:val="18"/>
               </w:rPr>
-              <w:t>{</w:t>
-            </w:r>
-            <w:proofErr w:type="spellStart"/>
-            <w:proofErr w:type="gramStart"/>
-            <w:r>
-              <w:rPr>
-                <w:rFonts w:ascii="BC Sans" w:eastAsia="BC Sans" w:hAnsi="BC Sans" w:cs="BC Sans"/>
-                <w:sz w:val="18"/>
-                <w:szCs w:val="18"/>
-              </w:rPr>
-              <w:t>d.axisRequestId</w:t>
-            </w:r>
-            <w:proofErr w:type="spellEnd"/>
-            <w:proofErr w:type="gramEnd"/>
-            <w:r>
-              <w:rPr>
-                <w:rFonts w:ascii="BC Sans" w:eastAsia="BC Sans" w:hAnsi="BC Sans" w:cs="BC Sans"/>
-                <w:sz w:val="18"/>
-                <w:szCs w:val="18"/>
-              </w:rPr>
-              <w:t>}</w:t>
+              <w:t>{d.axisRequestId}</w:t>
             </w:r>
           </w:p>
         </w:tc>
@@ -821,19 +751,8 @@
                 <w:sz w:val="18"/>
                 <w:szCs w:val="18"/>
               </w:rPr>
-              <w:t xml:space="preserve">Locating &amp; </w:t>
-            </w:r>
-            <w:proofErr w:type="gramStart"/>
-            <w:r>
-              <w:rPr>
-                <w:rFonts w:ascii="BC Sans" w:eastAsia="BC Sans" w:hAnsi="BC Sans" w:cs="BC Sans"/>
-                <w:color w:val="000000"/>
-                <w:sz w:val="18"/>
-                <w:szCs w:val="18"/>
-              </w:rPr>
-              <w:t>Retrieving</w:t>
-            </w:r>
-            <w:proofErr w:type="gramEnd"/>
+              <w:t>Locating &amp; Retrieving</w:t>
+            </w:r>
           </w:p>
         </w:tc>
         <w:tc>
@@ -861,18 +780,101 @@
                 <w:sz w:val="18"/>
                 <w:szCs w:val="18"/>
               </w:rPr>
+              <w:t>{d.</w:t>
+            </w:r>
+            <w:r>
+              <w:rPr>
+                <w:rFonts w:ascii="BC Sans" w:eastAsia="BC Sans" w:hAnsi="BC Sans" w:cs="BC Sans"/>
+                <w:color w:val="000000"/>
+                <w:sz w:val="18"/>
+                <w:szCs w:val="18"/>
+              </w:rPr>
+              <w:t>cfrfee</w:t>
+            </w:r>
+            <w:r>
+              <w:rPr>
+                <w:rFonts w:ascii="BC Sans" w:eastAsia="BC Sans" w:hAnsi="BC Sans" w:cs="BC Sans"/>
+                <w:color w:val="000000"/>
+                <w:sz w:val="18"/>
+                <w:szCs w:val="18"/>
+              </w:rPr>
+              <w:t>.feedata.estimatedlocatinghrs}</w:t>
+            </w:r>
+          </w:p>
+        </w:tc>
+        <w:tc>
+          <w:tcPr>
+            <w:tcW w:w="855" w:type="dxa"/>
+            <w:vAlign w:val="center"/>
+          </w:tcPr>
+          <w:p>
+            <w:pPr>
+              <w:tabs>
+                <w:tab w:val="left" w:pos="5575"/>
+              </w:tabs>
+              <w:jc w:val="center"/>
+              <w:rPr>
+                <w:rFonts w:ascii="BC Sans" w:eastAsia="BC Sans" w:hAnsi="BC Sans" w:cs="BC Sans"/>
+                <w:color w:val="000000"/>
+                <w:sz w:val="18"/>
+                <w:szCs w:val="18"/>
+              </w:rPr>
+            </w:pPr>
+            <w:r>
+              <w:rPr>
+                <w:rFonts w:ascii="BC Sans" w:eastAsia="BC Sans" w:hAnsi="BC Sans" w:cs="BC Sans"/>
+                <w:color w:val="000000"/>
+                <w:sz w:val="18"/>
+                <w:szCs w:val="18"/>
+              </w:rPr>
+              <w:t>$30.00</w:t>
+            </w:r>
+          </w:p>
+        </w:tc>
+        <w:tc>
+          <w:tcPr>
+            <w:tcW w:w="992" w:type="dxa"/>
+            <w:vAlign w:val="center"/>
+          </w:tcPr>
+          <w:p>
+            <w:pPr>
+              <w:tabs>
+                <w:tab w:val="left" w:pos="5575"/>
+              </w:tabs>
+              <w:jc w:val="center"/>
+              <w:rPr>
+                <w:rFonts w:ascii="BC Sans" w:eastAsia="BC Sans" w:hAnsi="BC Sans" w:cs="BC Sans"/>
+                <w:color w:val="000000"/>
+                <w:sz w:val="18"/>
+                <w:szCs w:val="18"/>
+              </w:rPr>
+            </w:pPr>
+            <w:r>
+              <w:rPr>
+                <w:rFonts w:ascii="BC Sans" w:eastAsia="BC Sans" w:hAnsi="BC Sans" w:cs="BC Sans"/>
+                <w:color w:val="000000"/>
+                <w:sz w:val="18"/>
+                <w:szCs w:val="18"/>
+              </w:rPr>
+              <w:t>$</w:t>
+            </w:r>
+            <w:r>
+              <w:rPr>
+                <w:rFonts w:ascii="BC Sans" w:eastAsia="BC Sans" w:hAnsi="BC Sans" w:cs="BC Sans"/>
+                <w:color w:val="000000"/>
+                <w:sz w:val="18"/>
+                <w:szCs w:val="18"/>
+              </w:rPr>
               <w:t>{</w:t>
             </w:r>
-            <w:proofErr w:type="spellStart"/>
-            <w:proofErr w:type="gramStart"/>
-            <w:r>
-              <w:rPr>
-                <w:rFonts w:ascii="BC Sans" w:eastAsia="BC Sans" w:hAnsi="BC Sans" w:cs="BC Sans"/>
-                <w:color w:val="000000"/>
-                <w:sz w:val="18"/>
-                <w:szCs w:val="18"/>
-              </w:rPr>
-              <w:t>d.</w:t>
+            <w:r>
+              <w:rPr>
+                <w:rFonts w:ascii="BC Sans" w:eastAsia="BC Sans" w:hAnsi="BC Sans" w:cs="BC Sans"/>
+                <w:color w:val="000000"/>
+                <w:sz w:val="18"/>
+                <w:szCs w:val="18"/>
+              </w:rPr>
+              <w:t xml:space="preserve"> d.</w:t>
             </w:r>
             <w:r>
               <w:rPr>
@@ -883,17 +885,15 @@
               </w:rPr>
               <w:t>cfrfee</w:t>
             </w:r>
-            <w:proofErr w:type="gramEnd"/>
-            <w:r>
-              <w:rPr>
-                <w:rFonts w:ascii="BC Sans" w:eastAsia="BC Sans" w:hAnsi="BC Sans" w:cs="BC Sans"/>
-                <w:color w:val="000000"/>
-                <w:sz w:val="18"/>
-                <w:szCs w:val="18"/>
-              </w:rPr>
-              <w:t>.feedata.estimatedlocatinghrs</w:t>
-            </w:r>
-            <w:proofErr w:type="spellEnd"/>
+            <w:r>
+              <w:rPr>
+                <w:rFonts w:ascii="BC Sans" w:eastAsia="BC Sans" w:hAnsi="BC Sans" w:cs="BC Sans"/>
+                <w:color w:val="000000"/>
+                <w:sz w:val="18"/>
+                <w:szCs w:val="18"/>
+              </w:rPr>
+              <w:t>.feedata.estimatedlocatinghrs:mul(30):formatN(2)</w:t>
+            </w:r>
             <w:r>
               <w:rPr>
                 <w:rFonts w:ascii="BC Sans" w:eastAsia="BC Sans" w:hAnsi="BC Sans" w:cs="BC Sans"/>
@@ -907,7 +907,7 @@
         </w:tc>
         <w:tc>
           <w:tcPr>
-            <w:tcW w:w="855" w:type="dxa"/>
+            <w:tcW w:w="1985" w:type="dxa"/>
             <w:vAlign w:val="center"/>
           </w:tcPr>
           <w:p>
@@ -930,13 +930,13 @@
                 <w:sz w:val="18"/>
                 <w:szCs w:val="18"/>
               </w:rPr>
-              <w:t>$30.00</w:t>
-            </w:r>
-          </w:p>
-        </w:tc>
-        <w:tc>
-          <w:tcPr>
-            <w:tcW w:w="992" w:type="dxa"/>
+              <w:t>${ d.waivedAmount:formatN(2)}</w:t>
+            </w:r>
+          </w:p>
+        </w:tc>
+        <w:tc>
+          <w:tcPr>
+            <w:tcW w:w="1399" w:type="dxa"/>
             <w:vAlign w:val="center"/>
           </w:tcPr>
           <w:p>
@@ -952,192 +952,6 @@
                 <w:szCs w:val="18"/>
               </w:rPr>
             </w:pPr>
-            <w:proofErr w:type="gramStart"/>
-            <w:r>
-              <w:rPr>
-                <w:rFonts w:ascii="BC Sans" w:eastAsia="BC Sans" w:hAnsi="BC Sans" w:cs="BC Sans"/>
-                <w:color w:val="000000"/>
-                <w:sz w:val="18"/>
-                <w:szCs w:val="18"/>
-              </w:rPr>
-              <w:t>$</w:t>
-            </w:r>
-            <w:r>
-              <w:rPr>
-                <w:rFonts w:ascii="BC Sans" w:eastAsia="BC Sans" w:hAnsi="BC Sans" w:cs="BC Sans"/>
-                <w:color w:val="000000"/>
-                <w:sz w:val="18"/>
-                <w:szCs w:val="18"/>
-              </w:rPr>
-              <w:t>{</w:t>
-            </w:r>
-            <w:r>
-              <w:rPr>
-                <w:rFonts w:ascii="BC Sans" w:eastAsia="BC Sans" w:hAnsi="BC Sans" w:cs="BC Sans"/>
-                <w:color w:val="000000"/>
-                <w:sz w:val="18"/>
-                <w:szCs w:val="18"/>
-              </w:rPr>
-              <w:t xml:space="preserve"> </w:t>
-            </w:r>
-            <w:proofErr w:type="spellStart"/>
-            <w:r>
-              <w:rPr>
-                <w:rFonts w:ascii="BC Sans" w:eastAsia="BC Sans" w:hAnsi="BC Sans" w:cs="BC Sans"/>
-                <w:color w:val="000000"/>
-                <w:sz w:val="18"/>
-                <w:szCs w:val="18"/>
-              </w:rPr>
-              <w:t>d</w:t>
-            </w:r>
-            <w:proofErr w:type="gramEnd"/>
-            <w:r>
-              <w:rPr>
-                <w:rFonts w:ascii="BC Sans" w:eastAsia="BC Sans" w:hAnsi="BC Sans" w:cs="BC Sans"/>
-                <w:color w:val="000000"/>
-                <w:sz w:val="18"/>
-                <w:szCs w:val="18"/>
-              </w:rPr>
-              <w:t>.</w:t>
-            </w:r>
-            <w:r>
-              <w:rPr>
-                <w:rFonts w:ascii="BC Sans" w:eastAsia="BC Sans" w:hAnsi="BC Sans" w:cs="BC Sans"/>
-                <w:color w:val="000000"/>
-                <w:sz w:val="18"/>
-                <w:szCs w:val="18"/>
-              </w:rPr>
-              <w:t>cfrfee</w:t>
-            </w:r>
-            <w:r>
-              <w:rPr>
-                <w:rFonts w:ascii="BC Sans" w:eastAsia="BC Sans" w:hAnsi="BC Sans" w:cs="BC Sans"/>
-                <w:color w:val="000000"/>
-                <w:sz w:val="18"/>
-                <w:szCs w:val="18"/>
-              </w:rPr>
-              <w:t>.feedata.estimatedlocatinghrs:mul</w:t>
-            </w:r>
-            <w:proofErr w:type="spellEnd"/>
-            <w:r>
-              <w:rPr>
-                <w:rFonts w:ascii="BC Sans" w:eastAsia="BC Sans" w:hAnsi="BC Sans" w:cs="BC Sans"/>
-                <w:color w:val="000000"/>
-                <w:sz w:val="18"/>
-                <w:szCs w:val="18"/>
-              </w:rPr>
-              <w:t>(30):</w:t>
-            </w:r>
-            <w:proofErr w:type="spellStart"/>
-            <w:r>
-              <w:rPr>
-                <w:rFonts w:ascii="BC Sans" w:eastAsia="BC Sans" w:hAnsi="BC Sans" w:cs="BC Sans"/>
-                <w:color w:val="000000"/>
-                <w:sz w:val="18"/>
-                <w:szCs w:val="18"/>
-              </w:rPr>
-              <w:t>formatN</w:t>
-            </w:r>
-            <w:proofErr w:type="spellEnd"/>
-            <w:r>
-              <w:rPr>
-                <w:rFonts w:ascii="BC Sans" w:eastAsia="BC Sans" w:hAnsi="BC Sans" w:cs="BC Sans"/>
-                <w:color w:val="000000"/>
-                <w:sz w:val="18"/>
-                <w:szCs w:val="18"/>
-              </w:rPr>
-              <w:t>(2)</w:t>
-            </w:r>
-            <w:r>
-              <w:rPr>
-                <w:rFonts w:ascii="BC Sans" w:eastAsia="BC Sans" w:hAnsi="BC Sans" w:cs="BC Sans"/>
-                <w:color w:val="000000"/>
-                <w:sz w:val="18"/>
-                <w:szCs w:val="18"/>
-              </w:rPr>
-              <w:t>}</w:t>
-            </w:r>
-          </w:p>
-        </w:tc>
-        <w:tc>
-          <w:tcPr>
-            <w:tcW w:w="1985" w:type="dxa"/>
-            <w:vAlign w:val="center"/>
-          </w:tcPr>
-          <w:p>
-            <w:pPr>
-              <w:tabs>
-                <w:tab w:val="left" w:pos="5575"/>
-              </w:tabs>
-              <w:jc w:val="center"/>
-              <w:rPr>
-                <w:rFonts w:ascii="BC Sans" w:eastAsia="BC Sans" w:hAnsi="BC Sans" w:cs="BC Sans"/>
-                <w:color w:val="000000"/>
-                <w:sz w:val="18"/>
-                <w:szCs w:val="18"/>
-              </w:rPr>
-            </w:pPr>
-            <w:proofErr w:type="gramStart"/>
-            <w:r>
-              <w:rPr>
-                <w:rFonts w:ascii="BC Sans" w:eastAsia="BC Sans" w:hAnsi="BC Sans" w:cs="BC Sans"/>
-                <w:color w:val="000000"/>
-                <w:sz w:val="18"/>
-                <w:szCs w:val="18"/>
-              </w:rPr>
-              <w:t xml:space="preserve">${ </w:t>
-            </w:r>
-            <w:proofErr w:type="spellStart"/>
-            <w:r>
-              <w:rPr>
-                <w:rFonts w:ascii="BC Sans" w:eastAsia="BC Sans" w:hAnsi="BC Sans" w:cs="BC Sans"/>
-                <w:color w:val="000000"/>
-                <w:sz w:val="18"/>
-                <w:szCs w:val="18"/>
-              </w:rPr>
-              <w:t>d</w:t>
-            </w:r>
-            <w:proofErr w:type="gramEnd"/>
-            <w:r>
-              <w:rPr>
-                <w:rFonts w:ascii="BC Sans" w:eastAsia="BC Sans" w:hAnsi="BC Sans" w:cs="BC Sans"/>
-                <w:color w:val="000000"/>
-                <w:sz w:val="18"/>
-                <w:szCs w:val="18"/>
-              </w:rPr>
-              <w:t>.waivedAmount:formatN</w:t>
-            </w:r>
-            <w:proofErr w:type="spellEnd"/>
-            <w:r>
-              <w:rPr>
-                <w:rFonts w:ascii="BC Sans" w:eastAsia="BC Sans" w:hAnsi="BC Sans" w:cs="BC Sans"/>
-                <w:color w:val="000000"/>
-                <w:sz w:val="18"/>
-                <w:szCs w:val="18"/>
-              </w:rPr>
-              <w:t>(2)}</w:t>
-            </w:r>
-          </w:p>
-        </w:tc>
-        <w:tc>
-          <w:tcPr>
-            <w:tcW w:w="1399" w:type="dxa"/>
-            <w:vAlign w:val="center"/>
-          </w:tcPr>
-          <w:p>
-            <w:pPr>
-              <w:tabs>
-                <w:tab w:val="left" w:pos="5575"/>
-              </w:tabs>
-              <w:jc w:val="center"/>
-              <w:rPr>
-                <w:rFonts w:ascii="BC Sans" w:eastAsia="BC Sans" w:hAnsi="BC Sans" w:cs="BC Sans"/>
-                <w:color w:val="000000"/>
-                <w:sz w:val="18"/>
-                <w:szCs w:val="18"/>
-              </w:rPr>
-            </w:pPr>
-            <w:proofErr w:type="gramStart"/>
             <w:r>
               <w:rPr>
                 <w:rFonts w:ascii="BC Sans" w:eastAsia="BC Sans" w:hAnsi="BC Sans" w:cs="BC Sans"/>
@@ -1154,17 +968,7 @@
                 <w:sz w:val="18"/>
                 <w:szCs w:val="18"/>
               </w:rPr>
-              <w:t xml:space="preserve"> d</w:t>
-            </w:r>
-            <w:proofErr w:type="gramEnd"/>
-            <w:r>
-              <w:rPr>
-                <w:rFonts w:ascii="BC Sans" w:eastAsia="BC Sans" w:hAnsi="BC Sans" w:cs="BC Sans"/>
-                <w:color w:val="000000"/>
-                <w:sz w:val="18"/>
-                <w:szCs w:val="18"/>
-              </w:rPr>
-              <w:t>.</w:t>
+              <w:t xml:space="preserve"> d.</w:t>
             </w:r>
             <w:r>
               <w:rPr>
@@ -1316,18 +1120,7 @@
                 <w:sz w:val="18"/>
                 <w:szCs w:val="18"/>
               </w:rPr>
-              <w:t>{</w:t>
-            </w:r>
-            <w:proofErr w:type="spellStart"/>
-            <w:proofErr w:type="gramStart"/>
-            <w:r>
-              <w:rPr>
-                <w:rFonts w:ascii="BC Sans" w:eastAsia="BC Sans" w:hAnsi="BC Sans" w:cs="BC Sans"/>
-                <w:color w:val="000000"/>
-                <w:sz w:val="18"/>
-                <w:szCs w:val="18"/>
-              </w:rPr>
-              <w:t>d.</w:t>
+              <w:t>{d.</w:t>
             </w:r>
             <w:r>
               <w:rPr>
@@ -1338,25 +1131,14 @@
               </w:rPr>
               <w:t>cfrfee</w:t>
             </w:r>
-            <w:proofErr w:type="gramEnd"/>
-            <w:r>
-              <w:rPr>
-                <w:rFonts w:ascii="BC Sans" w:eastAsia="BC Sans" w:hAnsi="BC Sans" w:cs="BC Sans"/>
-                <w:color w:val="000000"/>
-                <w:sz w:val="18"/>
-                <w:szCs w:val="18"/>
-              </w:rPr>
-              <w:t>.feedata.estimatedproducinghrs</w:t>
-            </w:r>
-            <w:proofErr w:type="spellEnd"/>
-            <w:r>
-              <w:rPr>
-                <w:rFonts w:ascii="BC Sans" w:eastAsia="BC Sans" w:hAnsi="BC Sans" w:cs="BC Sans"/>
-                <w:color w:val="000000"/>
-                <w:sz w:val="18"/>
-                <w:szCs w:val="18"/>
-              </w:rPr>
-              <w:t>}</w:t>
+            <w:r>
+              <w:rPr>
+                <w:rFonts w:ascii="BC Sans" w:eastAsia="BC Sans" w:hAnsi="BC Sans" w:cs="BC Sans"/>
+                <w:color w:val="000000"/>
+                <w:sz w:val="18"/>
+                <w:szCs w:val="18"/>
+              </w:rPr>
+              <w:t>.feedata.estimatedproducinghrs}</w:t>
             </w:r>
           </w:p>
         </w:tc>
@@ -1414,18 +1196,7 @@
                 <w:sz w:val="18"/>
                 <w:szCs w:val="18"/>
               </w:rPr>
-              <w:t>${</w:t>
-            </w:r>
-            <w:proofErr w:type="spellStart"/>
-            <w:proofErr w:type="gramStart"/>
-            <w:r>
-              <w:rPr>
-                <w:rFonts w:ascii="BC Sans" w:eastAsia="BC Sans" w:hAnsi="BC Sans" w:cs="BC Sans"/>
-                <w:color w:val="000000"/>
-                <w:sz w:val="18"/>
-                <w:szCs w:val="18"/>
-              </w:rPr>
-              <w:t>d.</w:t>
+              <w:t>${d.</w:t>
             </w:r>
             <w:r>
               <w:rPr>
@@ -1436,67 +1207,14 @@
               </w:rPr>
               <w:t>cfrfee</w:t>
             </w:r>
-            <w:proofErr w:type="gramEnd"/>
-            <w:r>
-              <w:rPr>
-                <w:rFonts w:ascii="BC Sans" w:eastAsia="BC Sans" w:hAnsi="BC Sans" w:cs="BC Sans"/>
-                <w:color w:val="000000"/>
-                <w:sz w:val="18"/>
-                <w:szCs w:val="18"/>
-              </w:rPr>
-              <w:t>.feedata</w:t>
-            </w:r>
-            <w:proofErr w:type="spellEnd"/>
-            <w:r>
-              <w:rPr>
-                <w:rFonts w:ascii="BC Sans" w:eastAsia="BC Sans" w:hAnsi="BC Sans" w:cs="BC Sans"/>
-                <w:color w:val="000000"/>
-                <w:sz w:val="18"/>
-                <w:szCs w:val="18"/>
-              </w:rPr>
-              <w:t xml:space="preserve">. </w:t>
-            </w:r>
-            <w:proofErr w:type="spellStart"/>
-            <w:proofErr w:type="gramStart"/>
-            <w:r>
-              <w:rPr>
-                <w:rFonts w:ascii="BC Sans" w:eastAsia="BC Sans" w:hAnsi="BC Sans" w:cs="BC Sans"/>
-                <w:color w:val="000000"/>
-                <w:sz w:val="18"/>
-                <w:szCs w:val="18"/>
-              </w:rPr>
-              <w:t>estimatedproducinghrs:mul</w:t>
-            </w:r>
-            <w:proofErr w:type="spellEnd"/>
-            <w:proofErr w:type="gramEnd"/>
-            <w:r>
-              <w:rPr>
-                <w:rFonts w:ascii="BC Sans" w:eastAsia="BC Sans" w:hAnsi="BC Sans" w:cs="BC Sans"/>
-                <w:color w:val="000000"/>
-                <w:sz w:val="18"/>
-                <w:szCs w:val="18"/>
-              </w:rPr>
-              <w:t>(30):</w:t>
-            </w:r>
-            <w:proofErr w:type="spellStart"/>
-            <w:r>
-              <w:rPr>
-                <w:rFonts w:ascii="BC Sans" w:eastAsia="BC Sans" w:hAnsi="BC Sans" w:cs="BC Sans"/>
-                <w:color w:val="000000"/>
-                <w:sz w:val="18"/>
-                <w:szCs w:val="18"/>
-              </w:rPr>
-              <w:t>formatN</w:t>
-            </w:r>
-            <w:proofErr w:type="spellEnd"/>
-            <w:r>
-              <w:rPr>
-                <w:rFonts w:ascii="BC Sans" w:eastAsia="BC Sans" w:hAnsi="BC Sans" w:cs="BC Sans"/>
-                <w:color w:val="000000"/>
-                <w:sz w:val="18"/>
-                <w:szCs w:val="18"/>
-              </w:rPr>
-              <w:t>(2)}</w:t>
+            <w:r>
+              <w:rPr>
+                <w:rFonts w:ascii="BC Sans" w:eastAsia="BC Sans" w:hAnsi="BC Sans" w:cs="BC Sans"/>
+                <w:color w:val="000000"/>
+                <w:sz w:val="18"/>
+                <w:szCs w:val="18"/>
+              </w:rPr>
+              <w:t>.feedata. estimatedproducinghrs:mul(30):formatN(2)}</w:t>
             </w:r>
           </w:p>
         </w:tc>
@@ -1554,18 +1272,7 @@
                 <w:sz w:val="18"/>
                 <w:szCs w:val="18"/>
               </w:rPr>
-              <w:t>${</w:t>
-            </w:r>
-            <w:proofErr w:type="spellStart"/>
-            <w:proofErr w:type="gramStart"/>
-            <w:r>
-              <w:rPr>
-                <w:rFonts w:ascii="BC Sans" w:eastAsia="BC Sans" w:hAnsi="BC Sans" w:cs="BC Sans"/>
-                <w:color w:val="000000"/>
-                <w:sz w:val="18"/>
-                <w:szCs w:val="18"/>
-              </w:rPr>
-              <w:t>d.</w:t>
+              <w:t>${d.</w:t>
             </w:r>
             <w:r>
               <w:rPr>
@@ -1576,67 +1283,14 @@
               </w:rPr>
               <w:t>cfrfee</w:t>
             </w:r>
-            <w:proofErr w:type="gramEnd"/>
-            <w:r>
-              <w:rPr>
-                <w:rFonts w:ascii="BC Sans" w:eastAsia="BC Sans" w:hAnsi="BC Sans" w:cs="BC Sans"/>
-                <w:color w:val="000000"/>
-                <w:sz w:val="18"/>
-                <w:szCs w:val="18"/>
-              </w:rPr>
-              <w:t>.feedata</w:t>
-            </w:r>
-            <w:proofErr w:type="spellEnd"/>
-            <w:r>
-              <w:rPr>
-                <w:rFonts w:ascii="BC Sans" w:eastAsia="BC Sans" w:hAnsi="BC Sans" w:cs="BC Sans"/>
-                <w:color w:val="000000"/>
-                <w:sz w:val="18"/>
-                <w:szCs w:val="18"/>
-              </w:rPr>
-              <w:t xml:space="preserve">. </w:t>
-            </w:r>
-            <w:proofErr w:type="spellStart"/>
-            <w:proofErr w:type="gramStart"/>
-            <w:r>
-              <w:rPr>
-                <w:rFonts w:ascii="BC Sans" w:eastAsia="BC Sans" w:hAnsi="BC Sans" w:cs="BC Sans"/>
-                <w:color w:val="000000"/>
-                <w:sz w:val="18"/>
-                <w:szCs w:val="18"/>
-              </w:rPr>
-              <w:t>estimatedproducinghrs:mul</w:t>
-            </w:r>
-            <w:proofErr w:type="spellEnd"/>
-            <w:proofErr w:type="gramEnd"/>
-            <w:r>
-              <w:rPr>
-                <w:rFonts w:ascii="BC Sans" w:eastAsia="BC Sans" w:hAnsi="BC Sans" w:cs="BC Sans"/>
-                <w:color w:val="000000"/>
-                <w:sz w:val="18"/>
-                <w:szCs w:val="18"/>
-              </w:rPr>
-              <w:t>(30):</w:t>
-            </w:r>
-            <w:proofErr w:type="spellStart"/>
-            <w:r>
-              <w:rPr>
-                <w:rFonts w:ascii="BC Sans" w:eastAsia="BC Sans" w:hAnsi="BC Sans" w:cs="BC Sans"/>
-                <w:color w:val="000000"/>
-                <w:sz w:val="18"/>
-                <w:szCs w:val="18"/>
-              </w:rPr>
-              <w:t>formatN</w:t>
-            </w:r>
-            <w:proofErr w:type="spellEnd"/>
-            <w:r>
-              <w:rPr>
-                <w:rFonts w:ascii="BC Sans" w:eastAsia="BC Sans" w:hAnsi="BC Sans" w:cs="BC Sans"/>
-                <w:color w:val="000000"/>
-                <w:sz w:val="18"/>
-                <w:szCs w:val="18"/>
-              </w:rPr>
-              <w:t>(2)}</w:t>
+            <w:r>
+              <w:rPr>
+                <w:rFonts w:ascii="BC Sans" w:eastAsia="BC Sans" w:hAnsi="BC Sans" w:cs="BC Sans"/>
+                <w:color w:val="000000"/>
+                <w:sz w:val="18"/>
+                <w:szCs w:val="18"/>
+              </w:rPr>
+              <w:t>.feedata. estimatedproducinghrs:mul(30):formatN(2)}</w:t>
             </w:r>
           </w:p>
         </w:tc>
@@ -1698,18 +1352,7 @@
                 <w:sz w:val="18"/>
                 <w:szCs w:val="18"/>
               </w:rPr>
-              <w:t>{</w:t>
-            </w:r>
-            <w:proofErr w:type="spellStart"/>
-            <w:proofErr w:type="gramStart"/>
-            <w:r>
-              <w:rPr>
-                <w:rFonts w:ascii="BC Sans" w:eastAsia="BC Sans" w:hAnsi="BC Sans" w:cs="BC Sans"/>
-                <w:color w:val="000000"/>
-                <w:sz w:val="18"/>
-                <w:szCs w:val="18"/>
-              </w:rPr>
-              <w:t>d.</w:t>
+              <w:t>{d.</w:t>
             </w:r>
             <w:r>
               <w:rPr>
@@ -1720,25 +1363,14 @@
               </w:rPr>
               <w:t>cfrfee</w:t>
             </w:r>
-            <w:proofErr w:type="gramEnd"/>
-            <w:r>
-              <w:rPr>
-                <w:rFonts w:ascii="BC Sans" w:eastAsia="BC Sans" w:hAnsi="BC Sans" w:cs="BC Sans"/>
-                <w:color w:val="000000"/>
-                <w:sz w:val="18"/>
-                <w:szCs w:val="18"/>
-              </w:rPr>
-              <w:t>.feedata</w:t>
-            </w:r>
-            <w:proofErr w:type="spellEnd"/>
-            <w:r>
-              <w:rPr>
-                <w:rFonts w:ascii="BC Sans" w:eastAsia="BC Sans" w:hAnsi="BC Sans" w:cs="BC Sans"/>
-                <w:color w:val="000000"/>
-                <w:sz w:val="18"/>
-                <w:szCs w:val="18"/>
-              </w:rPr>
-              <w:t>.</w:t>
+            <w:r>
+              <w:rPr>
+                <w:rFonts w:ascii="BC Sans" w:eastAsia="BC Sans" w:hAnsi="BC Sans" w:cs="BC Sans"/>
+                <w:color w:val="000000"/>
+                <w:sz w:val="18"/>
+                <w:szCs w:val="18"/>
+              </w:rPr>
+              <w:t>.feedata.</w:t>
             </w:r>
             <w:r>
               <w:rPr>
@@ -1747,47 +1379,14 @@
               </w:rPr>
               <w:t xml:space="preserve"> </w:t>
             </w:r>
-            <w:proofErr w:type="spellStart"/>
-            <w:proofErr w:type="gramStart"/>
-            <w:r>
-              <w:rPr>
-                <w:rFonts w:ascii="BC Sans" w:eastAsia="BC Sans" w:hAnsi="BC Sans" w:cs="BC Sans"/>
-                <w:color w:val="000000"/>
-                <w:sz w:val="18"/>
-                <w:szCs w:val="18"/>
-              </w:rPr>
-              <w:t>estimatediaopreparinghrs:add</w:t>
-            </w:r>
-            <w:proofErr w:type="spellEnd"/>
-            <w:proofErr w:type="gramEnd"/>
-            <w:r>
-              <w:rPr>
-                <w:rFonts w:ascii="BC Sans" w:eastAsia="BC Sans" w:hAnsi="BC Sans" w:cs="BC Sans"/>
-                <w:color w:val="000000"/>
-                <w:sz w:val="18"/>
-                <w:szCs w:val="18"/>
-              </w:rPr>
-              <w:t>(.</w:t>
-            </w:r>
-            <w:proofErr w:type="spellStart"/>
-            <w:r>
-              <w:rPr>
-                <w:rFonts w:ascii="BC Sans" w:eastAsia="BC Sans" w:hAnsi="BC Sans" w:cs="BC Sans"/>
-                <w:color w:val="000000"/>
-                <w:sz w:val="18"/>
-                <w:szCs w:val="18"/>
-              </w:rPr>
-              <w:t>estimatedministrypreparinghrs</w:t>
-            </w:r>
-            <w:proofErr w:type="spellEnd"/>
-            <w:r>
-              <w:rPr>
-                <w:rFonts w:ascii="BC Sans" w:eastAsia="BC Sans" w:hAnsi="BC Sans" w:cs="BC Sans"/>
-                <w:color w:val="000000"/>
-                <w:sz w:val="18"/>
-                <w:szCs w:val="18"/>
-              </w:rPr>
-              <w:t>) }</w:t>
+            <w:r>
+              <w:rPr>
+                <w:rFonts w:ascii="BC Sans" w:eastAsia="BC Sans" w:hAnsi="BC Sans" w:cs="BC Sans"/>
+                <w:color w:val="000000"/>
+                <w:sz w:val="18"/>
+                <w:szCs w:val="18"/>
+              </w:rPr>
+              <w:t>estimatediaopreparinghrs:add(.estimatedministrypreparinghrs) }</w:t>
             </w:r>
           </w:p>
         </w:tc>
@@ -1838,35 +1437,14 @@
                 <w:szCs w:val="18"/>
               </w:rPr>
             </w:pPr>
-            <w:proofErr w:type="gramStart"/>
-            <w:r>
-              <w:rPr>
-                <w:rFonts w:ascii="BC Sans" w:eastAsia="BC Sans" w:hAnsi="BC Sans" w:cs="BC Sans"/>
-                <w:color w:val="000000"/>
-                <w:sz w:val="18"/>
-                <w:szCs w:val="18"/>
-              </w:rPr>
-              <w:t xml:space="preserve">${ </w:t>
-            </w:r>
-            <w:proofErr w:type="spellStart"/>
-            <w:r>
-              <w:rPr>
-                <w:rFonts w:ascii="BC Sans" w:eastAsia="BC Sans" w:hAnsi="BC Sans" w:cs="BC Sans"/>
-                <w:color w:val="000000"/>
-                <w:sz w:val="18"/>
-                <w:szCs w:val="18"/>
-              </w:rPr>
-              <w:t>d</w:t>
-            </w:r>
-            <w:proofErr w:type="gramEnd"/>
-            <w:r>
-              <w:rPr>
-                <w:rFonts w:ascii="BC Sans" w:eastAsia="BC Sans" w:hAnsi="BC Sans" w:cs="BC Sans"/>
-                <w:color w:val="000000"/>
-                <w:sz w:val="18"/>
-                <w:szCs w:val="18"/>
-              </w:rPr>
-              <w:t>.</w:t>
+            <w:r>
+              <w:rPr>
+                <w:rFonts w:ascii="BC Sans" w:eastAsia="BC Sans" w:hAnsi="BC Sans" w:cs="BC Sans"/>
+                <w:color w:val="000000"/>
+                <w:sz w:val="18"/>
+                <w:szCs w:val="18"/>
+              </w:rPr>
+              <w:t>${ d.</w:t>
             </w:r>
             <w:r>
               <w:rPr>
@@ -1884,17 +1462,7 @@
                 <w:sz w:val="18"/>
                 <w:szCs w:val="18"/>
               </w:rPr>
-              <w:t>.feedata</w:t>
-            </w:r>
-            <w:proofErr w:type="spellEnd"/>
-            <w:r>
-              <w:rPr>
-                <w:rFonts w:ascii="BC Sans" w:eastAsia="BC Sans" w:hAnsi="BC Sans" w:cs="BC Sans"/>
-                <w:color w:val="000000"/>
-                <w:sz w:val="18"/>
-                <w:szCs w:val="18"/>
-              </w:rPr>
-              <w:t>.</w:t>
+              <w:t>.feedata.</w:t>
             </w:r>
             <w:r>
               <w:rPr>
@@ -1903,25 +1471,14 @@
               </w:rPr>
               <w:t xml:space="preserve"> </w:t>
             </w:r>
-            <w:proofErr w:type="gramStart"/>
-            <w:r>
-              <w:rPr>
-                <w:rFonts w:ascii="BC Sans" w:eastAsia="BC Sans" w:hAnsi="BC Sans" w:cs="BC Sans"/>
-                <w:color w:val="000000"/>
-                <w:sz w:val="18"/>
-                <w:szCs w:val="18"/>
-              </w:rPr>
-              <w:t>estimatediaopreparinghrs:add</w:t>
-            </w:r>
-            <w:proofErr w:type="gramEnd"/>
-            <w:r>
-              <w:rPr>
-                <w:rFonts w:ascii="BC Sans" w:eastAsia="BC Sans" w:hAnsi="BC Sans" w:cs="BC Sans"/>
-                <w:color w:val="000000"/>
-                <w:sz w:val="18"/>
-                <w:szCs w:val="18"/>
-              </w:rPr>
-              <w:t>(.estimatedministrypreparinghrs):mul(30):formatN(2)}</w:t>
+            <w:r>
+              <w:rPr>
+                <w:rFonts w:ascii="BC Sans" w:eastAsia="BC Sans" w:hAnsi="BC Sans" w:cs="BC Sans"/>
+                <w:color w:val="000000"/>
+                <w:sz w:val="18"/>
+                <w:szCs w:val="18"/>
+              </w:rPr>
+              <w:t>estimatediaopreparinghrs:add(.estimatedministrypreparinghrs):mul(30):formatN(2)}</w:t>
             </w:r>
           </w:p>
         </w:tc>
@@ -1972,35 +1529,14 @@
                 <w:szCs w:val="18"/>
               </w:rPr>
             </w:pPr>
-            <w:proofErr w:type="gramStart"/>
-            <w:r>
-              <w:rPr>
-                <w:rFonts w:ascii="BC Sans" w:eastAsia="BC Sans" w:hAnsi="BC Sans" w:cs="BC Sans"/>
-                <w:color w:val="000000"/>
-                <w:sz w:val="18"/>
-                <w:szCs w:val="18"/>
-              </w:rPr>
-              <w:t xml:space="preserve">${ </w:t>
-            </w:r>
-            <w:proofErr w:type="spellStart"/>
-            <w:r>
-              <w:rPr>
-                <w:rFonts w:ascii="BC Sans" w:eastAsia="BC Sans" w:hAnsi="BC Sans" w:cs="BC Sans"/>
-                <w:color w:val="000000"/>
-                <w:sz w:val="18"/>
-                <w:szCs w:val="18"/>
-              </w:rPr>
-              <w:t>d</w:t>
-            </w:r>
-            <w:proofErr w:type="gramEnd"/>
-            <w:r>
-              <w:rPr>
-                <w:rFonts w:ascii="BC Sans" w:eastAsia="BC Sans" w:hAnsi="BC Sans" w:cs="BC Sans"/>
-                <w:color w:val="000000"/>
-                <w:sz w:val="18"/>
-                <w:szCs w:val="18"/>
-              </w:rPr>
-              <w:t>.</w:t>
+            <w:r>
+              <w:rPr>
+                <w:rFonts w:ascii="BC Sans" w:eastAsia="BC Sans" w:hAnsi="BC Sans" w:cs="BC Sans"/>
+                <w:color w:val="000000"/>
+                <w:sz w:val="18"/>
+                <w:szCs w:val="18"/>
+              </w:rPr>
+              <w:t>${ d.</w:t>
             </w:r>
             <w:r>
               <w:rPr>
@@ -2018,17 +1554,7 @@
                 <w:sz w:val="18"/>
                 <w:szCs w:val="18"/>
               </w:rPr>
-              <w:t>.feedata</w:t>
-            </w:r>
-            <w:proofErr w:type="spellEnd"/>
-            <w:r>
-              <w:rPr>
-                <w:rFonts w:ascii="BC Sans" w:eastAsia="BC Sans" w:hAnsi="BC Sans" w:cs="BC Sans"/>
-                <w:color w:val="000000"/>
-                <w:sz w:val="18"/>
-                <w:szCs w:val="18"/>
-              </w:rPr>
-              <w:t>.</w:t>
+              <w:t>.feedata.</w:t>
             </w:r>
             <w:r>
               <w:rPr>
@@ -2037,25 +1563,14 @@
               </w:rPr>
               <w:t xml:space="preserve"> </w:t>
             </w:r>
-            <w:proofErr w:type="gramStart"/>
-            <w:r>
-              <w:rPr>
-                <w:rFonts w:ascii="BC Sans" w:eastAsia="BC Sans" w:hAnsi="BC Sans" w:cs="BC Sans"/>
-                <w:color w:val="000000"/>
-                <w:sz w:val="18"/>
-                <w:szCs w:val="18"/>
-              </w:rPr>
-              <w:t>estimatediaopreparinghrs:add</w:t>
-            </w:r>
-            <w:proofErr w:type="gramEnd"/>
-            <w:r>
-              <w:rPr>
-                <w:rFonts w:ascii="BC Sans" w:eastAsia="BC Sans" w:hAnsi="BC Sans" w:cs="BC Sans"/>
-                <w:color w:val="000000"/>
-                <w:sz w:val="18"/>
-                <w:szCs w:val="18"/>
-              </w:rPr>
-              <w:t>(.estimatedministrypreparinghrs):mul(30):formatN(2)}</w:t>
+            <w:r>
+              <w:rPr>
+                <w:rFonts w:ascii="BC Sans" w:eastAsia="BC Sans" w:hAnsi="BC Sans" w:cs="BC Sans"/>
+                <w:color w:val="000000"/>
+                <w:sz w:val="18"/>
+                <w:szCs w:val="18"/>
+              </w:rPr>
+              <w:t>estimatediaopreparinghrs:add(.estimatedministrypreparinghrs):mul(30):formatN(2)}</w:t>
             </w:r>
           </w:p>
         </w:tc>
@@ -2117,18 +1632,7 @@
                 <w:sz w:val="18"/>
                 <w:szCs w:val="18"/>
               </w:rPr>
-              <w:t>{</w:t>
-            </w:r>
-            <w:proofErr w:type="spellStart"/>
-            <w:proofErr w:type="gramStart"/>
-            <w:r>
-              <w:rPr>
-                <w:rFonts w:ascii="BC Sans" w:eastAsia="BC Sans" w:hAnsi="BC Sans" w:cs="BC Sans"/>
-                <w:color w:val="000000"/>
-                <w:sz w:val="18"/>
-                <w:szCs w:val="18"/>
-              </w:rPr>
-              <w:t>d.</w:t>
+              <w:t>{d.</w:t>
             </w:r>
             <w:r>
               <w:rPr>
@@ -2139,25 +1643,14 @@
               </w:rPr>
               <w:t>cfrfee</w:t>
             </w:r>
-            <w:proofErr w:type="gramEnd"/>
-            <w:r>
-              <w:rPr>
-                <w:rFonts w:ascii="BC Sans" w:eastAsia="BC Sans" w:hAnsi="BC Sans" w:cs="BC Sans"/>
-                <w:color w:val="000000"/>
-                <w:sz w:val="18"/>
-                <w:szCs w:val="18"/>
-              </w:rPr>
-              <w:t>.feedata</w:t>
-            </w:r>
-            <w:proofErr w:type="spellEnd"/>
-            <w:r>
-              <w:rPr>
-                <w:rFonts w:ascii="BC Sans" w:eastAsia="BC Sans" w:hAnsi="BC Sans" w:cs="BC Sans"/>
-                <w:color w:val="000000"/>
-                <w:sz w:val="18"/>
-                <w:szCs w:val="18"/>
-              </w:rPr>
-              <w:t>.</w:t>
+            <w:r>
+              <w:rPr>
+                <w:rFonts w:ascii="BC Sans" w:eastAsia="BC Sans" w:hAnsi="BC Sans" w:cs="BC Sans"/>
+                <w:color w:val="000000"/>
+                <w:sz w:val="18"/>
+                <w:szCs w:val="18"/>
+              </w:rPr>
+              <w:t>.feedata.</w:t>
             </w:r>
             <w:r>
               <w:rPr>
@@ -2166,7 +1659,6 @@
               </w:rPr>
               <w:t xml:space="preserve"> </w:t>
             </w:r>
-            <w:proofErr w:type="spellStart"/>
             <w:r>
               <w:rPr>
                 <w:rFonts w:ascii="BC Sans" w:eastAsia="BC Sans" w:hAnsi="BC Sans" w:cs="BC Sans"/>
@@ -2176,7 +1668,6 @@
               </w:rPr>
               <w:t>estimatedhardcopypages</w:t>
             </w:r>
-            <w:proofErr w:type="spellEnd"/>
             <w:r>
               <w:rPr>
                 <w:rFonts w:ascii="BC Sans" w:eastAsia="BC Sans" w:hAnsi="BC Sans" w:cs="BC Sans"/>
@@ -2242,18 +1733,7 @@
                 <w:sz w:val="18"/>
                 <w:szCs w:val="18"/>
               </w:rPr>
-              <w:t>${</w:t>
-            </w:r>
-            <w:proofErr w:type="spellStart"/>
-            <w:proofErr w:type="gramStart"/>
-            <w:r>
-              <w:rPr>
-                <w:rFonts w:ascii="BC Sans" w:eastAsia="BC Sans" w:hAnsi="BC Sans" w:cs="BC Sans"/>
-                <w:color w:val="000000"/>
-                <w:sz w:val="18"/>
-                <w:szCs w:val="18"/>
-              </w:rPr>
-              <w:t>d.</w:t>
+              <w:t>${d.</w:t>
             </w:r>
             <w:r>
               <w:rPr>
@@ -2264,28 +1744,15 @@
               </w:rPr>
               <w:t>cfrfee</w:t>
             </w:r>
-            <w:proofErr w:type="gramEnd"/>
-            <w:r>
-              <w:rPr>
-                <w:rFonts w:ascii="BC Sans" w:eastAsia="BC Sans" w:hAnsi="BC Sans" w:cs="BC Sans"/>
-                <w:color w:val="000000"/>
-                <w:sz w:val="18"/>
-                <w:szCs w:val="18"/>
-              </w:rPr>
-              <w:t>.feedata</w:t>
-            </w:r>
-            <w:proofErr w:type="spellEnd"/>
-            <w:r>
-              <w:rPr>
-                <w:rFonts w:ascii="BC Sans" w:eastAsia="BC Sans" w:hAnsi="BC Sans" w:cs="BC Sans"/>
-                <w:color w:val="000000"/>
-                <w:sz w:val="18"/>
-                <w:szCs w:val="18"/>
-              </w:rPr>
-              <w:t xml:space="preserve">. </w:t>
-            </w:r>
-            <w:proofErr w:type="spellStart"/>
-            <w:proofErr w:type="gramStart"/>
+            <w:r>
+              <w:rPr>
+                <w:rFonts w:ascii="BC Sans" w:eastAsia="BC Sans" w:hAnsi="BC Sans" w:cs="BC Sans"/>
+                <w:color w:val="000000"/>
+                <w:sz w:val="18"/>
+                <w:szCs w:val="18"/>
+              </w:rPr>
+              <w:t xml:space="preserve">.feedata. </w:t>
+            </w:r>
             <w:r>
               <w:rPr>
                 <w:rFonts w:ascii="BC Sans" w:eastAsia="BC Sans" w:hAnsi="BC Sans" w:cs="BC Sans"/>
@@ -2302,18 +1769,130 @@
                 <w:sz w:val="18"/>
                 <w:szCs w:val="18"/>
               </w:rPr>
-              <w:t>:mul</w:t>
-            </w:r>
-            <w:proofErr w:type="spellEnd"/>
-            <w:proofErr w:type="gramEnd"/>
-            <w:r>
-              <w:rPr>
-                <w:rFonts w:ascii="BC Sans" w:eastAsia="BC Sans" w:hAnsi="BC Sans" w:cs="BC Sans"/>
-                <w:color w:val="000000"/>
-                <w:sz w:val="18"/>
-                <w:szCs w:val="18"/>
-              </w:rPr>
-              <w:t>(</w:t>
+              <w:t>:mul(</w:t>
+            </w:r>
+            <w:r>
+              <w:rPr>
+                <w:rFonts w:ascii="BC Sans" w:eastAsia="BC Sans" w:hAnsi="BC Sans" w:cs="BC Sans"/>
+                <w:color w:val="000000"/>
+                <w:sz w:val="18"/>
+                <w:szCs w:val="18"/>
+              </w:rPr>
+              <w:t>0.</w:t>
+            </w:r>
+            <w:r>
+              <w:rPr>
+                <w:rFonts w:ascii="BC Sans" w:eastAsia="BC Sans" w:hAnsi="BC Sans" w:cs="BC Sans"/>
+                <w:color w:val="000000"/>
+                <w:sz w:val="18"/>
+                <w:szCs w:val="18"/>
+              </w:rPr>
+              <w:lastRenderedPageBreak/>
+              <w:t>1</w:t>
+            </w:r>
+            <w:r>
+              <w:rPr>
+                <w:rFonts w:ascii="BC Sans" w:eastAsia="BC Sans" w:hAnsi="BC Sans" w:cs="BC Sans"/>
+                <w:color w:val="000000"/>
+                <w:sz w:val="18"/>
+                <w:szCs w:val="18"/>
+              </w:rPr>
+              <w:t>):formatN(2)}</w:t>
+            </w:r>
+          </w:p>
+        </w:tc>
+        <w:tc>
+          <w:tcPr>
+            <w:tcW w:w="1985" w:type="dxa"/>
+            <w:vAlign w:val="center"/>
+          </w:tcPr>
+          <w:p>
+            <w:pPr>
+              <w:tabs>
+                <w:tab w:val="left" w:pos="5575"/>
+              </w:tabs>
+              <w:jc w:val="center"/>
+              <w:rPr>
+                <w:rFonts w:ascii="BC Sans" w:eastAsia="BC Sans" w:hAnsi="BC Sans" w:cs="BC Sans"/>
+                <w:color w:val="000000"/>
+                <w:sz w:val="18"/>
+                <w:szCs w:val="18"/>
+              </w:rPr>
+            </w:pPr>
+            <w:r>
+              <w:rPr>
+                <w:rFonts w:ascii="BC Sans" w:eastAsia="BC Sans" w:hAnsi="BC Sans" w:cs="BC Sans"/>
+                <w:color w:val="000000"/>
+                <w:sz w:val="18"/>
+                <w:szCs w:val="18"/>
+              </w:rPr>
+              <w:lastRenderedPageBreak/>
+              <w:t>$0.00</w:t>
+            </w:r>
+          </w:p>
+        </w:tc>
+        <w:tc>
+          <w:tcPr>
+            <w:tcW w:w="1399" w:type="dxa"/>
+            <w:vAlign w:val="center"/>
+          </w:tcPr>
+          <w:p>
+            <w:pPr>
+              <w:tabs>
+                <w:tab w:val="left" w:pos="5575"/>
+              </w:tabs>
+              <w:jc w:val="center"/>
+              <w:rPr>
+                <w:rFonts w:ascii="BC Sans" w:eastAsia="BC Sans" w:hAnsi="BC Sans" w:cs="BC Sans"/>
+                <w:color w:val="000000"/>
+                <w:sz w:val="18"/>
+                <w:szCs w:val="18"/>
+              </w:rPr>
+            </w:pPr>
+            <w:r>
+              <w:rPr>
+                <w:rFonts w:ascii="BC Sans" w:eastAsia="BC Sans" w:hAnsi="BC Sans" w:cs="BC Sans"/>
+                <w:color w:val="000000"/>
+                <w:sz w:val="18"/>
+                <w:szCs w:val="18"/>
+              </w:rPr>
+              <w:t>${d.</w:t>
+            </w:r>
+            <w:r>
+              <w:rPr>
+                <w:rFonts w:ascii="BC Sans" w:eastAsia="BC Sans" w:hAnsi="BC Sans" w:cs="BC Sans"/>
+                <w:color w:val="000000"/>
+                <w:sz w:val="18"/>
+                <w:szCs w:val="18"/>
+              </w:rPr>
+              <w:t>cfrfee</w:t>
+            </w:r>
+            <w:r>
+              <w:rPr>
+                <w:rFonts w:ascii="BC Sans" w:eastAsia="BC Sans" w:hAnsi="BC Sans" w:cs="BC Sans"/>
+                <w:color w:val="000000"/>
+                <w:sz w:val="18"/>
+                <w:szCs w:val="18"/>
+              </w:rPr>
+              <w:t xml:space="preserve">.feedata. </w:t>
+            </w:r>
+            <w:r>
+              <w:rPr>
+                <w:rFonts w:ascii="BC Sans" w:eastAsia="BC Sans" w:hAnsi="BC Sans" w:cs="BC Sans"/>
+                <w:color w:val="000000"/>
+                <w:sz w:val="18"/>
+                <w:szCs w:val="18"/>
+              </w:rPr>
+              <w:t>estimatedhardcopypages</w:t>
+            </w:r>
+            <w:r>
+              <w:rPr>
+                <w:rFonts w:ascii="BC Sans" w:eastAsia="BC Sans" w:hAnsi="BC Sans" w:cs="BC Sans"/>
+                <w:color w:val="000000"/>
+                <w:sz w:val="18"/>
+                <w:szCs w:val="18"/>
+              </w:rPr>
+              <w:t>:mul(</w:t>
             </w:r>
             <w:r>
               <w:rPr>
@@ -2331,194 +1910,7 @@
                 <w:sz w:val="18"/>
                 <w:szCs w:val="18"/>
               </w:rPr>
-              <w:t>):</w:t>
-            </w:r>
-            <w:proofErr w:type="spellStart"/>
-            <w:r>
-              <w:rPr>
-                <w:rFonts w:ascii="BC Sans" w:eastAsia="BC Sans" w:hAnsi="BC Sans" w:cs="BC Sans"/>
-                <w:color w:val="000000"/>
-                <w:sz w:val="18"/>
-                <w:szCs w:val="18"/>
-              </w:rPr>
-              <w:t>formatN</w:t>
-            </w:r>
-            <w:proofErr w:type="spellEnd"/>
-            <w:r>
-              <w:rPr>
-                <w:rFonts w:ascii="BC Sans" w:eastAsia="BC Sans" w:hAnsi="BC Sans" w:cs="BC Sans"/>
-                <w:color w:val="000000"/>
-                <w:sz w:val="18"/>
-                <w:szCs w:val="18"/>
-              </w:rPr>
-              <w:t>(2)}</w:t>
-            </w:r>
-          </w:p>
-        </w:tc>
-        <w:tc>
-          <w:tcPr>
-            <w:tcW w:w="1985" w:type="dxa"/>
-            <w:vAlign w:val="center"/>
-          </w:tcPr>
-          <w:p>
-            <w:pPr>
-              <w:tabs>
-                <w:tab w:val="left" w:pos="5575"/>
-              </w:tabs>
-              <w:jc w:val="center"/>
-              <w:rPr>
-                <w:rFonts w:ascii="BC Sans" w:eastAsia="BC Sans" w:hAnsi="BC Sans" w:cs="BC Sans"/>
-                <w:color w:val="000000"/>
-                <w:sz w:val="18"/>
-                <w:szCs w:val="18"/>
-              </w:rPr>
-            </w:pPr>
-            <w:r>
-              <w:rPr>
-                <w:rFonts w:ascii="BC Sans" w:eastAsia="BC Sans" w:hAnsi="BC Sans" w:cs="BC Sans"/>
-                <w:color w:val="000000"/>
-                <w:sz w:val="18"/>
-                <w:szCs w:val="18"/>
-              </w:rPr>
-              <w:t>$0.00</w:t>
-            </w:r>
-          </w:p>
-        </w:tc>
-        <w:tc>
-          <w:tcPr>
-            <w:tcW w:w="1399" w:type="dxa"/>
-            <w:vAlign w:val="center"/>
-          </w:tcPr>
-          <w:p>
-            <w:pPr>
-              <w:tabs>
-                <w:tab w:val="left" w:pos="5575"/>
-              </w:tabs>
-              <w:jc w:val="center"/>
-              <w:rPr>
-                <w:rFonts w:ascii="BC Sans" w:eastAsia="BC Sans" w:hAnsi="BC Sans" w:cs="BC Sans"/>
-                <w:color w:val="000000"/>
-                <w:sz w:val="18"/>
-                <w:szCs w:val="18"/>
-              </w:rPr>
-            </w:pPr>
-            <w:r>
-              <w:rPr>
-                <w:rFonts w:ascii="BC Sans" w:eastAsia="BC Sans" w:hAnsi="BC Sans" w:cs="BC Sans"/>
-                <w:color w:val="000000"/>
-                <w:sz w:val="18"/>
-                <w:szCs w:val="18"/>
-              </w:rPr>
-              <w:t>${</w:t>
-            </w:r>
-            <w:proofErr w:type="spellStart"/>
-            <w:proofErr w:type="gramStart"/>
-            <w:r>
-              <w:rPr>
-                <w:rFonts w:ascii="BC Sans" w:eastAsia="BC Sans" w:hAnsi="BC Sans" w:cs="BC Sans"/>
-                <w:color w:val="000000"/>
-                <w:sz w:val="18"/>
-                <w:szCs w:val="18"/>
-              </w:rPr>
-              <w:t>d.</w:t>
-            </w:r>
-            <w:r>
-              <w:rPr>
-                <w:rFonts w:ascii="BC Sans" w:eastAsia="BC Sans" w:hAnsi="BC Sans" w:cs="BC Sans"/>
-                <w:color w:val="000000"/>
-                <w:sz w:val="18"/>
-                <w:szCs w:val="18"/>
-              </w:rPr>
-              <w:t>cfrfee</w:t>
-            </w:r>
-            <w:proofErr w:type="gramEnd"/>
-            <w:r>
-              <w:rPr>
-                <w:rFonts w:ascii="BC Sans" w:eastAsia="BC Sans" w:hAnsi="BC Sans" w:cs="BC Sans"/>
-                <w:color w:val="000000"/>
-                <w:sz w:val="18"/>
-                <w:szCs w:val="18"/>
-              </w:rPr>
-              <w:t>.feedata</w:t>
-            </w:r>
-            <w:proofErr w:type="spellEnd"/>
-            <w:r>
-              <w:rPr>
-                <w:rFonts w:ascii="BC Sans" w:eastAsia="BC Sans" w:hAnsi="BC Sans" w:cs="BC Sans"/>
-                <w:color w:val="000000"/>
-                <w:sz w:val="18"/>
-                <w:szCs w:val="18"/>
-              </w:rPr>
-              <w:t xml:space="preserve">. </w:t>
-            </w:r>
-            <w:proofErr w:type="spellStart"/>
-            <w:proofErr w:type="gramStart"/>
-            <w:r>
-              <w:rPr>
-                <w:rFonts w:ascii="BC Sans" w:eastAsia="BC Sans" w:hAnsi="BC Sans" w:cs="BC Sans"/>
-                <w:color w:val="000000"/>
-                <w:sz w:val="18"/>
-                <w:szCs w:val="18"/>
-              </w:rPr>
-              <w:t>estimatedhardcopypages</w:t>
-            </w:r>
-            <w:r>
-              <w:rPr>
-                <w:rFonts w:ascii="BC Sans" w:eastAsia="BC Sans" w:hAnsi="BC Sans" w:cs="BC Sans"/>
-                <w:color w:val="000000"/>
-                <w:sz w:val="18"/>
-                <w:szCs w:val="18"/>
-              </w:rPr>
-              <w:t>:mul</w:t>
-            </w:r>
-            <w:proofErr w:type="spellEnd"/>
-            <w:proofErr w:type="gramEnd"/>
-            <w:r>
-              <w:rPr>
-                <w:rFonts w:ascii="BC Sans" w:eastAsia="BC Sans" w:hAnsi="BC Sans" w:cs="BC Sans"/>
-                <w:color w:val="000000"/>
-                <w:sz w:val="18"/>
-                <w:szCs w:val="18"/>
-              </w:rPr>
-              <w:t>(</w:t>
-            </w:r>
-            <w:r>
-              <w:rPr>
-                <w:rFonts w:ascii="BC Sans" w:eastAsia="BC Sans" w:hAnsi="BC Sans" w:cs="BC Sans"/>
-                <w:color w:val="000000"/>
-                <w:sz w:val="18"/>
-                <w:szCs w:val="18"/>
-              </w:rPr>
-              <w:t>0.1</w:t>
-            </w:r>
-            <w:r>
-              <w:rPr>
-                <w:rFonts w:ascii="BC Sans" w:eastAsia="BC Sans" w:hAnsi="BC Sans" w:cs="BC Sans"/>
-                <w:color w:val="000000"/>
-                <w:sz w:val="18"/>
-                <w:szCs w:val="18"/>
-              </w:rPr>
-              <w:t>):</w:t>
-            </w:r>
-            <w:proofErr w:type="spellStart"/>
-            <w:r>
-              <w:rPr>
-                <w:rFonts w:ascii="BC Sans" w:eastAsia="BC Sans" w:hAnsi="BC Sans" w:cs="BC Sans"/>
-                <w:color w:val="000000"/>
-                <w:sz w:val="18"/>
-                <w:szCs w:val="18"/>
-              </w:rPr>
-              <w:t>formatN</w:t>
-            </w:r>
-            <w:proofErr w:type="spellEnd"/>
-            <w:r>
-              <w:rPr>
-                <w:rFonts w:ascii="BC Sans" w:eastAsia="BC Sans" w:hAnsi="BC Sans" w:cs="BC Sans"/>
-                <w:color w:val="000000"/>
-                <w:sz w:val="18"/>
-                <w:szCs w:val="18"/>
-              </w:rPr>
-              <w:t>(2)}</w:t>
+              <w:t>):formatN(2)}</w:t>
             </w:r>
           </w:p>
         </w:tc>
@@ -2691,10 +2083,8 @@
                 <w:sz w:val="18"/>
                 <w:szCs w:val="18"/>
               </w:rPr>
-              <w:t>${</w:t>
-            </w:r>
-            <w:proofErr w:type="spellStart"/>
-            <w:proofErr w:type="gramStart"/>
+              <w:t>${d.</w:t>
+            </w:r>
             <w:r>
               <w:rPr>
                 <w:rFonts w:ascii="BC Sans" w:eastAsia="BC Sans" w:hAnsi="BC Sans" w:cs="BC Sans"/>
@@ -2703,7 +2093,7 @@
                 <w:sz w:val="18"/>
                 <w:szCs w:val="18"/>
               </w:rPr>
-              <w:t>d.</w:t>
+              <w:t>cfrfee</w:t>
             </w:r>
             <w:r>
               <w:rPr>
@@ -2713,29 +2103,7 @@
                 <w:sz w:val="18"/>
                 <w:szCs w:val="18"/>
               </w:rPr>
-              <w:t>cfrfee</w:t>
-            </w:r>
-            <w:proofErr w:type="gramEnd"/>
-            <w:r>
-              <w:rPr>
-                <w:rFonts w:ascii="BC Sans" w:eastAsia="BC Sans" w:hAnsi="BC Sans" w:cs="BC Sans"/>
-                <w:b/>
-                <w:color w:val="0A3266"/>
-                <w:sz w:val="18"/>
-                <w:szCs w:val="18"/>
-              </w:rPr>
-              <w:t>.feedata.totalamountdue</w:t>
-            </w:r>
-            <w:proofErr w:type="spellEnd"/>
-            <w:r>
-              <w:rPr>
-                <w:rFonts w:ascii="BC Sans" w:eastAsia="BC Sans" w:hAnsi="BC Sans" w:cs="BC Sans"/>
-                <w:b/>
-                <w:color w:val="0A3266"/>
-                <w:sz w:val="18"/>
-                <w:szCs w:val="18"/>
-              </w:rPr>
-              <w:t>}</w:t>
+              <w:t>.feedata.totalamountdue}</w:t>
             </w:r>
           </w:p>
           <w:p>
@@ -2899,41 +2267,7 @@
                 <w:sz w:val="18"/>
                 <w:szCs w:val="18"/>
               </w:rPr>
-              <w:t>${</w:t>
-            </w:r>
-            <w:proofErr w:type="spellStart"/>
-            <w:proofErr w:type="gramStart"/>
-            <w:r>
-              <w:rPr>
-                <w:rFonts w:ascii="BC Sans" w:eastAsia="BC Sans" w:hAnsi="BC Sans" w:cs="BC Sans"/>
-                <w:b/>
-                <w:color w:val="0A3266"/>
-                <w:sz w:val="18"/>
-                <w:szCs w:val="18"/>
-              </w:rPr>
-              <w:t>d.cfrfee</w:t>
-            </w:r>
-            <w:proofErr w:type="gramEnd"/>
-            <w:r>
-              <w:rPr>
-                <w:rFonts w:ascii="BC Sans" w:eastAsia="BC Sans" w:hAnsi="BC Sans" w:cs="BC Sans"/>
-                <w:b/>
-                <w:color w:val="0A3266"/>
-                <w:sz w:val="18"/>
-                <w:szCs w:val="18"/>
-              </w:rPr>
-              <w:t>.feedata.amountpaid</w:t>
-            </w:r>
-            <w:proofErr w:type="spellEnd"/>
-            <w:r>
-              <w:rPr>
-                <w:rFonts w:ascii="BC Sans" w:eastAsia="BC Sans" w:hAnsi="BC Sans" w:cs="BC Sans"/>
-                <w:b/>
-                <w:color w:val="0A3266"/>
-                <w:sz w:val="18"/>
-                <w:szCs w:val="18"/>
-              </w:rPr>
-              <w:t>}</w:t>
+              <w:t>${d.cfrfee.feedata.amountpaid}</w:t>
             </w:r>
           </w:p>
         </w:tc>
@@ -2968,7 +2302,6 @@
                 <w:sz w:val="18"/>
                 <w:szCs w:val="18"/>
               </w:rPr>
-              <w:lastRenderedPageBreak/>
               <w:t>BALANCE DUE:</w:t>
             </w:r>
           </w:p>
@@ -3083,10 +2416,8 @@
                 <w:sz w:val="18"/>
                 <w:szCs w:val="18"/>
               </w:rPr>
-              <w:t>${</w:t>
-            </w:r>
-            <w:proofErr w:type="spellStart"/>
-            <w:proofErr w:type="gramStart"/>
+              <w:t>${d.</w:t>
+            </w:r>
             <w:r>
               <w:rPr>
                 <w:rFonts w:ascii="BC Sans" w:eastAsia="BC Sans" w:hAnsi="BC Sans" w:cs="BC Sans"/>
@@ -3095,30 +2426,8 @@
                 <w:sz w:val="18"/>
                 <w:szCs w:val="18"/>
               </w:rPr>
-              <w:t>d.</w:t>
-            </w:r>
-            <w:r>
-              <w:rPr>
-                <w:rFonts w:ascii="BC Sans" w:eastAsia="BC Sans" w:hAnsi="BC Sans" w:cs="BC Sans"/>
-                <w:b/>
-                <w:color w:val="A61C00"/>
-                <w:sz w:val="18"/>
-                <w:szCs w:val="18"/>
-              </w:rPr>
-              <w:t>cfrfee</w:t>
-            </w:r>
-            <w:proofErr w:type="gramEnd"/>
-            <w:r>
-              <w:rPr>
-                <w:rFonts w:ascii="BC Sans" w:eastAsia="BC Sans" w:hAnsi="BC Sans" w:cs="BC Sans"/>
-                <w:b/>
-                <w:color w:val="A61C00"/>
-                <w:sz w:val="18"/>
-                <w:szCs w:val="18"/>
-              </w:rPr>
-              <w:t>.feedata.balanceDue</w:t>
-            </w:r>
-            <w:proofErr w:type="spellEnd"/>
+              <w:t>cfrfee.feedata.balanceDue</w:t>
+            </w:r>
             <w:r>
               <w:rPr>
                 <w:rFonts w:ascii="BC Sans" w:eastAsia="BC Sans" w:hAnsi="BC Sans" w:cs="BC Sans"/>
@@ -3290,29 +2599,7 @@
           <w:sz w:val="16"/>
           <w:szCs w:val="16"/>
         </w:rPr>
-        <w:t>Payment Method: {</w:t>
-      </w:r>
-      <w:proofErr w:type="spellStart"/>
-      <w:proofErr w:type="gramStart"/>
-      <w:r>
-        <w:rPr>
-          <w:rFonts w:ascii="BC Sans" w:eastAsia="BC Sans" w:hAnsi="BC Sans" w:cs="BC Sans"/>
-          <w:color w:val="A6A6A6"/>
-          <w:sz w:val="16"/>
-          <w:szCs w:val="16"/>
-        </w:rPr>
-        <w:t>d.paymentInfo.cardType</w:t>
-      </w:r>
-      <w:proofErr w:type="spellEnd"/>
-      <w:proofErr w:type="gramEnd"/>
-      <w:r>
-        <w:rPr>
-          <w:rFonts w:ascii="BC Sans" w:eastAsia="BC Sans" w:hAnsi="BC Sans" w:cs="BC Sans"/>
-          <w:color w:val="A6A6A6"/>
-          <w:sz w:val="16"/>
-          <w:szCs w:val="16"/>
-        </w:rPr>
-        <w:t>}</w:t>
+        <w:t>Payment Method: {d.paymentInfo.cardType}</w:t>
       </w:r>
     </w:p>
     <w:p>
@@ -3334,18 +2621,7 @@
           <w:sz w:val="16"/>
           <w:szCs w:val="16"/>
         </w:rPr>
-        <w:t>Order ID: {</w:t>
-      </w:r>
-      <w:proofErr w:type="spellStart"/>
-      <w:proofErr w:type="gramStart"/>
-      <w:r>
-        <w:rPr>
-          <w:rFonts w:ascii="BC Sans" w:eastAsia="BC Sans" w:hAnsi="BC Sans" w:cs="BC Sans"/>
-          <w:color w:val="A6A6A6"/>
-          <w:sz w:val="16"/>
-          <w:szCs w:val="16"/>
-        </w:rPr>
-        <w:t>d.paymentInfo.</w:t>
+        <w:t>Order ID: {d.paymentInfo.</w:t>
       </w:r>
       <w:r>
         <w:rPr>
@@ -3356,8 +2632,6 @@
         </w:rPr>
         <w:t>orderId</w:t>
       </w:r>
-      <w:proofErr w:type="spellEnd"/>
-      <w:proofErr w:type="gramEnd"/>
       <w:r>
         <w:rPr>
           <w:rFonts w:ascii="BC Sans" w:eastAsia="BC Sans" w:hAnsi="BC Sans" w:cs="BC Sans"/>
@@ -3680,25 +2954,7 @@
               <w:sz w:val="16"/>
               <w:szCs w:val="16"/>
             </w:rPr>
-            <w:t xml:space="preserve">PO Box 9569 </w:t>
-          </w:r>
-          <w:proofErr w:type="spellStart"/>
-          <w:r>
-            <w:rPr>
-              <w:rFonts w:ascii="Times New Roman" w:eastAsia="Times New Roman" w:hAnsi="Times New Roman" w:cs="Times New Roman"/>
-              <w:sz w:val="16"/>
-              <w:szCs w:val="16"/>
-            </w:rPr>
-            <w:t>Stn</w:t>
-          </w:r>
-          <w:proofErr w:type="spellEnd"/>
-          <w:r>
-            <w:rPr>
-              <w:rFonts w:ascii="Times New Roman" w:eastAsia="Times New Roman" w:hAnsi="Times New Roman" w:cs="Times New Roman"/>
-              <w:sz w:val="16"/>
-              <w:szCs w:val="16"/>
-            </w:rPr>
-            <w:t xml:space="preserve"> Prov Govt               </w:t>
+            <w:t xml:space="preserve">PO Box 9569 Stn Prov Govt               </w:t>
           </w:r>
         </w:p>
         <w:p>
@@ -3720,25 +2976,7 @@
               <w:sz w:val="16"/>
               <w:szCs w:val="16"/>
             </w:rPr>
-            <w:t xml:space="preserve">Victoria </w:t>
-          </w:r>
-          <w:proofErr w:type="gramStart"/>
-          <w:r>
-            <w:rPr>
-              <w:rFonts w:ascii="Times New Roman" w:eastAsia="Times New Roman" w:hAnsi="Times New Roman" w:cs="Times New Roman"/>
-              <w:sz w:val="16"/>
-              <w:szCs w:val="16"/>
-            </w:rPr>
-            <w:t>BC  V</w:t>
-          </w:r>
-          <w:proofErr w:type="gramEnd"/>
-          <w:r>
-            <w:rPr>
-              <w:rFonts w:ascii="Times New Roman" w:eastAsia="Times New Roman" w:hAnsi="Times New Roman" w:cs="Times New Roman"/>
-              <w:sz w:val="16"/>
-              <w:szCs w:val="16"/>
-            </w:rPr>
-            <w:t>8W 9K1</w:t>
+            <w:t>Victoria BC  V8W 9K1</w:t>
           </w:r>
         </w:p>
         <w:p>
@@ -3844,7 +3082,6 @@
             </w:r>
           </w:hyperlink>
           <w:hyperlink r:id="rId4">
-            <w:proofErr w:type="spellStart"/>
             <w:r>
               <w:rPr>
                 <w:rFonts w:ascii="Times New Roman" w:eastAsia="Times New Roman" w:hAnsi="Times New Roman" w:cs="Times New Roman"/>
@@ -3853,18 +3090,7 @@
                 <w:szCs w:val="16"/>
                 <w:u w:val="single"/>
               </w:rPr>
-              <w:t>freedomofinformation</w:t>
-            </w:r>
-            <w:proofErr w:type="spellEnd"/>
-            <w:r>
-              <w:rPr>
-                <w:rFonts w:ascii="Times New Roman" w:eastAsia="Times New Roman" w:hAnsi="Times New Roman" w:cs="Times New Roman"/>
-                <w:color w:val="0563C1"/>
-                <w:sz w:val="16"/>
-                <w:szCs w:val="16"/>
-                <w:u w:val="single"/>
-              </w:rPr>
-              <w:t>/</w:t>
+              <w:t>freedomofinformation/</w:t>
             </w:r>
           </w:hyperlink>
         </w:p>
@@ -3914,7 +3140,15 @@
               <w:sz w:val="16"/>
               <w:szCs w:val="16"/>
             </w:rPr>
-            <w:t>250-387-9843</w:t>
+            <w:t>250-387-</w:t>
+          </w:r>
+          <w:r>
+            <w:rPr>
+              <w:rFonts w:ascii="Times New Roman" w:eastAsia="Times New Roman" w:hAnsi="Times New Roman" w:cs="Times New Roman"/>
+              <w:sz w:val="16"/>
+              <w:szCs w:val="16"/>
+            </w:rPr>
+            <w:t>1321</w:t>
           </w:r>
         </w:p>
         <w:p>
@@ -3970,29 +3204,7 @@
               <w:sz w:val="12"/>
               <w:szCs w:val="12"/>
             </w:rPr>
-            <w:t>(</w:t>
-          </w:r>
-          <w:proofErr w:type="gramStart"/>
-          <w:r>
-            <w:rPr>
-              <w:rFonts w:ascii="Times New Roman" w:eastAsia="Times New Roman" w:hAnsi="Times New Roman" w:cs="Times New Roman"/>
-              <w:i/>
-              <w:color w:val="000000"/>
-              <w:sz w:val="12"/>
-              <w:szCs w:val="12"/>
-            </w:rPr>
-            <w:t>ask</w:t>
-          </w:r>
-          <w:proofErr w:type="gramEnd"/>
-          <w:r>
-            <w:rPr>
-              <w:rFonts w:ascii="Times New Roman" w:eastAsia="Times New Roman" w:hAnsi="Times New Roman" w:cs="Times New Roman"/>
-              <w:i/>
-              <w:color w:val="000000"/>
-              <w:sz w:val="12"/>
-              <w:szCs w:val="12"/>
-            </w:rPr>
-            <w:t xml:space="preserve"> for</w:t>
+            <w:t>(ask for</w:t>
           </w:r>
           <w:r>
             <w:rPr>
@@ -4453,27 +3665,7 @@
               <w:sz w:val="28"/>
               <w:szCs w:val="28"/>
             </w:rPr>
-            <w:t>Transaction # {</w:t>
-          </w:r>
-          <w:proofErr w:type="spellStart"/>
-          <w:proofErr w:type="gramStart"/>
-          <w:r>
-            <w:rPr>
-              <w:rFonts w:ascii="BC Sans" w:hAnsi="BC Sans"/>
-              <w:sz w:val="28"/>
-              <w:szCs w:val="28"/>
-            </w:rPr>
-            <w:t>d.paymentInfo.transactionId</w:t>
-          </w:r>
-          <w:proofErr w:type="spellEnd"/>
-          <w:proofErr w:type="gramEnd"/>
-          <w:r>
-            <w:rPr>
-              <w:rFonts w:ascii="BC Sans" w:hAnsi="BC Sans"/>
-              <w:sz w:val="28"/>
-              <w:szCs w:val="28"/>
-            </w:rPr>
-            <w:t>}</w:t>
+            <w:t>Transaction # {d.paymentInfo.transactionId}</w:t>
           </w:r>
         </w:p>
       </w:tc>

</xml_diff>

<commit_message>
Update system generated receipt footers to FOI Operations
</commit_message>
<xml_diff>
--- a/request-management-api/request_api/receipt_templates/cfr_fee_payment_receipt.docx
+++ b/request-management-api/request_api/receipt_templates/cfr_fee_payment_receipt.docx
@@ -1,6 +1,6 @@
 
 <file path=word/document.xml><?xml version="1.0" encoding="utf-8"?>
-<w:document xmlns:wpc="http://schemas.microsoft.com/office/word/2010/wordprocessingCanvas" xmlns:cx="http://schemas.microsoft.com/office/drawing/2014/chartex" xmlns:cx1="http://schemas.microsoft.com/office/drawing/2015/9/8/chartex" xmlns:cx2="http://schemas.microsoft.com/office/drawing/2015/10/21/chartex" xmlns:cx3="http://schemas.microsoft.com/office/drawing/2016/5/9/chartex" xmlns:cx4="http://schemas.microsoft.com/office/drawing/2016/5/10/chartex" xmlns:cx5="http://schemas.microsoft.com/office/drawing/2016/5/11/chartex" xmlns:cx6="http://schemas.microsoft.com/office/drawing/2016/5/12/chartex" xmlns:cx7="http://schemas.microsoft.com/office/drawing/2016/5/13/chartex" xmlns:cx8="http://schemas.microsoft.com/office/drawing/2016/5/14/chartex" xmlns:mc="http://schemas.openxmlformats.org/markup-compatibility/2006" xmlns:aink="http://schemas.microsoft.com/office/drawing/2016/ink" xmlns:am3d="http://schemas.microsoft.com/office/drawing/2017/model3d" xmlns:o="urn:schemas-microsoft-com:office:office" xmlns:oel="http://schemas.microsoft.com/office/2019/extlst" xmlns:r="http://schemas.openxmlformats.org/officeDocument/2006/relationships" xmlns:m="http://schemas.openxmlformats.org/officeDocument/2006/math" xmlns:v="urn:schemas-microsoft-com:vml" xmlns:wp14="http://schemas.microsoft.com/office/word/2010/wordprocessingDrawing" xmlns:wp="http://schemas.openxmlformats.org/drawingml/2006/wordprocessingDrawing" xmlns:w10="urn:schemas-microsoft-com:office:word" xmlns:w="http://schemas.openxmlformats.org/wordprocessingml/2006/main" xmlns:w14="http://schemas.microsoft.com/office/word/2010/wordml" xmlns:w15="http://schemas.microsoft.com/office/word/2012/wordml" xmlns:w16cex="http://schemas.microsoft.com/office/word/2018/wordml/cex" xmlns:w16cid="http://schemas.microsoft.com/office/word/2016/wordml/cid" xmlns:w16="http://schemas.microsoft.com/office/word/2018/wordml" xmlns:w16sdtdh="http://schemas.microsoft.com/office/word/2020/wordml/sdtdatahash" xmlns:w16se="http://schemas.microsoft.com/office/word/2015/wordml/symex" xmlns:wpg="http://schemas.microsoft.com/office/word/2010/wordprocessingGroup" xmlns:wpi="http://schemas.microsoft.com/office/word/2010/wordprocessingInk" xmlns:wne="http://schemas.microsoft.com/office/word/2006/wordml" xmlns:wps="http://schemas.microsoft.com/office/word/2010/wordprocessingShape" mc:Ignorable="w14 w15 w16se w16cid w16 w16cex w16sdtdh wp14">
+<w:document xmlns:wpc="http://schemas.microsoft.com/office/word/2010/wordprocessingCanvas" xmlns:cx="http://schemas.microsoft.com/office/drawing/2014/chartex" xmlns:cx1="http://schemas.microsoft.com/office/drawing/2015/9/8/chartex" xmlns:cx2="http://schemas.microsoft.com/office/drawing/2015/10/21/chartex" xmlns:cx3="http://schemas.microsoft.com/office/drawing/2016/5/9/chartex" xmlns:cx4="http://schemas.microsoft.com/office/drawing/2016/5/10/chartex" xmlns:cx5="http://schemas.microsoft.com/office/drawing/2016/5/11/chartex" xmlns:cx6="http://schemas.microsoft.com/office/drawing/2016/5/12/chartex" xmlns:cx7="http://schemas.microsoft.com/office/drawing/2016/5/13/chartex" xmlns:cx8="http://schemas.microsoft.com/office/drawing/2016/5/14/chartex" xmlns:mc="http://schemas.openxmlformats.org/markup-compatibility/2006" xmlns:aink="http://schemas.microsoft.com/office/drawing/2016/ink" xmlns:am3d="http://schemas.microsoft.com/office/drawing/2017/model3d" xmlns:o="urn:schemas-microsoft-com:office:office" xmlns:oel="http://schemas.microsoft.com/office/2019/extlst" xmlns:r="http://schemas.openxmlformats.org/officeDocument/2006/relationships" xmlns:m="http://schemas.openxmlformats.org/officeDocument/2006/math" xmlns:v="urn:schemas-microsoft-com:vml" xmlns:wp14="http://schemas.microsoft.com/office/word/2010/wordprocessingDrawing" xmlns:wp="http://schemas.openxmlformats.org/drawingml/2006/wordprocessingDrawing" xmlns:w10="urn:schemas-microsoft-com:office:word" xmlns:w="http://schemas.openxmlformats.org/wordprocessingml/2006/main" xmlns:w14="http://schemas.microsoft.com/office/word/2010/wordml" xmlns:w15="http://schemas.microsoft.com/office/word/2012/wordml" xmlns:w16cex="http://schemas.microsoft.com/office/word/2018/wordml/cex" xmlns:w16cid="http://schemas.microsoft.com/office/word/2016/wordml/cid" xmlns:w16="http://schemas.microsoft.com/office/word/2018/wordml" xmlns:w16du="http://schemas.microsoft.com/office/word/2023/wordml/word16du" xmlns:w16sdtdh="http://schemas.microsoft.com/office/word/2020/wordml/sdtdatahash" xmlns:w16se="http://schemas.microsoft.com/office/word/2015/wordml/symex" xmlns:wpg="http://schemas.microsoft.com/office/word/2010/wordprocessingGroup" xmlns:wpi="http://schemas.microsoft.com/office/word/2010/wordprocessingInk" xmlns:wne="http://schemas.microsoft.com/office/word/2006/wordml" xmlns:wps="http://schemas.microsoft.com/office/word/2010/wordprocessingShape" mc:Ignorable="w14 w15 w16se w16cid w16 w16cex w16sdtdh w16du wp14">
   <w:body>
     <w:tbl>
       <w:tblPr>
@@ -446,6 +446,7 @@
                 <w:sz w:val="18"/>
                 <w:szCs w:val="18"/>
               </w:rPr>
+              <w:lastRenderedPageBreak/>
               <w:t>Fee Description</w:t>
             </w:r>
           </w:p>
@@ -1091,6 +1092,7 @@
                 <w:sz w:val="18"/>
                 <w:szCs w:val="18"/>
               </w:rPr>
+              <w:lastRenderedPageBreak/>
               <w:t>Producing a Record</w:t>
             </w:r>
           </w:p>
@@ -1386,7 +1388,17 @@
                 <w:sz w:val="18"/>
                 <w:szCs w:val="18"/>
               </w:rPr>
-              <w:t>estimatediaopreparinghrs:add(.estimatedministrypreparinghrs) }</w:t>
+              <w:t>estimatediaopreparinghrs:add(.e</w:t>
+            </w:r>
+            <w:r>
+              <w:rPr>
+                <w:rFonts w:ascii="BC Sans" w:eastAsia="BC Sans" w:hAnsi="BC Sans" w:cs="BC Sans"/>
+                <w:color w:val="000000"/>
+                <w:sz w:val="18"/>
+                <w:szCs w:val="18"/>
+              </w:rPr>
+              <w:lastRenderedPageBreak/>
+              <w:t>stimatedministrypreparinghrs) }</w:t>
             </w:r>
           </w:p>
         </w:tc>
@@ -1415,6 +1427,7 @@
                 <w:sz w:val="18"/>
                 <w:szCs w:val="18"/>
               </w:rPr>
+              <w:lastRenderedPageBreak/>
               <w:t>$30.00</w:t>
             </w:r>
           </w:p>
@@ -1478,7 +1491,17 @@
                 <w:sz w:val="18"/>
                 <w:szCs w:val="18"/>
               </w:rPr>
-              <w:t>estimatediaopreparinghrs:add(.estimatedministrypreparinghrs):mul(30):formatN(2)}</w:t>
+              <w:t>estimatediaopreparin</w:t>
+            </w:r>
+            <w:r>
+              <w:rPr>
+                <w:rFonts w:ascii="BC Sans" w:eastAsia="BC Sans" w:hAnsi="BC Sans" w:cs="BC Sans"/>
+                <w:color w:val="000000"/>
+                <w:sz w:val="18"/>
+                <w:szCs w:val="18"/>
+              </w:rPr>
+              <w:lastRenderedPageBreak/>
+              <w:t>ghrs:add(.estimatedministrypreparinghrs):mul(30):formatN(2)}</w:t>
             </w:r>
           </w:p>
         </w:tc>
@@ -1507,6 +1530,7 @@
                 <w:sz w:val="18"/>
                 <w:szCs w:val="18"/>
               </w:rPr>
+              <w:lastRenderedPageBreak/>
               <w:t>$0.00</w:t>
             </w:r>
           </w:p>
@@ -1570,7 +1594,17 @@
                 <w:sz w:val="18"/>
                 <w:szCs w:val="18"/>
               </w:rPr>
-              <w:t>estimatediaopreparinghrs:add(.estimatedministrypreparinghrs):mul(30):formatN(2)}</w:t>
+              <w:t>estimatediaopreparinghrs:add(</w:t>
+            </w:r>
+            <w:r>
+              <w:rPr>
+                <w:rFonts w:ascii="BC Sans" w:eastAsia="BC Sans" w:hAnsi="BC Sans" w:cs="BC Sans"/>
+                <w:color w:val="000000"/>
+                <w:sz w:val="18"/>
+                <w:szCs w:val="18"/>
+              </w:rPr>
+              <w:lastRenderedPageBreak/>
+              <w:t>.estimatedministrypreparinghrs):mul(30):formatN(2)}</w:t>
             </w:r>
           </w:p>
         </w:tc>
@@ -1603,6 +1637,7 @@
                 <w:sz w:val="18"/>
                 <w:szCs w:val="18"/>
               </w:rPr>
+              <w:lastRenderedPageBreak/>
               <w:t>Scanned copy of Paper Record</w:t>
             </w:r>
           </w:p>
@@ -2302,6 +2337,7 @@
                 <w:sz w:val="18"/>
                 <w:szCs w:val="18"/>
               </w:rPr>
+              <w:lastRenderedPageBreak/>
               <w:t>BALANCE DUE:</w:t>
             </w:r>
           </w:p>
@@ -2529,6 +2565,7 @@
           <w:b/>
           <w:color w:val="0A3266"/>
         </w:rPr>
+        <w:lastRenderedPageBreak/>
         <w:t>This is a confirmation of payment.</w:t>
       </w:r>
     </w:p>
@@ -2656,12 +2693,8 @@
       </w:pPr>
     </w:p>
     <w:sectPr>
-      <w:headerReference w:type="even" r:id="rId7"/>
-      <w:headerReference w:type="default" r:id="rId8"/>
-      <w:footerReference w:type="even" r:id="rId9"/>
-      <w:footerReference w:type="default" r:id="rId10"/>
-      <w:headerReference w:type="first" r:id="rId11"/>
-      <w:footerReference w:type="first" r:id="rId12"/>
+      <w:headerReference w:type="default" r:id="rId7"/>
+      <w:footerReference w:type="default" r:id="rId8"/>
       <w:pgSz w:w="12240" w:h="15840"/>
       <w:pgMar w:top="1440" w:right="1440" w:bottom="1440" w:left="1440" w:header="708" w:footer="708" w:gutter="0"/>
       <w:pgNumType w:start="1"/>
@@ -2672,7 +2705,7 @@
 </file>
 
 <file path=word/endnotes.xml><?xml version="1.0" encoding="utf-8"?>
-<w:endnotes xmlns:wpc="http://schemas.microsoft.com/office/word/2010/wordprocessingCanvas" xmlns:cx="http://schemas.microsoft.com/office/drawing/2014/chartex" xmlns:cx1="http://schemas.microsoft.com/office/drawing/2015/9/8/chartex" xmlns:cx2="http://schemas.microsoft.com/office/drawing/2015/10/21/chartex" xmlns:cx3="http://schemas.microsoft.com/office/drawing/2016/5/9/chartex" xmlns:cx4="http://schemas.microsoft.com/office/drawing/2016/5/10/chartex" xmlns:cx5="http://schemas.microsoft.com/office/drawing/2016/5/11/chartex" xmlns:cx6="http://schemas.microsoft.com/office/drawing/2016/5/12/chartex" xmlns:cx7="http://schemas.microsoft.com/office/drawing/2016/5/13/chartex" xmlns:cx8="http://schemas.microsoft.com/office/drawing/2016/5/14/chartex" xmlns:mc="http://schemas.openxmlformats.org/markup-compatibility/2006" xmlns:aink="http://schemas.microsoft.com/office/drawing/2016/ink" xmlns:am3d="http://schemas.microsoft.com/office/drawing/2017/model3d" xmlns:o="urn:schemas-microsoft-com:office:office" xmlns:oel="http://schemas.microsoft.com/office/2019/extlst" xmlns:r="http://schemas.openxmlformats.org/officeDocument/2006/relationships" xmlns:m="http://schemas.openxmlformats.org/officeDocument/2006/math" xmlns:v="urn:schemas-microsoft-com:vml" xmlns:wp14="http://schemas.microsoft.com/office/word/2010/wordprocessingDrawing" xmlns:wp="http://schemas.openxmlformats.org/drawingml/2006/wordprocessingDrawing" xmlns:w10="urn:schemas-microsoft-com:office:word" xmlns:w="http://schemas.openxmlformats.org/wordprocessingml/2006/main" xmlns:w14="http://schemas.microsoft.com/office/word/2010/wordml" xmlns:w15="http://schemas.microsoft.com/office/word/2012/wordml" xmlns:w16cex="http://schemas.microsoft.com/office/word/2018/wordml/cex" xmlns:w16cid="http://schemas.microsoft.com/office/word/2016/wordml/cid" xmlns:w16="http://schemas.microsoft.com/office/word/2018/wordml" xmlns:w16sdtdh="http://schemas.microsoft.com/office/word/2020/wordml/sdtdatahash" xmlns:w16se="http://schemas.microsoft.com/office/word/2015/wordml/symex" xmlns:wpg="http://schemas.microsoft.com/office/word/2010/wordprocessingGroup" xmlns:wpi="http://schemas.microsoft.com/office/word/2010/wordprocessingInk" xmlns:wne="http://schemas.microsoft.com/office/word/2006/wordml" xmlns:wps="http://schemas.microsoft.com/office/word/2010/wordprocessingShape" mc:Ignorable="w14 w15 w16se w16cid w16 w16cex w16sdtdh wp14">
+<w:endnotes xmlns:wpc="http://schemas.microsoft.com/office/word/2010/wordprocessingCanvas" xmlns:cx="http://schemas.microsoft.com/office/drawing/2014/chartex" xmlns:cx1="http://schemas.microsoft.com/office/drawing/2015/9/8/chartex" xmlns:cx2="http://schemas.microsoft.com/office/drawing/2015/10/21/chartex" xmlns:cx3="http://schemas.microsoft.com/office/drawing/2016/5/9/chartex" xmlns:cx4="http://schemas.microsoft.com/office/drawing/2016/5/10/chartex" xmlns:cx5="http://schemas.microsoft.com/office/drawing/2016/5/11/chartex" xmlns:cx6="http://schemas.microsoft.com/office/drawing/2016/5/12/chartex" xmlns:cx7="http://schemas.microsoft.com/office/drawing/2016/5/13/chartex" xmlns:cx8="http://schemas.microsoft.com/office/drawing/2016/5/14/chartex" xmlns:mc="http://schemas.openxmlformats.org/markup-compatibility/2006" xmlns:aink="http://schemas.microsoft.com/office/drawing/2016/ink" xmlns:am3d="http://schemas.microsoft.com/office/drawing/2017/model3d" xmlns:o="urn:schemas-microsoft-com:office:office" xmlns:oel="http://schemas.microsoft.com/office/2019/extlst" xmlns:r="http://schemas.openxmlformats.org/officeDocument/2006/relationships" xmlns:m="http://schemas.openxmlformats.org/officeDocument/2006/math" xmlns:v="urn:schemas-microsoft-com:vml" xmlns:wp14="http://schemas.microsoft.com/office/word/2010/wordprocessingDrawing" xmlns:wp="http://schemas.openxmlformats.org/drawingml/2006/wordprocessingDrawing" xmlns:w10="urn:schemas-microsoft-com:office:word" xmlns:w="http://schemas.openxmlformats.org/wordprocessingml/2006/main" xmlns:w14="http://schemas.microsoft.com/office/word/2010/wordml" xmlns:w15="http://schemas.microsoft.com/office/word/2012/wordml" xmlns:w16cex="http://schemas.microsoft.com/office/word/2018/wordml/cex" xmlns:w16cid="http://schemas.microsoft.com/office/word/2016/wordml/cid" xmlns:w16="http://schemas.microsoft.com/office/word/2018/wordml" xmlns:w16du="http://schemas.microsoft.com/office/word/2023/wordml/word16du" xmlns:w16sdtdh="http://schemas.microsoft.com/office/word/2020/wordml/sdtdatahash" xmlns:w16se="http://schemas.microsoft.com/office/word/2015/wordml/symex" xmlns:wpg="http://schemas.microsoft.com/office/word/2010/wordprocessingGroup" xmlns:wpi="http://schemas.microsoft.com/office/word/2010/wordprocessingInk" xmlns:wne="http://schemas.microsoft.com/office/word/2006/wordml" xmlns:wps="http://schemas.microsoft.com/office/word/2010/wordprocessingShape" mc:Ignorable="w14 w15 w16se w16cid w16 w16cex w16sdtdh w16du wp14">
   <w:endnote w:type="separator" w:id="-1">
     <w:p>
       <w:r>
@@ -2691,17 +2724,7 @@
 </file>
 
 <file path=word/footer1.xml><?xml version="1.0" encoding="utf-8"?>
-<w:ftr xmlns:wpc="http://schemas.microsoft.com/office/word/2010/wordprocessingCanvas" xmlns:cx="http://schemas.microsoft.com/office/drawing/2014/chartex" xmlns:cx1="http://schemas.microsoft.com/office/drawing/2015/9/8/chartex" xmlns:cx2="http://schemas.microsoft.com/office/drawing/2015/10/21/chartex" xmlns:cx3="http://schemas.microsoft.com/office/drawing/2016/5/9/chartex" xmlns:cx4="http://schemas.microsoft.com/office/drawing/2016/5/10/chartex" xmlns:cx5="http://schemas.microsoft.com/office/drawing/2016/5/11/chartex" xmlns:cx6="http://schemas.microsoft.com/office/drawing/2016/5/12/chartex" xmlns:cx7="http://schemas.microsoft.com/office/drawing/2016/5/13/chartex" xmlns:cx8="http://schemas.microsoft.com/office/drawing/2016/5/14/chartex" xmlns:mc="http://schemas.openxmlformats.org/markup-compatibility/2006" xmlns:aink="http://schemas.microsoft.com/office/drawing/2016/ink" xmlns:am3d="http://schemas.microsoft.com/office/drawing/2017/model3d" xmlns:o="urn:schemas-microsoft-com:office:office" xmlns:oel="http://schemas.microsoft.com/office/2019/extlst" xmlns:r="http://schemas.openxmlformats.org/officeDocument/2006/relationships" xmlns:m="http://schemas.openxmlformats.org/officeDocument/2006/math" xmlns:v="urn:schemas-microsoft-com:vml" xmlns:wp14="http://schemas.microsoft.com/office/word/2010/wordprocessingDrawing" xmlns:wp="http://schemas.openxmlformats.org/drawingml/2006/wordprocessingDrawing" xmlns:w10="urn:schemas-microsoft-com:office:word" xmlns:w="http://schemas.openxmlformats.org/wordprocessingml/2006/main" xmlns:w14="http://schemas.microsoft.com/office/word/2010/wordml" xmlns:w15="http://schemas.microsoft.com/office/word/2012/wordml" xmlns:w16cex="http://schemas.microsoft.com/office/word/2018/wordml/cex" xmlns:w16cid="http://schemas.microsoft.com/office/word/2016/wordml/cid" xmlns:w16="http://schemas.microsoft.com/office/word/2018/wordml" xmlns:w16sdtdh="http://schemas.microsoft.com/office/word/2020/wordml/sdtdatahash" xmlns:w16se="http://schemas.microsoft.com/office/word/2015/wordml/symex" xmlns:wpg="http://schemas.microsoft.com/office/word/2010/wordprocessingGroup" xmlns:wpi="http://schemas.microsoft.com/office/word/2010/wordprocessingInk" xmlns:wne="http://schemas.microsoft.com/office/word/2006/wordml" xmlns:wps="http://schemas.microsoft.com/office/word/2010/wordprocessingShape" mc:Ignorable="w14 w15 w16se w16cid w16 w16cex w16sdtdh wp14">
-  <w:p>
-    <w:pPr>
-      <w:pStyle w:val="Footer"/>
-    </w:pPr>
-  </w:p>
-</w:ftr>
-</file>
-
-<file path=word/footer2.xml><?xml version="1.0" encoding="utf-8"?>
-<w:ftr xmlns:wpc="http://schemas.microsoft.com/office/word/2010/wordprocessingCanvas" xmlns:cx="http://schemas.microsoft.com/office/drawing/2014/chartex" xmlns:cx1="http://schemas.microsoft.com/office/drawing/2015/9/8/chartex" xmlns:cx2="http://schemas.microsoft.com/office/drawing/2015/10/21/chartex" xmlns:cx3="http://schemas.microsoft.com/office/drawing/2016/5/9/chartex" xmlns:cx4="http://schemas.microsoft.com/office/drawing/2016/5/10/chartex" xmlns:cx5="http://schemas.microsoft.com/office/drawing/2016/5/11/chartex" xmlns:cx6="http://schemas.microsoft.com/office/drawing/2016/5/12/chartex" xmlns:cx7="http://schemas.microsoft.com/office/drawing/2016/5/13/chartex" xmlns:cx8="http://schemas.microsoft.com/office/drawing/2016/5/14/chartex" xmlns:mc="http://schemas.openxmlformats.org/markup-compatibility/2006" xmlns:aink="http://schemas.microsoft.com/office/drawing/2016/ink" xmlns:am3d="http://schemas.microsoft.com/office/drawing/2017/model3d" xmlns:o="urn:schemas-microsoft-com:office:office" xmlns:oel="http://schemas.microsoft.com/office/2019/extlst" xmlns:r="http://schemas.openxmlformats.org/officeDocument/2006/relationships" xmlns:m="http://schemas.openxmlformats.org/officeDocument/2006/math" xmlns:v="urn:schemas-microsoft-com:vml" xmlns:wp14="http://schemas.microsoft.com/office/word/2010/wordprocessingDrawing" xmlns:wp="http://schemas.openxmlformats.org/drawingml/2006/wordprocessingDrawing" xmlns:w10="urn:schemas-microsoft-com:office:word" xmlns:w="http://schemas.openxmlformats.org/wordprocessingml/2006/main" xmlns:w14="http://schemas.microsoft.com/office/word/2010/wordml" xmlns:w15="http://schemas.microsoft.com/office/word/2012/wordml" xmlns:w16cex="http://schemas.microsoft.com/office/word/2018/wordml/cex" xmlns:w16cid="http://schemas.microsoft.com/office/word/2016/wordml/cid" xmlns:w16="http://schemas.microsoft.com/office/word/2018/wordml" xmlns:w16sdtdh="http://schemas.microsoft.com/office/word/2020/wordml/sdtdatahash" xmlns:w16se="http://schemas.microsoft.com/office/word/2015/wordml/symex" xmlns:wpg="http://schemas.microsoft.com/office/word/2010/wordprocessingGroup" xmlns:wpi="http://schemas.microsoft.com/office/word/2010/wordprocessingInk" xmlns:wne="http://schemas.microsoft.com/office/word/2006/wordml" xmlns:wps="http://schemas.microsoft.com/office/word/2010/wordprocessingShape" mc:Ignorable="w14 w15 w16se w16cid w16 w16cex w16sdtdh wp14">
+<w:ftr xmlns:wpc="http://schemas.microsoft.com/office/word/2010/wordprocessingCanvas" xmlns:cx="http://schemas.microsoft.com/office/drawing/2014/chartex" xmlns:cx1="http://schemas.microsoft.com/office/drawing/2015/9/8/chartex" xmlns:cx2="http://schemas.microsoft.com/office/drawing/2015/10/21/chartex" xmlns:cx3="http://schemas.microsoft.com/office/drawing/2016/5/9/chartex" xmlns:cx4="http://schemas.microsoft.com/office/drawing/2016/5/10/chartex" xmlns:cx5="http://schemas.microsoft.com/office/drawing/2016/5/11/chartex" xmlns:cx6="http://schemas.microsoft.com/office/drawing/2016/5/12/chartex" xmlns:cx7="http://schemas.microsoft.com/office/drawing/2016/5/13/chartex" xmlns:cx8="http://schemas.microsoft.com/office/drawing/2016/5/14/chartex" xmlns:mc="http://schemas.openxmlformats.org/markup-compatibility/2006" xmlns:aink="http://schemas.microsoft.com/office/drawing/2016/ink" xmlns:am3d="http://schemas.microsoft.com/office/drawing/2017/model3d" xmlns:o="urn:schemas-microsoft-com:office:office" xmlns:oel="http://schemas.microsoft.com/office/2019/extlst" xmlns:r="http://schemas.openxmlformats.org/officeDocument/2006/relationships" xmlns:m="http://schemas.openxmlformats.org/officeDocument/2006/math" xmlns:v="urn:schemas-microsoft-com:vml" xmlns:wp14="http://schemas.microsoft.com/office/word/2010/wordprocessingDrawing" xmlns:wp="http://schemas.openxmlformats.org/drawingml/2006/wordprocessingDrawing" xmlns:w10="urn:schemas-microsoft-com:office:word" xmlns:w="http://schemas.openxmlformats.org/wordprocessingml/2006/main" xmlns:w14="http://schemas.microsoft.com/office/word/2010/wordml" xmlns:w15="http://schemas.microsoft.com/office/word/2012/wordml" xmlns:w16cex="http://schemas.microsoft.com/office/word/2018/wordml/cex" xmlns:w16cid="http://schemas.microsoft.com/office/word/2016/wordml/cid" xmlns:w16="http://schemas.microsoft.com/office/word/2018/wordml" xmlns:w16du="http://schemas.microsoft.com/office/word/2023/wordml/word16du" xmlns:w16sdtdh="http://schemas.microsoft.com/office/word/2020/wordml/sdtdatahash" xmlns:w16se="http://schemas.microsoft.com/office/word/2015/wordml/symex" xmlns:wpg="http://schemas.microsoft.com/office/word/2010/wordprocessingGroup" xmlns:wpi="http://schemas.microsoft.com/office/word/2010/wordprocessingInk" xmlns:wne="http://schemas.microsoft.com/office/word/2006/wordml" xmlns:wps="http://schemas.microsoft.com/office/word/2010/wordprocessingShape" mc:Ignorable="w14 w15 w16se w16cid w16 w16cex w16sdtdh w16du wp14">
   <w:p>
     <w:pPr>
       <w:widowControl w:val="0"/>
@@ -2886,7 +2909,15 @@
               <w:sz w:val="16"/>
               <w:szCs w:val="16"/>
             </w:rPr>
-            <w:t xml:space="preserve">Information Access Operations                 </w:t>
+            <w:t>FOI</w:t>
+          </w:r>
+          <w:r>
+            <w:rPr>
+              <w:rFonts w:ascii="Times New Roman" w:eastAsia="Times New Roman" w:hAnsi="Times New Roman" w:cs="Times New Roman"/>
+              <w:sz w:val="16"/>
+              <w:szCs w:val="16"/>
+            </w:rPr>
+            <w:t xml:space="preserve"> Operations                 </w:t>
           </w:r>
         </w:p>
         <w:p>
@@ -3454,18 +3485,8 @@
 </w:ftr>
 </file>
 
-<file path=word/footer3.xml><?xml version="1.0" encoding="utf-8"?>
-<w:ftr xmlns:wpc="http://schemas.microsoft.com/office/word/2010/wordprocessingCanvas" xmlns:cx="http://schemas.microsoft.com/office/drawing/2014/chartex" xmlns:cx1="http://schemas.microsoft.com/office/drawing/2015/9/8/chartex" xmlns:cx2="http://schemas.microsoft.com/office/drawing/2015/10/21/chartex" xmlns:cx3="http://schemas.microsoft.com/office/drawing/2016/5/9/chartex" xmlns:cx4="http://schemas.microsoft.com/office/drawing/2016/5/10/chartex" xmlns:cx5="http://schemas.microsoft.com/office/drawing/2016/5/11/chartex" xmlns:cx6="http://schemas.microsoft.com/office/drawing/2016/5/12/chartex" xmlns:cx7="http://schemas.microsoft.com/office/drawing/2016/5/13/chartex" xmlns:cx8="http://schemas.microsoft.com/office/drawing/2016/5/14/chartex" xmlns:mc="http://schemas.openxmlformats.org/markup-compatibility/2006" xmlns:aink="http://schemas.microsoft.com/office/drawing/2016/ink" xmlns:am3d="http://schemas.microsoft.com/office/drawing/2017/model3d" xmlns:o="urn:schemas-microsoft-com:office:office" xmlns:oel="http://schemas.microsoft.com/office/2019/extlst" xmlns:r="http://schemas.openxmlformats.org/officeDocument/2006/relationships" xmlns:m="http://schemas.openxmlformats.org/officeDocument/2006/math" xmlns:v="urn:schemas-microsoft-com:vml" xmlns:wp14="http://schemas.microsoft.com/office/word/2010/wordprocessingDrawing" xmlns:wp="http://schemas.openxmlformats.org/drawingml/2006/wordprocessingDrawing" xmlns:w10="urn:schemas-microsoft-com:office:word" xmlns:w="http://schemas.openxmlformats.org/wordprocessingml/2006/main" xmlns:w14="http://schemas.microsoft.com/office/word/2010/wordml" xmlns:w15="http://schemas.microsoft.com/office/word/2012/wordml" xmlns:w16cex="http://schemas.microsoft.com/office/word/2018/wordml/cex" xmlns:w16cid="http://schemas.microsoft.com/office/word/2016/wordml/cid" xmlns:w16="http://schemas.microsoft.com/office/word/2018/wordml" xmlns:w16sdtdh="http://schemas.microsoft.com/office/word/2020/wordml/sdtdatahash" xmlns:w16se="http://schemas.microsoft.com/office/word/2015/wordml/symex" xmlns:wpg="http://schemas.microsoft.com/office/word/2010/wordprocessingGroup" xmlns:wpi="http://schemas.microsoft.com/office/word/2010/wordprocessingInk" xmlns:wne="http://schemas.microsoft.com/office/word/2006/wordml" xmlns:wps="http://schemas.microsoft.com/office/word/2010/wordprocessingShape" mc:Ignorable="w14 w15 w16se w16cid w16 w16cex w16sdtdh wp14">
-  <w:p>
-    <w:pPr>
-      <w:pStyle w:val="Footer"/>
-    </w:pPr>
-  </w:p>
-</w:ftr>
-</file>
-
 <file path=word/footnotes.xml><?xml version="1.0" encoding="utf-8"?>
-<w:footnotes xmlns:wpc="http://schemas.microsoft.com/office/word/2010/wordprocessingCanvas" xmlns:cx="http://schemas.microsoft.com/office/drawing/2014/chartex" xmlns:cx1="http://schemas.microsoft.com/office/drawing/2015/9/8/chartex" xmlns:cx2="http://schemas.microsoft.com/office/drawing/2015/10/21/chartex" xmlns:cx3="http://schemas.microsoft.com/office/drawing/2016/5/9/chartex" xmlns:cx4="http://schemas.microsoft.com/office/drawing/2016/5/10/chartex" xmlns:cx5="http://schemas.microsoft.com/office/drawing/2016/5/11/chartex" xmlns:cx6="http://schemas.microsoft.com/office/drawing/2016/5/12/chartex" xmlns:cx7="http://schemas.microsoft.com/office/drawing/2016/5/13/chartex" xmlns:cx8="http://schemas.microsoft.com/office/drawing/2016/5/14/chartex" xmlns:mc="http://schemas.openxmlformats.org/markup-compatibility/2006" xmlns:aink="http://schemas.microsoft.com/office/drawing/2016/ink" xmlns:am3d="http://schemas.microsoft.com/office/drawing/2017/model3d" xmlns:o="urn:schemas-microsoft-com:office:office" xmlns:oel="http://schemas.microsoft.com/office/2019/extlst" xmlns:r="http://schemas.openxmlformats.org/officeDocument/2006/relationships" xmlns:m="http://schemas.openxmlformats.org/officeDocument/2006/math" xmlns:v="urn:schemas-microsoft-com:vml" xmlns:wp14="http://schemas.microsoft.com/office/word/2010/wordprocessingDrawing" xmlns:wp="http://schemas.openxmlformats.org/drawingml/2006/wordprocessingDrawing" xmlns:w10="urn:schemas-microsoft-com:office:word" xmlns:w="http://schemas.openxmlformats.org/wordprocessingml/2006/main" xmlns:w14="http://schemas.microsoft.com/office/word/2010/wordml" xmlns:w15="http://schemas.microsoft.com/office/word/2012/wordml" xmlns:w16cex="http://schemas.microsoft.com/office/word/2018/wordml/cex" xmlns:w16cid="http://schemas.microsoft.com/office/word/2016/wordml/cid" xmlns:w16="http://schemas.microsoft.com/office/word/2018/wordml" xmlns:w16sdtdh="http://schemas.microsoft.com/office/word/2020/wordml/sdtdatahash" xmlns:w16se="http://schemas.microsoft.com/office/word/2015/wordml/symex" xmlns:wpg="http://schemas.microsoft.com/office/word/2010/wordprocessingGroup" xmlns:wpi="http://schemas.microsoft.com/office/word/2010/wordprocessingInk" xmlns:wne="http://schemas.microsoft.com/office/word/2006/wordml" xmlns:wps="http://schemas.microsoft.com/office/word/2010/wordprocessingShape" mc:Ignorable="w14 w15 w16se w16cid w16 w16cex w16sdtdh wp14">
+<w:footnotes xmlns:wpc="http://schemas.microsoft.com/office/word/2010/wordprocessingCanvas" xmlns:cx="http://schemas.microsoft.com/office/drawing/2014/chartex" xmlns:cx1="http://schemas.microsoft.com/office/drawing/2015/9/8/chartex" xmlns:cx2="http://schemas.microsoft.com/office/drawing/2015/10/21/chartex" xmlns:cx3="http://schemas.microsoft.com/office/drawing/2016/5/9/chartex" xmlns:cx4="http://schemas.microsoft.com/office/drawing/2016/5/10/chartex" xmlns:cx5="http://schemas.microsoft.com/office/drawing/2016/5/11/chartex" xmlns:cx6="http://schemas.microsoft.com/office/drawing/2016/5/12/chartex" xmlns:cx7="http://schemas.microsoft.com/office/drawing/2016/5/13/chartex" xmlns:cx8="http://schemas.microsoft.com/office/drawing/2016/5/14/chartex" xmlns:mc="http://schemas.openxmlformats.org/markup-compatibility/2006" xmlns:aink="http://schemas.microsoft.com/office/drawing/2016/ink" xmlns:am3d="http://schemas.microsoft.com/office/drawing/2017/model3d" xmlns:o="urn:schemas-microsoft-com:office:office" xmlns:oel="http://schemas.microsoft.com/office/2019/extlst" xmlns:r="http://schemas.openxmlformats.org/officeDocument/2006/relationships" xmlns:m="http://schemas.openxmlformats.org/officeDocument/2006/math" xmlns:v="urn:schemas-microsoft-com:vml" xmlns:wp14="http://schemas.microsoft.com/office/word/2010/wordprocessingDrawing" xmlns:wp="http://schemas.openxmlformats.org/drawingml/2006/wordprocessingDrawing" xmlns:w10="urn:schemas-microsoft-com:office:word" xmlns:w="http://schemas.openxmlformats.org/wordprocessingml/2006/main" xmlns:w14="http://schemas.microsoft.com/office/word/2010/wordml" xmlns:w15="http://schemas.microsoft.com/office/word/2012/wordml" xmlns:w16cex="http://schemas.microsoft.com/office/word/2018/wordml/cex" xmlns:w16cid="http://schemas.microsoft.com/office/word/2016/wordml/cid" xmlns:w16="http://schemas.microsoft.com/office/word/2018/wordml" xmlns:w16du="http://schemas.microsoft.com/office/word/2023/wordml/word16du" xmlns:w16sdtdh="http://schemas.microsoft.com/office/word/2020/wordml/sdtdatahash" xmlns:w16se="http://schemas.microsoft.com/office/word/2015/wordml/symex" xmlns:wpg="http://schemas.microsoft.com/office/word/2010/wordprocessingGroup" xmlns:wpi="http://schemas.microsoft.com/office/word/2010/wordprocessingInk" xmlns:wne="http://schemas.microsoft.com/office/word/2006/wordml" xmlns:wps="http://schemas.microsoft.com/office/word/2010/wordprocessingShape" mc:Ignorable="w14 w15 w16se w16cid w16 w16cex w16sdtdh w16du wp14">
   <w:footnote w:type="separator" w:id="-1">
     <w:p>
       <w:r>
@@ -3484,17 +3505,7 @@
 </file>
 
 <file path=word/header1.xml><?xml version="1.0" encoding="utf-8"?>
-<w:hdr xmlns:wpc="http://schemas.microsoft.com/office/word/2010/wordprocessingCanvas" xmlns:cx="http://schemas.microsoft.com/office/drawing/2014/chartex" xmlns:cx1="http://schemas.microsoft.com/office/drawing/2015/9/8/chartex" xmlns:cx2="http://schemas.microsoft.com/office/drawing/2015/10/21/chartex" xmlns:cx3="http://schemas.microsoft.com/office/drawing/2016/5/9/chartex" xmlns:cx4="http://schemas.microsoft.com/office/drawing/2016/5/10/chartex" xmlns:cx5="http://schemas.microsoft.com/office/drawing/2016/5/11/chartex" xmlns:cx6="http://schemas.microsoft.com/office/drawing/2016/5/12/chartex" xmlns:cx7="http://schemas.microsoft.com/office/drawing/2016/5/13/chartex" xmlns:cx8="http://schemas.microsoft.com/office/drawing/2016/5/14/chartex" xmlns:mc="http://schemas.openxmlformats.org/markup-compatibility/2006" xmlns:aink="http://schemas.microsoft.com/office/drawing/2016/ink" xmlns:am3d="http://schemas.microsoft.com/office/drawing/2017/model3d" xmlns:o="urn:schemas-microsoft-com:office:office" xmlns:oel="http://schemas.microsoft.com/office/2019/extlst" xmlns:r="http://schemas.openxmlformats.org/officeDocument/2006/relationships" xmlns:m="http://schemas.openxmlformats.org/officeDocument/2006/math" xmlns:v="urn:schemas-microsoft-com:vml" xmlns:wp14="http://schemas.microsoft.com/office/word/2010/wordprocessingDrawing" xmlns:wp="http://schemas.openxmlformats.org/drawingml/2006/wordprocessingDrawing" xmlns:w10="urn:schemas-microsoft-com:office:word" xmlns:w="http://schemas.openxmlformats.org/wordprocessingml/2006/main" xmlns:w14="http://schemas.microsoft.com/office/word/2010/wordml" xmlns:w15="http://schemas.microsoft.com/office/word/2012/wordml" xmlns:w16cex="http://schemas.microsoft.com/office/word/2018/wordml/cex" xmlns:w16cid="http://schemas.microsoft.com/office/word/2016/wordml/cid" xmlns:w16="http://schemas.microsoft.com/office/word/2018/wordml" xmlns:w16sdtdh="http://schemas.microsoft.com/office/word/2020/wordml/sdtdatahash" xmlns:w16se="http://schemas.microsoft.com/office/word/2015/wordml/symex" xmlns:wpg="http://schemas.microsoft.com/office/word/2010/wordprocessingGroup" xmlns:wpi="http://schemas.microsoft.com/office/word/2010/wordprocessingInk" xmlns:wne="http://schemas.microsoft.com/office/word/2006/wordml" xmlns:wps="http://schemas.microsoft.com/office/word/2010/wordprocessingShape" mc:Ignorable="w14 w15 w16se w16cid w16 w16cex w16sdtdh wp14">
-  <w:p>
-    <w:pPr>
-      <w:pStyle w:val="Header"/>
-    </w:pPr>
-  </w:p>
-</w:hdr>
-</file>
-
-<file path=word/header2.xml><?xml version="1.0" encoding="utf-8"?>
-<w:hdr xmlns:wpc="http://schemas.microsoft.com/office/word/2010/wordprocessingCanvas" xmlns:cx="http://schemas.microsoft.com/office/drawing/2014/chartex" xmlns:cx1="http://schemas.microsoft.com/office/drawing/2015/9/8/chartex" xmlns:cx2="http://schemas.microsoft.com/office/drawing/2015/10/21/chartex" xmlns:cx3="http://schemas.microsoft.com/office/drawing/2016/5/9/chartex" xmlns:cx4="http://schemas.microsoft.com/office/drawing/2016/5/10/chartex" xmlns:cx5="http://schemas.microsoft.com/office/drawing/2016/5/11/chartex" xmlns:cx6="http://schemas.microsoft.com/office/drawing/2016/5/12/chartex" xmlns:cx7="http://schemas.microsoft.com/office/drawing/2016/5/13/chartex" xmlns:cx8="http://schemas.microsoft.com/office/drawing/2016/5/14/chartex" xmlns:mc="http://schemas.openxmlformats.org/markup-compatibility/2006" xmlns:aink="http://schemas.microsoft.com/office/drawing/2016/ink" xmlns:am3d="http://schemas.microsoft.com/office/drawing/2017/model3d" xmlns:o="urn:schemas-microsoft-com:office:office" xmlns:oel="http://schemas.microsoft.com/office/2019/extlst" xmlns:r="http://schemas.openxmlformats.org/officeDocument/2006/relationships" xmlns:m="http://schemas.openxmlformats.org/officeDocument/2006/math" xmlns:v="urn:schemas-microsoft-com:vml" xmlns:wp14="http://schemas.microsoft.com/office/word/2010/wordprocessingDrawing" xmlns:wp="http://schemas.openxmlformats.org/drawingml/2006/wordprocessingDrawing" xmlns:w10="urn:schemas-microsoft-com:office:word" xmlns:w="http://schemas.openxmlformats.org/wordprocessingml/2006/main" xmlns:w14="http://schemas.microsoft.com/office/word/2010/wordml" xmlns:w15="http://schemas.microsoft.com/office/word/2012/wordml" xmlns:w16cex="http://schemas.microsoft.com/office/word/2018/wordml/cex" xmlns:w16cid="http://schemas.microsoft.com/office/word/2016/wordml/cid" xmlns:w16="http://schemas.microsoft.com/office/word/2018/wordml" xmlns:w16sdtdh="http://schemas.microsoft.com/office/word/2020/wordml/sdtdatahash" xmlns:w16se="http://schemas.microsoft.com/office/word/2015/wordml/symex" xmlns:wpg="http://schemas.microsoft.com/office/word/2010/wordprocessingGroup" xmlns:wpi="http://schemas.microsoft.com/office/word/2010/wordprocessingInk" xmlns:wne="http://schemas.microsoft.com/office/word/2006/wordml" xmlns:wps="http://schemas.microsoft.com/office/word/2010/wordprocessingShape" mc:Ignorable="w14 w15 w16se w16cid w16 w16cex w16sdtdh wp14">
+<w:hdr xmlns:wpc="http://schemas.microsoft.com/office/word/2010/wordprocessingCanvas" xmlns:cx="http://schemas.microsoft.com/office/drawing/2014/chartex" xmlns:cx1="http://schemas.microsoft.com/office/drawing/2015/9/8/chartex" xmlns:cx2="http://schemas.microsoft.com/office/drawing/2015/10/21/chartex" xmlns:cx3="http://schemas.microsoft.com/office/drawing/2016/5/9/chartex" xmlns:cx4="http://schemas.microsoft.com/office/drawing/2016/5/10/chartex" xmlns:cx5="http://schemas.microsoft.com/office/drawing/2016/5/11/chartex" xmlns:cx6="http://schemas.microsoft.com/office/drawing/2016/5/12/chartex" xmlns:cx7="http://schemas.microsoft.com/office/drawing/2016/5/13/chartex" xmlns:cx8="http://schemas.microsoft.com/office/drawing/2016/5/14/chartex" xmlns:mc="http://schemas.openxmlformats.org/markup-compatibility/2006" xmlns:aink="http://schemas.microsoft.com/office/drawing/2016/ink" xmlns:am3d="http://schemas.microsoft.com/office/drawing/2017/model3d" xmlns:o="urn:schemas-microsoft-com:office:office" xmlns:oel="http://schemas.microsoft.com/office/2019/extlst" xmlns:r="http://schemas.openxmlformats.org/officeDocument/2006/relationships" xmlns:m="http://schemas.openxmlformats.org/officeDocument/2006/math" xmlns:v="urn:schemas-microsoft-com:vml" xmlns:wp14="http://schemas.microsoft.com/office/word/2010/wordprocessingDrawing" xmlns:wp="http://schemas.openxmlformats.org/drawingml/2006/wordprocessingDrawing" xmlns:w10="urn:schemas-microsoft-com:office:word" xmlns:w="http://schemas.openxmlformats.org/wordprocessingml/2006/main" xmlns:w14="http://schemas.microsoft.com/office/word/2010/wordml" xmlns:w15="http://schemas.microsoft.com/office/word/2012/wordml" xmlns:w16cex="http://schemas.microsoft.com/office/word/2018/wordml/cex" xmlns:w16cid="http://schemas.microsoft.com/office/word/2016/wordml/cid" xmlns:w16="http://schemas.microsoft.com/office/word/2018/wordml" xmlns:w16du="http://schemas.microsoft.com/office/word/2023/wordml/word16du" xmlns:w16sdtdh="http://schemas.microsoft.com/office/word/2020/wordml/sdtdatahash" xmlns:w16se="http://schemas.microsoft.com/office/word/2015/wordml/symex" xmlns:wpg="http://schemas.microsoft.com/office/word/2010/wordprocessingGroup" xmlns:wpi="http://schemas.microsoft.com/office/word/2010/wordprocessingInk" xmlns:wne="http://schemas.microsoft.com/office/word/2006/wordml" xmlns:wps="http://schemas.microsoft.com/office/word/2010/wordprocessingShape" mc:Ignorable="w14 w15 w16se w16cid w16 w16cex w16sdtdh w16du wp14">
   <w:p>
     <w:pPr>
       <w:tabs>
@@ -3695,18 +3706,8 @@
 </w:hdr>
 </file>
 
-<file path=word/header3.xml><?xml version="1.0" encoding="utf-8"?>
-<w:hdr xmlns:wpc="http://schemas.microsoft.com/office/word/2010/wordprocessingCanvas" xmlns:cx="http://schemas.microsoft.com/office/drawing/2014/chartex" xmlns:cx1="http://schemas.microsoft.com/office/drawing/2015/9/8/chartex" xmlns:cx2="http://schemas.microsoft.com/office/drawing/2015/10/21/chartex" xmlns:cx3="http://schemas.microsoft.com/office/drawing/2016/5/9/chartex" xmlns:cx4="http://schemas.microsoft.com/office/drawing/2016/5/10/chartex" xmlns:cx5="http://schemas.microsoft.com/office/drawing/2016/5/11/chartex" xmlns:cx6="http://schemas.microsoft.com/office/drawing/2016/5/12/chartex" xmlns:cx7="http://schemas.microsoft.com/office/drawing/2016/5/13/chartex" xmlns:cx8="http://schemas.microsoft.com/office/drawing/2016/5/14/chartex" xmlns:mc="http://schemas.openxmlformats.org/markup-compatibility/2006" xmlns:aink="http://schemas.microsoft.com/office/drawing/2016/ink" xmlns:am3d="http://schemas.microsoft.com/office/drawing/2017/model3d" xmlns:o="urn:schemas-microsoft-com:office:office" xmlns:oel="http://schemas.microsoft.com/office/2019/extlst" xmlns:r="http://schemas.openxmlformats.org/officeDocument/2006/relationships" xmlns:m="http://schemas.openxmlformats.org/officeDocument/2006/math" xmlns:v="urn:schemas-microsoft-com:vml" xmlns:wp14="http://schemas.microsoft.com/office/word/2010/wordprocessingDrawing" xmlns:wp="http://schemas.openxmlformats.org/drawingml/2006/wordprocessingDrawing" xmlns:w10="urn:schemas-microsoft-com:office:word" xmlns:w="http://schemas.openxmlformats.org/wordprocessingml/2006/main" xmlns:w14="http://schemas.microsoft.com/office/word/2010/wordml" xmlns:w15="http://schemas.microsoft.com/office/word/2012/wordml" xmlns:w16cex="http://schemas.microsoft.com/office/word/2018/wordml/cex" xmlns:w16cid="http://schemas.microsoft.com/office/word/2016/wordml/cid" xmlns:w16="http://schemas.microsoft.com/office/word/2018/wordml" xmlns:w16sdtdh="http://schemas.microsoft.com/office/word/2020/wordml/sdtdatahash" xmlns:w16se="http://schemas.microsoft.com/office/word/2015/wordml/symex" xmlns:wpg="http://schemas.microsoft.com/office/word/2010/wordprocessingGroup" xmlns:wpi="http://schemas.microsoft.com/office/word/2010/wordprocessingInk" xmlns:wne="http://schemas.microsoft.com/office/word/2006/wordml" xmlns:wps="http://schemas.microsoft.com/office/word/2010/wordprocessingShape" mc:Ignorable="w14 w15 w16se w16cid w16 w16cex w16sdtdh wp14">
-  <w:p>
-    <w:pPr>
-      <w:pStyle w:val="Header"/>
-    </w:pPr>
-  </w:p>
-</w:hdr>
-</file>
-
 <file path=word/styles.xml><?xml version="1.0" encoding="utf-8"?>
-<w:styles xmlns:mc="http://schemas.openxmlformats.org/markup-compatibility/2006" xmlns:r="http://schemas.openxmlformats.org/officeDocument/2006/relationships" xmlns:w="http://schemas.openxmlformats.org/wordprocessingml/2006/main" xmlns:w14="http://schemas.microsoft.com/office/word/2010/wordml" xmlns:w15="http://schemas.microsoft.com/office/word/2012/wordml" xmlns:w16cex="http://schemas.microsoft.com/office/word/2018/wordml/cex" xmlns:w16cid="http://schemas.microsoft.com/office/word/2016/wordml/cid" xmlns:w16="http://schemas.microsoft.com/office/word/2018/wordml" xmlns:w16sdtdh="http://schemas.microsoft.com/office/word/2020/wordml/sdtdatahash" xmlns:w16se="http://schemas.microsoft.com/office/word/2015/wordml/symex" mc:Ignorable="w14 w15 w16se w16cid w16 w16cex w16sdtdh">
+<w:styles xmlns:mc="http://schemas.openxmlformats.org/markup-compatibility/2006" xmlns:r="http://schemas.openxmlformats.org/officeDocument/2006/relationships" xmlns:w="http://schemas.openxmlformats.org/wordprocessingml/2006/main" xmlns:w14="http://schemas.microsoft.com/office/word/2010/wordml" xmlns:w15="http://schemas.microsoft.com/office/word/2012/wordml" xmlns:w16cex="http://schemas.microsoft.com/office/word/2018/wordml/cex" xmlns:w16cid="http://schemas.microsoft.com/office/word/2016/wordml/cid" xmlns:w16="http://schemas.microsoft.com/office/word/2018/wordml" xmlns:w16du="http://schemas.microsoft.com/office/word/2023/wordml/word16du" xmlns:w16sdtdh="http://schemas.microsoft.com/office/word/2020/wordml/sdtdatahash" xmlns:w16se="http://schemas.microsoft.com/office/word/2015/wordml/symex" mc:Ignorable="w14 w15 w16se w16cid w16 w16cex w16sdtdh w16du">
   <w:docDefaults>
     <w:rPrDefault>
       <w:rPr>

</xml_diff>